<commit_message>
Alteração no Manual do Jogo
</commit_message>
<xml_diff>
--- a/Documentação/Manual do Jogo.docx
+++ b/Documentação/Manual do Jogo.docx
@@ -7,75 +7,120 @@
       <w:pPr>
         <w:widowControl w:val="0"/>
         <w:spacing w:after="0" w:line="360" w:lineRule="auto"/>
+        <w:jc w:val="both"/>
+        <w:rPr>
+          <w:rFonts w:cs="Arial"/>
+          <w:b/>
+          <w:color w:val="FFFFFF" w:themeColor="background1"/>
+          <w:sz w:val="32"/>
+        </w:rPr>
+      </w:pPr>
+      <w:r>
+        <w:rPr>
+          <w:rFonts w:cs="Arial"/>
+          <w:b/>
+          <w:color w:val="FFFFFF" w:themeColor="background1"/>
+          <w:sz w:val="32"/>
+        </w:rPr>
+        <w:pict>
+          <v:shapetype id="_x0000_t75" coordsize="21600,21600" o:spt="75" o:preferrelative="t" path="m@4@5l@4@11@9@11@9@5xe" filled="f" stroked="f">
+            <v:stroke joinstyle="miter"/>
+            <v:formulas>
+              <v:f eqn="if lineDrawn pixelLineWidth 0"/>
+              <v:f eqn="sum @0 1 0"/>
+              <v:f eqn="sum 0 0 @1"/>
+              <v:f eqn="prod @2 1 2"/>
+              <v:f eqn="prod @3 21600 pixelWidth"/>
+              <v:f eqn="prod @3 21600 pixelHeight"/>
+              <v:f eqn="sum @0 0 1"/>
+              <v:f eqn="prod @6 1 2"/>
+              <v:f eqn="prod @7 21600 pixelWidth"/>
+              <v:f eqn="sum @8 21600 0"/>
+              <v:f eqn="prod @7 21600 pixelHeight"/>
+              <v:f eqn="sum @10 21600 0"/>
+            </v:formulas>
+            <v:path o:extrusionok="f" gradientshapeok="t" o:connecttype="rect"/>
+            <o:lock v:ext="edit" aspectratio="t"/>
+          </v:shapetype>
+          <v:shape id="_x0000_i1025" type="#_x0000_t75" style="width:423.85pt;height:283.9pt">
+            <v:imagedata r:id="rId8" o:title="download" gain="109227f" blacklevel="6554f"/>
+          </v:shape>
+        </w:pict>
+      </w:r>
+    </w:p>
+    <w:p>
+      <w:pPr>
+        <w:widowControl w:val="0"/>
+        <w:spacing w:after="0" w:line="360" w:lineRule="auto"/>
         <w:jc w:val="center"/>
         <w:rPr>
+          <w:rFonts w:ascii="Audiowide" w:hAnsi="Audiowide" w:cs="Arial"/>
+          <w:b/>
+          <w:color w:val="FFFFFF" w:themeColor="background1"/>
+          <w:sz w:val="32"/>
+        </w:rPr>
+      </w:pPr>
+      <w:r>
+        <w:rPr>
+          <w:rFonts w:ascii="Audiowide" w:hAnsi="Audiowide" w:cs="Arial"/>
+          <w:b/>
+          <w:color w:val="FFFFFF" w:themeColor="background1"/>
+          <w:sz w:val="32"/>
+        </w:rPr>
+        <w:t>AnPax - Manual do Jogo</w:t>
+      </w:r>
+    </w:p>
+    <w:p>
+      <w:pPr>
+        <w:widowControl w:val="0"/>
+        <w:spacing w:after="0" w:line="360" w:lineRule="auto"/>
+        <w:jc w:val="both"/>
+        <w:rPr>
+          <w:rFonts w:ascii="Audiowide" w:hAnsi="Audiowide" w:cs="Arial"/>
+          <w:b/>
+          <w:color w:val="FFFFFF" w:themeColor="background1"/>
+          <w:sz w:val="32"/>
+        </w:rPr>
+      </w:pPr>
+      <w:r>
+        <w:rPr>
+          <w:rFonts w:ascii="Audiowide" w:hAnsi="Audiowide" w:cs="Arial"/>
+          <w:b/>
+          <w:color w:val="FFFFFF" w:themeColor="background1"/>
+          <w:sz w:val="32"/>
+        </w:rPr>
+        <w:t>Enredo</w:t>
+      </w:r>
+    </w:p>
+    <w:p>
+      <w:pPr>
+        <w:widowControl w:val="0"/>
+        <w:spacing w:after="0" w:line="360" w:lineRule="auto"/>
+        <w:jc w:val="both"/>
+        <w:rPr>
+          <w:rFonts w:ascii="8-bit Operator+ 8" w:hAnsi="8-bit Operator+ 8" w:cs="Arial"/>
+          <w:color w:val="FFFFFF" w:themeColor="background1"/>
+        </w:rPr>
+      </w:pPr>
+      <w:r>
+        <w:rPr>
           <w:rFonts w:cs="Arial"/>
           <w:b/>
           <w:color w:val="FFFFFF" w:themeColor="background1"/>
-          <w:sz w:val="32"/>
-        </w:rPr>
-      </w:pPr>
-      <w:r>
-        <w:rPr>
-          <w:rFonts w:cs="Arial"/>
-          <w:b/>
-          <w:color w:val="FFFFFF" w:themeColor="background1"/>
-          <w:sz w:val="32"/>
-        </w:rPr>
-        <w:t>AnPax - Manual do Jogo</w:t>
-      </w:r>
-    </w:p>
-    <w:p>
-      <w:pPr>
-        <w:widowControl w:val="0"/>
-        <w:spacing w:after="0" w:line="360" w:lineRule="auto"/>
-        <w:jc w:val="both"/>
-        <w:rPr>
-          <w:rFonts w:cs="Arial"/>
-          <w:b/>
-          <w:color w:val="FFFFFF" w:themeColor="background1"/>
-          <w:sz w:val="32"/>
-        </w:rPr>
-      </w:pPr>
-      <w:r>
-        <w:rPr>
-          <w:rFonts w:cs="Arial"/>
-          <w:b/>
-          <w:color w:val="FFFFFF" w:themeColor="background1"/>
-          <w:sz w:val="32"/>
-        </w:rPr>
-        <w:t>Enredo</w:t>
-      </w:r>
-    </w:p>
-    <w:p>
-      <w:pPr>
-        <w:widowControl w:val="0"/>
-        <w:spacing w:after="0" w:line="360" w:lineRule="auto"/>
-        <w:jc w:val="both"/>
-        <w:rPr>
-          <w:rFonts w:cs="Arial"/>
-          <w:color w:val="FFFFFF" w:themeColor="background1"/>
-        </w:rPr>
-      </w:pPr>
-      <w:r>
-        <w:rPr>
-          <w:rFonts w:cs="Arial"/>
-          <w:b/>
-          <w:color w:val="FFFFFF" w:themeColor="background1"/>
           <w:sz w:val="24"/>
         </w:rPr>
         <w:tab/>
       </w:r>
       <w:r>
         <w:rPr>
-          <w:rFonts w:cs="Arial"/>
+          <w:rFonts w:ascii="8-bit Operator+ 8" w:hAnsi="8-bit Operator+ 8" w:cs="Arial"/>
           <w:color w:val="FFFFFF" w:themeColor="background1"/>
         </w:rPr>
         <w:t xml:space="preserve">No ano de </w:t>
       </w:r>
       <w:r>
         <w:rPr>
-          <w:rFonts w:cs="Arial"/>
+          <w:rFonts w:ascii="8-bit Operator+ 8" w:hAnsi="8-bit Operator+ 8" w:cs="Arial"/>
           <w:b/>
           <w:color w:val="FFFFFF" w:themeColor="background1"/>
         </w:rPr>
@@ -83,14 +128,14 @@
       </w:r>
       <w:r>
         <w:rPr>
-          <w:rFonts w:cs="Arial"/>
+          <w:rFonts w:ascii="8-bit Operator+ 8" w:hAnsi="8-bit Operator+ 8" w:cs="Arial"/>
           <w:color w:val="FFFFFF" w:themeColor="background1"/>
         </w:rPr>
         <w:t xml:space="preserve">, a comunidade hacker descobriu a existência de um </w:t>
       </w:r>
       <w:r>
         <w:rPr>
-          <w:rFonts w:cs="Arial"/>
+          <w:rFonts w:ascii="8-bit Operator+ 8" w:hAnsi="8-bit Operator+ 8" w:cs="Arial"/>
           <w:b/>
           <w:color w:val="FFFFFF" w:themeColor="background1"/>
         </w:rPr>
@@ -98,14 +143,14 @@
       </w:r>
       <w:r>
         <w:rPr>
-          <w:rFonts w:cs="Arial"/>
+          <w:rFonts w:ascii="8-bit Operator+ 8" w:hAnsi="8-bit Operator+ 8" w:cs="Arial"/>
           <w:color w:val="FFFFFF" w:themeColor="background1"/>
         </w:rPr>
         <w:t xml:space="preserve"> na internet apelidado de </w:t>
       </w:r>
       <w:r>
         <w:rPr>
-          <w:rFonts w:cs="Arial"/>
+          <w:rFonts w:ascii="8-bit Operator+ 8" w:hAnsi="8-bit Operator+ 8" w:cs="Arial"/>
           <w:b/>
           <w:color w:val="FFFFFF" w:themeColor="background1"/>
         </w:rPr>
@@ -113,7 +158,7 @@
       </w:r>
       <w:r>
         <w:rPr>
-          <w:rFonts w:cs="Arial"/>
+          <w:rFonts w:ascii="8-bit Operator+ 8" w:hAnsi="8-bit Operator+ 8" w:cs="Arial"/>
           <w:b/>
           <w:color w:val="FFFFFF" w:themeColor="background1"/>
         </w:rPr>
@@ -121,14 +166,14 @@
       </w:r>
       <w:r>
         <w:rPr>
-          <w:rFonts w:cs="Arial"/>
+          <w:rFonts w:ascii="8-bit Operator+ 8" w:hAnsi="8-bit Operator+ 8" w:cs="Arial"/>
           <w:color w:val="FFFFFF" w:themeColor="background1"/>
         </w:rPr>
         <w:t>, este vírus tem atacado muitos computadores</w:t>
       </w:r>
       <w:r>
         <w:rPr>
-          <w:rFonts w:cs="Arial"/>
+          <w:rFonts w:ascii="8-bit Operator+ 8" w:hAnsi="8-bit Operator+ 8" w:cs="Arial"/>
           <w:color w:val="FFFFFF" w:themeColor="background1"/>
         </w:rPr>
         <w:t xml:space="preserve"> da rede.</w:t>
@@ -140,20 +185,20 @@
         <w:spacing w:after="0" w:line="360" w:lineRule="auto"/>
         <w:jc w:val="both"/>
         <w:rPr>
-          <w:rFonts w:cs="Arial"/>
-          <w:color w:val="FFFFFF" w:themeColor="background1"/>
-        </w:rPr>
-      </w:pPr>
-      <w:r>
-        <w:rPr>
-          <w:rFonts w:cs="Arial"/>
+          <w:rFonts w:ascii="8-bit Operator+ 8" w:hAnsi="8-bit Operator+ 8" w:cs="Arial"/>
+          <w:color w:val="FFFFFF" w:themeColor="background1"/>
+        </w:rPr>
+      </w:pPr>
+      <w:r>
+        <w:rPr>
+          <w:rFonts w:ascii="8-bit Operator+ 8" w:hAnsi="8-bit Operator+ 8" w:cs="Arial"/>
           <w:color w:val="FFFFFF" w:themeColor="background1"/>
         </w:rPr>
         <w:tab/>
       </w:r>
       <w:r>
         <w:rPr>
-          <w:rFonts w:cs="Arial"/>
+          <w:rFonts w:ascii="8-bit Operator+ 8" w:hAnsi="8-bit Operator+ 8" w:cs="Arial"/>
           <w:b/>
           <w:color w:val="FFFFFF" w:themeColor="background1"/>
         </w:rPr>
@@ -161,26 +206,40 @@
       </w:r>
       <w:r>
         <w:rPr>
-          <w:rFonts w:cs="Arial"/>
-          <w:color w:val="FFFFFF" w:themeColor="background1"/>
-        </w:rPr>
-        <w:t>: AppleSnake, SaviourDuck e WinterWolf , criaram uma segunda rede de internet conectada a primeira , com o objetivo de capturar esse vírus.</w:t>
-      </w:r>
-    </w:p>
-    <w:p>
-      <w:pPr>
-        <w:widowControl w:val="0"/>
-        <w:spacing w:after="0" w:line="360" w:lineRule="auto"/>
-        <w:jc w:val="both"/>
-        <w:rPr>
-          <w:rFonts w:cs="Arial"/>
-          <w:b/>
-          <w:color w:val="FFFFFF" w:themeColor="background1"/>
-        </w:rPr>
-      </w:pPr>
-      <w:r>
-        <w:rPr>
-          <w:rFonts w:cs="Arial"/>
+          <w:rFonts w:ascii="8-bit Operator+ 8" w:hAnsi="8-bit Operator+ 8" w:cs="Arial"/>
+          <w:color w:val="FFFFFF" w:themeColor="background1"/>
+        </w:rPr>
+        <w:t>: AppleS</w:t>
+      </w:r>
+      <w:r>
+        <w:rPr>
+          <w:rFonts w:ascii="8-bit Operator+ 8" w:hAnsi="8-bit Operator+ 8" w:cs="Arial"/>
+          <w:color w:val="FFFFFF" w:themeColor="background1"/>
+        </w:rPr>
+        <w:t>nake, SaviourDuck e WinterWolf</w:t>
+      </w:r>
+      <w:r>
+        <w:rPr>
+          <w:rFonts w:ascii="8-bit Operator+ 8" w:hAnsi="8-bit Operator+ 8" w:cs="Arial"/>
+          <w:color w:val="FFFFFF" w:themeColor="background1"/>
+        </w:rPr>
+        <w:t xml:space="preserve"> criaram uma segunda rede de internet conectada a primeira , com o objetivo de capturar esse vírus.</w:t>
+      </w:r>
+    </w:p>
+    <w:p>
+      <w:pPr>
+        <w:widowControl w:val="0"/>
+        <w:spacing w:after="0" w:line="360" w:lineRule="auto"/>
+        <w:jc w:val="both"/>
+        <w:rPr>
+          <w:rFonts w:ascii="8-bit Operator+ 8" w:hAnsi="8-bit Operator+ 8" w:cs="Arial"/>
+          <w:b/>
+          <w:color w:val="FFFFFF" w:themeColor="background1"/>
+        </w:rPr>
+      </w:pPr>
+      <w:r>
+        <w:rPr>
+          <w:rFonts w:ascii="8-bit Operator+ 8" w:hAnsi="8-bit Operator+ 8" w:cs="Arial"/>
           <w:color w:val="FFFFFF" w:themeColor="background1"/>
         </w:rPr>
         <w:tab/>
@@ -188,31 +247,131 @@
       </w:r>
       <w:r>
         <w:rPr>
+          <w:rFonts w:ascii="8-bit Operator+ 8" w:hAnsi="8-bit Operator+ 8" w:cs="Arial"/>
+          <w:b/>
+          <w:color w:val="FFFFFF" w:themeColor="background1"/>
+        </w:rPr>
+        <w:t>3 chaves, as AnPax</w:t>
+      </w:r>
+      <w:r>
+        <w:rPr>
+          <w:rFonts w:ascii="8-bit Operator+ 8" w:hAnsi="8-bit Operator+ 8" w:cs="Arial"/>
+          <w:color w:val="FFFFFF" w:themeColor="background1"/>
+        </w:rPr>
+        <w:t xml:space="preserve">, que são chaves capazes de </w:t>
+      </w:r>
+      <w:r>
+        <w:rPr>
+          <w:rFonts w:ascii="8-bit Operator+ 8" w:hAnsi="8-bit Operator+ 8" w:cs="Arial"/>
+          <w:b/>
+          <w:color w:val="FFFFFF" w:themeColor="background1"/>
+        </w:rPr>
+        <w:t>prender a PandoraBox de uma vez</w:t>
+      </w:r>
+      <w:r>
+        <w:rPr>
+          <w:rFonts w:ascii="8-bit Operator+ 8" w:hAnsi="8-bit Operator+ 8" w:cs="Arial"/>
+          <w:b/>
+          <w:color w:val="FFFFFF" w:themeColor="background1"/>
+        </w:rPr>
+        <w:t>.</w:t>
+      </w:r>
+    </w:p>
+    <w:p>
+      <w:pPr>
+        <w:widowControl w:val="0"/>
+        <w:spacing w:after="0" w:line="360" w:lineRule="auto"/>
+        <w:jc w:val="both"/>
+        <w:rPr>
           <w:rFonts w:cs="Arial"/>
           <w:b/>
           <w:color w:val="FFFFFF" w:themeColor="background1"/>
-        </w:rPr>
-        <w:t>3 chaves, as AnPax</w:t>
-      </w:r>
+          <w:sz w:val="24"/>
+        </w:rPr>
+      </w:pPr>
+    </w:p>
+    <w:p>
+      <w:pPr>
+        <w:widowControl w:val="0"/>
+        <w:spacing w:after="0" w:line="360" w:lineRule="auto"/>
+        <w:jc w:val="both"/>
+        <w:rPr>
+          <w:rFonts w:ascii="Audiowide" w:hAnsi="Audiowide" w:cs="Arial"/>
+          <w:b/>
+          <w:color w:val="FFFFFF" w:themeColor="background1"/>
+          <w:sz w:val="32"/>
+        </w:rPr>
+      </w:pPr>
+      <w:r>
+        <w:rPr>
+          <w:rFonts w:ascii="Audiowide" w:hAnsi="Audiowide" w:cs="Arial"/>
+          <w:b/>
+          <w:color w:val="FFFFFF" w:themeColor="background1"/>
+          <w:sz w:val="32"/>
+        </w:rPr>
+        <w:t>Campanhas</w:t>
+      </w:r>
+    </w:p>
+    <w:p>
+      <w:pPr>
+        <w:widowControl w:val="0"/>
+        <w:spacing w:after="0" w:line="360" w:lineRule="auto"/>
+        <w:jc w:val="both"/>
+        <w:rPr>
+          <w:rFonts w:ascii="8-bit Operator+ 8" w:hAnsi="8-bit Operator+ 8" w:cs="Arial"/>
+          <w:color w:val="FFFFFF" w:themeColor="background1"/>
+        </w:rPr>
+      </w:pPr>
       <w:r>
         <w:rPr>
           <w:rFonts w:cs="Arial"/>
-          <w:color w:val="FFFFFF" w:themeColor="background1"/>
-        </w:rPr>
-        <w:t xml:space="preserve">, que são chaves capazes de </w:t>
-      </w:r>
-      <w:r>
-        <w:rPr>
-          <w:rFonts w:cs="Arial"/>
-          <w:b/>
-          <w:color w:val="FFFFFF" w:themeColor="background1"/>
-        </w:rPr>
-        <w:t>prender a PandoraBox de uma vez</w:t>
-      </w:r>
-      <w:r>
-        <w:rPr>
-          <w:rFonts w:cs="Arial"/>
-          <w:b/>
+          <w:b/>
+          <w:color w:val="FFFFFF" w:themeColor="background1"/>
+          <w:sz w:val="24"/>
+        </w:rPr>
+        <w:tab/>
+      </w:r>
+      <w:r>
+        <w:rPr>
+          <w:rFonts w:ascii="8-bit Operator+ 8" w:hAnsi="8-bit Operator+ 8" w:cs="Arial"/>
+          <w:color w:val="FFFFFF" w:themeColor="background1"/>
+        </w:rPr>
+        <w:t xml:space="preserve">O jogo possui </w:t>
+      </w:r>
+      <w:r>
+        <w:rPr>
+          <w:rFonts w:ascii="8-bit Operator+ 8" w:hAnsi="8-bit Operator+ 8" w:cs="Arial"/>
+          <w:b/>
+          <w:color w:val="FFFFFF" w:themeColor="background1"/>
+        </w:rPr>
+        <w:t>3 campanhas com 5</w:t>
+      </w:r>
+      <w:r>
+        <w:rPr>
+          <w:rFonts w:ascii="8-bit Operator+ 8" w:hAnsi="8-bit Operator+ 8" w:cs="Arial"/>
+          <w:b/>
+          <w:color w:val="FFFFFF" w:themeColor="background1"/>
+        </w:rPr>
+        <w:t xml:space="preserve"> missões</w:t>
+      </w:r>
+      <w:r>
+        <w:rPr>
+          <w:rFonts w:ascii="8-bit Operator+ 8" w:hAnsi="8-bit Operator+ 8" w:cs="Arial"/>
+          <w:color w:val="FFFFFF" w:themeColor="background1"/>
+        </w:rPr>
+        <w:t xml:space="preserve">, cada uma delas você deve ajudar um dos grupos hacker a </w:t>
+      </w:r>
+      <w:r>
+        <w:rPr>
+          <w:rFonts w:ascii="8-bit Operator+ 8" w:hAnsi="8-bit Operator+ 8" w:cs="Arial"/>
+          <w:b/>
+          <w:color w:val="FFFFFF" w:themeColor="background1"/>
+        </w:rPr>
+        <w:t>achar uma das chaves AnPax</w:t>
+      </w:r>
+      <w:r>
+        <w:rPr>
+          <w:rFonts w:ascii="8-bit Operator+ 8" w:hAnsi="8-bit Operator+ 8" w:cs="Arial"/>
           <w:color w:val="FFFFFF" w:themeColor="background1"/>
         </w:rPr>
         <w:t>.</w:t>
@@ -224,105 +383,13 @@
         <w:spacing w:after="0" w:line="360" w:lineRule="auto"/>
         <w:jc w:val="both"/>
         <w:rPr>
-          <w:rFonts w:cs="Arial"/>
-          <w:b/>
-          <w:color w:val="FFFFFF" w:themeColor="background1"/>
-          <w:sz w:val="24"/>
-        </w:rPr>
-      </w:pPr>
-    </w:p>
-    <w:p>
-      <w:pPr>
-        <w:widowControl w:val="0"/>
-        <w:spacing w:after="0" w:line="360" w:lineRule="auto"/>
-        <w:jc w:val="both"/>
-        <w:rPr>
-          <w:rFonts w:cs="Arial"/>
-          <w:b/>
-          <w:color w:val="FFFFFF" w:themeColor="background1"/>
-          <w:sz w:val="32"/>
-        </w:rPr>
-      </w:pPr>
-      <w:r>
-        <w:rPr>
-          <w:rFonts w:cs="Arial"/>
-          <w:b/>
-          <w:color w:val="FFFFFF" w:themeColor="background1"/>
-          <w:sz w:val="32"/>
-        </w:rPr>
-        <w:t>Campanhas</w:t>
-      </w:r>
-    </w:p>
-    <w:p>
-      <w:pPr>
-        <w:widowControl w:val="0"/>
-        <w:spacing w:after="0" w:line="360" w:lineRule="auto"/>
-        <w:jc w:val="both"/>
-        <w:rPr>
-          <w:rFonts w:cs="Arial"/>
-          <w:color w:val="FFFFFF" w:themeColor="background1"/>
-        </w:rPr>
-      </w:pPr>
-      <w:r>
-        <w:rPr>
-          <w:rFonts w:cs="Arial"/>
-          <w:b/>
-          <w:color w:val="FFFFFF" w:themeColor="background1"/>
-          <w:sz w:val="24"/>
-        </w:rPr>
-        <w:tab/>
-      </w:r>
-      <w:r>
-        <w:rPr>
-          <w:rFonts w:cs="Arial"/>
-          <w:color w:val="FFFFFF" w:themeColor="background1"/>
-        </w:rPr>
-        <w:t xml:space="preserve">O jogo possui </w:t>
-      </w:r>
-      <w:r>
-        <w:rPr>
-          <w:rFonts w:cs="Arial"/>
-          <w:b/>
-          <w:color w:val="FFFFFF" w:themeColor="background1"/>
-        </w:rPr>
-        <w:t>3 campanhas com 5 missões</w:t>
-      </w:r>
-      <w:r>
-        <w:rPr>
-          <w:rFonts w:cs="Arial"/>
-          <w:color w:val="FFFFFF" w:themeColor="background1"/>
-        </w:rPr>
-        <w:t xml:space="preserve">, cada uma delas você deve ajudar um dos grupos hacker a </w:t>
-      </w:r>
-      <w:r>
-        <w:rPr>
-          <w:rFonts w:cs="Arial"/>
-          <w:b/>
-          <w:color w:val="FFFFFF" w:themeColor="background1"/>
-        </w:rPr>
-        <w:t>achar uma das chaves AnPax</w:t>
-      </w:r>
-      <w:r>
-        <w:rPr>
-          <w:rFonts w:cs="Arial"/>
-          <w:color w:val="FFFFFF" w:themeColor="background1"/>
-        </w:rPr>
-        <w:t>.</w:t>
-      </w:r>
-    </w:p>
-    <w:p>
-      <w:pPr>
-        <w:widowControl w:val="0"/>
-        <w:spacing w:after="0" w:line="360" w:lineRule="auto"/>
-        <w:jc w:val="both"/>
-        <w:rPr>
-          <w:rFonts w:cs="Arial"/>
-          <w:color w:val="FFFFFF" w:themeColor="background1"/>
-        </w:rPr>
-      </w:pPr>
-      <w:r>
-        <w:rPr>
-          <w:rFonts w:cs="Arial"/>
+          <w:rFonts w:ascii="8-bit Operator+ 8" w:hAnsi="8-bit Operator+ 8" w:cs="Arial"/>
+          <w:color w:val="FFFFFF" w:themeColor="background1"/>
+        </w:rPr>
+      </w:pPr>
+      <w:r>
+        <w:rPr>
+          <w:rFonts w:ascii="8-bit Operator+ 8" w:hAnsi="8-bit Operator+ 8" w:cs="Arial"/>
           <w:color w:val="FFFFFF" w:themeColor="background1"/>
         </w:rPr>
         <w:tab/>
@@ -330,7 +397,7 @@
       </w:r>
       <w:r>
         <w:rPr>
-          <w:rFonts w:cs="Arial"/>
+          <w:rFonts w:ascii="8-bit Operator+ 8" w:hAnsi="8-bit Operator+ 8" w:cs="Arial"/>
           <w:b/>
           <w:color w:val="FFFFFF" w:themeColor="background1"/>
         </w:rPr>
@@ -338,7 +405,7 @@
       </w:r>
       <w:r>
         <w:rPr>
-          <w:rFonts w:cs="Arial"/>
+          <w:rFonts w:ascii="8-bit Operator+ 8" w:hAnsi="8-bit Operator+ 8" w:cs="Arial"/>
           <w:color w:val="FFFFFF" w:themeColor="background1"/>
         </w:rPr>
         <w:t>, assim capturando o vírus PandoraBox.</w:t>
@@ -350,13 +417,13 @@
         <w:spacing w:after="0" w:line="360" w:lineRule="auto"/>
         <w:jc w:val="both"/>
         <w:rPr>
-          <w:rFonts w:cs="Arial"/>
-          <w:color w:val="FFFFFF" w:themeColor="background1"/>
-        </w:rPr>
-      </w:pPr>
-      <w:r>
-        <w:rPr>
-          <w:rFonts w:cs="Arial"/>
+          <w:rFonts w:ascii="8-bit Operator+ 8" w:hAnsi="8-bit Operator+ 8" w:cs="Arial"/>
+          <w:color w:val="FFFFFF" w:themeColor="background1"/>
+        </w:rPr>
+      </w:pPr>
+      <w:r>
+        <w:rPr>
+          <w:rFonts w:ascii="8-bit Operator+ 8" w:hAnsi="8-bit Operator+ 8" w:cs="Arial"/>
           <w:color w:val="FFFFFF" w:themeColor="background1"/>
         </w:rPr>
         <w:tab/>
@@ -364,7 +431,7 @@
       </w:r>
       <w:r>
         <w:rPr>
-          <w:rFonts w:cs="Arial"/>
+          <w:rFonts w:ascii="8-bit Operator+ 8" w:hAnsi="8-bit Operator+ 8" w:cs="Arial"/>
           <w:b/>
           <w:color w:val="FFFFFF" w:themeColor="background1"/>
         </w:rPr>
@@ -372,14 +439,14 @@
       </w:r>
       <w:r>
         <w:rPr>
-          <w:rFonts w:cs="Arial"/>
+          <w:rFonts w:ascii="8-bit Operator+ 8" w:hAnsi="8-bit Operator+ 8" w:cs="Arial"/>
           <w:color w:val="FFFFFF" w:themeColor="background1"/>
         </w:rPr>
         <w:t>, sendo</w:t>
       </w:r>
       <w:r>
         <w:rPr>
-          <w:rFonts w:cs="Arial"/>
+          <w:rFonts w:ascii="8-bit Operator+ 8" w:hAnsi="8-bit Operator+ 8" w:cs="Arial"/>
           <w:color w:val="FFFFFF" w:themeColor="background1"/>
         </w:rPr>
         <w:t>:</w:t>
@@ -407,28 +474,29 @@
         <w:spacing w:after="0" w:line="360" w:lineRule="auto"/>
         <w:jc w:val="both"/>
         <w:rPr>
-          <w:rFonts w:cs="Arial"/>
-          <w:color w:val="FFFFFF" w:themeColor="background1"/>
-        </w:rPr>
-      </w:pPr>
-      <w:r>
-        <w:rPr>
-          <w:rFonts w:cs="Arial"/>
-          <w:b/>
-          <w:color w:val="FFFFFF" w:themeColor="background1"/>
-        </w:rPr>
+          <w:rFonts w:ascii="8-bit Operator+ 8" w:hAnsi="8-bit Operator+ 8" w:cs="Arial"/>
+          <w:color w:val="FFFFFF" w:themeColor="background1"/>
+        </w:rPr>
+      </w:pPr>
+      <w:r>
+        <w:rPr>
+          <w:rFonts w:ascii="8-bit Operator+ 8" w:hAnsi="8-bit Operator+ 8" w:cs="Arial"/>
+          <w:b/>
+          <w:color w:val="FFFFFF" w:themeColor="background1"/>
+        </w:rPr>
+        <w:lastRenderedPageBreak/>
         <w:t>Campanha WinterWolf</w:t>
       </w:r>
       <w:r>
         <w:rPr>
-          <w:rFonts w:cs="Arial"/>
+          <w:rFonts w:ascii="8-bit Operator+ 8" w:hAnsi="8-bit Operator+ 8" w:cs="Arial"/>
           <w:color w:val="FFFFFF" w:themeColor="background1"/>
         </w:rPr>
         <w:t xml:space="preserve"> &gt;&gt; Manipulação de </w:t>
       </w:r>
       <w:r>
         <w:rPr>
-          <w:rFonts w:cs="Arial"/>
+          <w:rFonts w:ascii="8-bit Operator+ 8" w:hAnsi="8-bit Operator+ 8" w:cs="Arial"/>
           <w:b/>
           <w:color w:val="FFFFFF" w:themeColor="background1"/>
         </w:rPr>
@@ -446,14 +514,14 @@
         <w:spacing w:after="0" w:line="360" w:lineRule="auto"/>
         <w:jc w:val="both"/>
         <w:rPr>
-          <w:rFonts w:cs="Arial"/>
-          <w:b/>
-          <w:color w:val="FFFFFF" w:themeColor="background1"/>
-        </w:rPr>
-      </w:pPr>
-      <w:r>
-        <w:rPr>
-          <w:rFonts w:cs="Arial"/>
+          <w:rFonts w:ascii="8-bit Operator+ 8" w:hAnsi="8-bit Operator+ 8" w:cs="Arial"/>
+          <w:b/>
+          <w:color w:val="FFFFFF" w:themeColor="background1"/>
+        </w:rPr>
+      </w:pPr>
+      <w:r>
+        <w:rPr>
+          <w:rFonts w:ascii="8-bit Operator+ 8" w:hAnsi="8-bit Operator+ 8" w:cs="Arial"/>
           <w:b/>
           <w:color w:val="FFFFFF" w:themeColor="background1"/>
         </w:rPr>
@@ -461,21 +529,21 @@
       </w:r>
       <w:r>
         <w:rPr>
-          <w:rFonts w:cs="Arial"/>
+          <w:rFonts w:ascii="8-bit Operator+ 8" w:hAnsi="8-bit Operator+ 8" w:cs="Arial"/>
           <w:color w:val="FFFFFF" w:themeColor="background1"/>
         </w:rPr>
         <w:t xml:space="preserve"> &gt;&gt; E</w:t>
       </w:r>
       <w:r>
         <w:rPr>
-          <w:rFonts w:cs="Arial"/>
+          <w:rFonts w:ascii="8-bit Operator+ 8" w:hAnsi="8-bit Operator+ 8" w:cs="Arial"/>
           <w:color w:val="FFFFFF" w:themeColor="background1"/>
         </w:rPr>
         <w:t xml:space="preserve">struturas de </w:t>
       </w:r>
       <w:r>
         <w:rPr>
-          <w:rFonts w:cs="Arial"/>
+          <w:rFonts w:ascii="8-bit Operator+ 8" w:hAnsi="8-bit Operator+ 8" w:cs="Arial"/>
           <w:b/>
           <w:color w:val="FFFFFF" w:themeColor="background1"/>
         </w:rPr>
@@ -493,9 +561,85 @@
         <w:spacing w:after="0" w:line="360" w:lineRule="auto"/>
         <w:jc w:val="both"/>
         <w:rPr>
+          <w:rFonts w:ascii="8-bit Operator+ 8" w:hAnsi="8-bit Operator+ 8" w:cs="Arial"/>
+          <w:b/>
+          <w:color w:val="FFFFFF" w:themeColor="background1"/>
+        </w:rPr>
+      </w:pPr>
+      <w:r>
+        <w:rPr>
+          <w:rFonts w:ascii="8-bit Operator+ 8" w:hAnsi="8-bit Operator+ 8" w:cs="Arial"/>
+          <w:b/>
+          <w:color w:val="FFFFFF" w:themeColor="background1"/>
+        </w:rPr>
+        <w:t>Campanha AppleSnake</w:t>
+      </w:r>
+      <w:r>
+        <w:rPr>
+          <w:rFonts w:ascii="8-bit Operator+ 8" w:hAnsi="8-bit Operator+ 8" w:cs="Arial"/>
+          <w:color w:val="FFFFFF" w:themeColor="background1"/>
+        </w:rPr>
+        <w:t xml:space="preserve"> &gt;&gt; E</w:t>
+      </w:r>
+      <w:r>
+        <w:rPr>
+          <w:rFonts w:ascii="8-bit Operator+ 8" w:hAnsi="8-bit Operator+ 8" w:cs="Arial"/>
+          <w:color w:val="FFFFFF" w:themeColor="background1"/>
+        </w:rPr>
+        <w:t xml:space="preserve">struturas de </w:t>
+      </w:r>
+      <w:r>
+        <w:rPr>
+          <w:rFonts w:ascii="8-bit Operator+ 8" w:hAnsi="8-bit Operator+ 8" w:cs="Arial"/>
+          <w:b/>
+          <w:color w:val="FFFFFF" w:themeColor="background1"/>
+        </w:rPr>
+        <w:t>repetição</w:t>
+      </w:r>
+    </w:p>
+    <w:p>
+      <w:pPr>
+        <w:widowControl w:val="0"/>
+        <w:spacing w:after="0" w:line="360" w:lineRule="auto"/>
+        <w:jc w:val="both"/>
+        <w:rPr>
           <w:rFonts w:cs="Arial"/>
           <w:b/>
           <w:color w:val="FFFFFF" w:themeColor="background1"/>
+          <w:sz w:val="24"/>
+        </w:rPr>
+      </w:pPr>
+    </w:p>
+    <w:p>
+      <w:pPr>
+        <w:widowControl w:val="0"/>
+        <w:spacing w:after="0" w:line="360" w:lineRule="auto"/>
+        <w:jc w:val="both"/>
+        <w:rPr>
+          <w:rFonts w:ascii="Audiowide" w:hAnsi="Audiowide" w:cs="Arial"/>
+          <w:b/>
+          <w:color w:val="FFFFFF" w:themeColor="background1"/>
+          <w:sz w:val="28"/>
+        </w:rPr>
+      </w:pPr>
+      <w:r>
+        <w:rPr>
+          <w:rFonts w:ascii="Audiowide" w:hAnsi="Audiowide" w:cs="Arial"/>
+          <w:b/>
+          <w:color w:val="FFFFFF" w:themeColor="background1"/>
+          <w:sz w:val="28"/>
+        </w:rPr>
+        <w:t>Jogabilidade</w:t>
+      </w:r>
+    </w:p>
+    <w:p>
+      <w:pPr>
+        <w:widowControl w:val="0"/>
+        <w:spacing w:after="0" w:line="360" w:lineRule="auto"/>
+        <w:jc w:val="both"/>
+        <w:rPr>
+          <w:rFonts w:ascii="8-bit Operator+ 8" w:hAnsi="8-bit Operator+ 8" w:cs="Arial"/>
+          <w:color w:val="FFFFFF" w:themeColor="background1"/>
         </w:rPr>
       </w:pPr>
       <w:r>
@@ -503,217 +647,295 @@
           <w:rFonts w:cs="Arial"/>
           <w:b/>
           <w:color w:val="FFFFFF" w:themeColor="background1"/>
-        </w:rPr>
-        <w:t>Campanha AppleSnake</w:t>
-      </w:r>
-      <w:r>
+          <w:sz w:val="28"/>
+        </w:rPr>
+        <w:tab/>
+      </w:r>
+      <w:r>
+        <w:rPr>
+          <w:rFonts w:ascii="8-bit Operator+ 8" w:hAnsi="8-bit Operator+ 8" w:cs="Arial"/>
+          <w:color w:val="FFFFFF" w:themeColor="background1"/>
+        </w:rPr>
+        <w:t xml:space="preserve">O jogador deve </w:t>
+      </w:r>
+      <w:r>
+        <w:rPr>
+          <w:rFonts w:ascii="8-bit Operator+ 8" w:hAnsi="8-bit Operator+ 8" w:cs="Arial"/>
+          <w:b/>
+          <w:color w:val="FFFFFF" w:themeColor="background1"/>
+        </w:rPr>
+        <w:t>resolver desafios de lógica utilizando cartas de programação</w:t>
+      </w:r>
+      <w:r>
+        <w:rPr>
+          <w:rFonts w:ascii="8-bit Operator+ 8" w:hAnsi="8-bit Operator+ 8" w:cs="Arial"/>
+          <w:color w:val="FFFFFF" w:themeColor="background1"/>
+        </w:rPr>
+        <w:t>, que são uma forma resumida de conceitos de programação.</w:t>
+      </w:r>
+    </w:p>
+    <w:p>
+      <w:pPr>
+        <w:widowControl w:val="0"/>
+        <w:spacing w:after="0" w:line="360" w:lineRule="auto"/>
+        <w:jc w:val="both"/>
+        <w:rPr>
+          <w:rFonts w:ascii="8-bit Operator+ 8" w:hAnsi="8-bit Operator+ 8" w:cs="Arial"/>
+          <w:color w:val="FFFFFF" w:themeColor="background1"/>
+        </w:rPr>
+      </w:pPr>
+      <w:r>
+        <w:rPr>
+          <w:rFonts w:ascii="8-bit Operator+ 8" w:hAnsi="8-bit Operator+ 8" w:cs="Arial"/>
+          <w:color w:val="FFFFFF" w:themeColor="background1"/>
+        </w:rPr>
+        <w:tab/>
+      </w:r>
+      <w:r>
+        <w:rPr>
+          <w:rFonts w:ascii="8-bit Operator+ 8" w:hAnsi="8-bit Operator+ 8" w:cs="Arial"/>
+          <w:color w:val="FFFFFF" w:themeColor="background1"/>
+        </w:rPr>
+        <w:t xml:space="preserve">Ele recebe cartas para resolver o desafio lógico, devendo </w:t>
+      </w:r>
+      <w:r>
+        <w:rPr>
+          <w:rFonts w:ascii="8-bit Operator+ 8" w:hAnsi="8-bit Operator+ 8" w:cs="Arial"/>
+          <w:b/>
+          <w:color w:val="FFFFFF" w:themeColor="background1"/>
+        </w:rPr>
+        <w:t>colocá-las uma ao lado da outra, numa ordem que formem um algoritmo</w:t>
+      </w:r>
+      <w:r>
+        <w:rPr>
+          <w:rFonts w:ascii="8-bit Operator+ 8" w:hAnsi="8-bit Operator+ 8" w:cs="Arial"/>
+          <w:color w:val="FFFFFF" w:themeColor="background1"/>
+        </w:rPr>
+        <w:t xml:space="preserve"> capaz de resolver aquele desafio, assim seguindo para a próxima fase.</w:t>
+      </w:r>
+    </w:p>
+    <w:p>
+      <w:pPr>
+        <w:widowControl w:val="0"/>
+        <w:spacing w:after="0" w:line="360" w:lineRule="auto"/>
+        <w:jc w:val="both"/>
+        <w:rPr>
+          <w:rFonts w:ascii="8-bit Operator+ 8" w:hAnsi="8-bit Operator+ 8" w:cs="Arial"/>
+          <w:b/>
+          <w:color w:val="FFFFFF" w:themeColor="background1"/>
+        </w:rPr>
+      </w:pPr>
+      <w:r>
+        <w:rPr>
+          <w:rFonts w:ascii="8-bit Operator+ 8" w:hAnsi="8-bit Operator+ 8" w:cs="Arial"/>
+          <w:color w:val="FFFFFF" w:themeColor="background1"/>
+          <w:sz w:val="28"/>
+        </w:rPr>
+        <w:tab/>
+      </w:r>
+      <w:r>
+        <w:rPr>
+          <w:rFonts w:ascii="8-bit Operator+ 8" w:hAnsi="8-bit Operator+ 8" w:cs="Arial"/>
+          <w:color w:val="FFFFFF" w:themeColor="background1"/>
+        </w:rPr>
+        <w:t xml:space="preserve">Conforme avança no jogo, o jogador </w:t>
+      </w:r>
+      <w:r>
+        <w:rPr>
+          <w:rFonts w:ascii="8-bit Operator+ 8" w:hAnsi="8-bit Operator+ 8" w:cs="Arial"/>
+          <w:b/>
+          <w:color w:val="FFFFFF" w:themeColor="background1"/>
+        </w:rPr>
+        <w:t>recebe mais cartas e os desafios se tornam mais difíceis.</w:t>
+      </w:r>
+    </w:p>
+    <w:p>
+      <w:pPr>
+        <w:widowControl w:val="0"/>
+        <w:spacing w:after="0" w:line="360" w:lineRule="auto"/>
+        <w:jc w:val="both"/>
         <w:rPr>
           <w:rFonts w:cs="Arial"/>
-          <w:color w:val="FFFFFF" w:themeColor="background1"/>
-        </w:rPr>
-        <w:t xml:space="preserve"> &gt;&gt; E</w:t>
-      </w:r>
+          <w:b/>
+          <w:color w:val="FFFFFF" w:themeColor="background1"/>
+        </w:rPr>
+      </w:pPr>
+    </w:p>
+    <w:p>
+      <w:pPr>
+        <w:widowControl w:val="0"/>
+        <w:spacing w:after="0" w:line="360" w:lineRule="auto"/>
+        <w:jc w:val="both"/>
+        <w:rPr>
+          <w:rFonts w:ascii="Audiowide" w:hAnsi="Audiowide" w:cs="Arial"/>
+          <w:b/>
+          <w:color w:val="FFFFFF" w:themeColor="background1"/>
+          <w:sz w:val="28"/>
+        </w:rPr>
+      </w:pPr>
+      <w:r>
+        <w:rPr>
+          <w:rFonts w:ascii="Audiowide" w:hAnsi="Audiowide" w:cs="Arial"/>
+          <w:b/>
+          <w:color w:val="FFFFFF" w:themeColor="background1"/>
+          <w:sz w:val="28"/>
+        </w:rPr>
+        <w:t>Desafios</w:t>
+      </w:r>
+    </w:p>
+    <w:p>
+      <w:pPr>
+        <w:widowControl w:val="0"/>
+        <w:spacing w:after="0" w:line="360" w:lineRule="auto"/>
+        <w:jc w:val="both"/>
+        <w:rPr>
+          <w:rFonts w:ascii="8-bit Operator+ 8" w:hAnsi="8-bit Operator+ 8" w:cs="Arial"/>
+          <w:color w:val="FFFFFF" w:themeColor="background1"/>
+        </w:rPr>
+      </w:pPr>
       <w:r>
         <w:rPr>
           <w:rFonts w:cs="Arial"/>
           <w:color w:val="FFFFFF" w:themeColor="background1"/>
         </w:rPr>
-        <w:t xml:space="preserve">struturas de </w:t>
-      </w:r>
-      <w:r>
+        <w:tab/>
+      </w:r>
+      <w:r>
+        <w:rPr>
+          <w:rFonts w:ascii="8-bit Operator+ 8" w:hAnsi="8-bit Operator+ 8" w:cs="Arial"/>
+          <w:color w:val="FFFFFF" w:themeColor="background1"/>
+        </w:rPr>
+        <w:t>Existem 3 categorias de desafios no jogo, que são:</w:t>
+      </w:r>
+    </w:p>
+    <w:p>
+      <w:pPr>
+        <w:pStyle w:val="PargrafodaLista"/>
+        <w:widowControl w:val="0"/>
+        <w:numPr>
+          <w:ilvl w:val="0"/>
+          <w:numId w:val="13"/>
+        </w:numPr>
+        <w:spacing w:after="0" w:line="360" w:lineRule="auto"/>
+        <w:jc w:val="both"/>
+        <w:rPr>
+          <w:rFonts w:ascii="8-bit Operator+ 8" w:hAnsi="8-bit Operator+ 8" w:cs="Arial"/>
+          <w:b/>
+          <w:color w:val="FFFFFF" w:themeColor="background1"/>
+        </w:rPr>
+      </w:pPr>
+      <w:r>
+        <w:rPr>
+          <w:rFonts w:ascii="8-bit Operator+ 8" w:hAnsi="8-bit Operator+ 8" w:cs="Arial"/>
+          <w:b/>
+          <w:color w:val="FFFFFF" w:themeColor="background1"/>
+        </w:rPr>
+        <w:t xml:space="preserve">Coletar senhas: </w:t>
+      </w:r>
+      <w:r>
+        <w:rPr>
+          <w:rFonts w:ascii="8-bit Operator+ 8" w:hAnsi="8-bit Operator+ 8" w:cs="Arial"/>
+          <w:color w:val="FFFFFF" w:themeColor="background1"/>
+        </w:rPr>
+        <w:t>O jogador deve manipular variáveis para descobrir senhas do sistema</w:t>
+      </w:r>
+    </w:p>
+    <w:p>
+      <w:pPr>
+        <w:pStyle w:val="PargrafodaLista"/>
+        <w:widowControl w:val="0"/>
+        <w:numPr>
+          <w:ilvl w:val="0"/>
+          <w:numId w:val="13"/>
+        </w:numPr>
+        <w:spacing w:after="0" w:line="360" w:lineRule="auto"/>
+        <w:jc w:val="both"/>
+        <w:rPr>
+          <w:rFonts w:ascii="8-bit Operator+ 8" w:hAnsi="8-bit Operator+ 8" w:cs="Arial"/>
+          <w:b/>
+          <w:color w:val="FFFFFF" w:themeColor="background1"/>
+        </w:rPr>
+      </w:pPr>
+      <w:r>
+        <w:rPr>
+          <w:rFonts w:ascii="8-bit Operator+ 8" w:hAnsi="8-bit Operator+ 8" w:cs="Arial"/>
+          <w:b/>
+          <w:color w:val="FFFFFF" w:themeColor="background1"/>
+        </w:rPr>
+        <w:t xml:space="preserve">Abrir portas lógicas: </w:t>
+      </w:r>
+      <w:r>
+        <w:rPr>
+          <w:rFonts w:ascii="8-bit Operator+ 8" w:hAnsi="8-bit Operator+ 8" w:cs="Arial"/>
+          <w:color w:val="FFFFFF" w:themeColor="background1"/>
+        </w:rPr>
+        <w:t>O jogador deve abrir portas lógicas utilizando variáveis</w:t>
+      </w:r>
+    </w:p>
+    <w:p>
+      <w:pPr>
+        <w:pStyle w:val="PargrafodaLista"/>
+        <w:widowControl w:val="0"/>
+        <w:numPr>
+          <w:ilvl w:val="0"/>
+          <w:numId w:val="13"/>
+        </w:numPr>
+        <w:spacing w:after="0" w:line="360" w:lineRule="auto"/>
+        <w:jc w:val="both"/>
+        <w:rPr>
+          <w:rFonts w:ascii="8-bit Operator+ 8" w:hAnsi="8-bit Operator+ 8" w:cs="Arial"/>
+          <w:b/>
+          <w:color w:val="FFFFFF" w:themeColor="background1"/>
+        </w:rPr>
+      </w:pPr>
+      <w:r>
+        <w:rPr>
+          <w:rFonts w:ascii="8-bit Operator+ 8" w:hAnsi="8-bit Operator+ 8" w:cs="Arial"/>
+          <w:b/>
+          <w:color w:val="FFFFFF" w:themeColor="background1"/>
+        </w:rPr>
+        <w:t xml:space="preserve">Transferência de arquivos: </w:t>
+      </w:r>
+      <w:r>
+        <w:rPr>
+          <w:rFonts w:ascii="8-bit Operator+ 8" w:hAnsi="8-bit Operator+ 8" w:cs="Arial"/>
+          <w:color w:val="FFFFFF" w:themeColor="background1"/>
+        </w:rPr>
+        <w:t>O jogador deve coletar arquivos e baixá-los em seu computador através de laços de repetição</w:t>
+      </w:r>
+    </w:p>
+    <w:p>
+      <w:pPr>
+        <w:widowControl w:val="0"/>
+        <w:spacing w:after="0" w:line="360" w:lineRule="auto"/>
+        <w:jc w:val="both"/>
         <w:rPr>
           <w:rFonts w:cs="Arial"/>
           <w:b/>
           <w:color w:val="FFFFFF" w:themeColor="background1"/>
-        </w:rPr>
-        <w:t>repetição</w:t>
-      </w:r>
-    </w:p>
-    <w:p>
-      <w:pPr>
-        <w:widowControl w:val="0"/>
-        <w:spacing w:after="0" w:line="360" w:lineRule="auto"/>
-        <w:jc w:val="both"/>
-        <w:rPr>
-          <w:rFonts w:cs="Arial"/>
-          <w:b/>
-          <w:color w:val="FFFFFF" w:themeColor="background1"/>
-          <w:sz w:val="24"/>
-        </w:rPr>
-      </w:pPr>
-    </w:p>
-    <w:p>
-      <w:pPr>
-        <w:widowControl w:val="0"/>
-        <w:spacing w:after="0" w:line="360" w:lineRule="auto"/>
-        <w:jc w:val="both"/>
-        <w:rPr>
-          <w:rFonts w:cs="Arial"/>
-          <w:b/>
-          <w:color w:val="FFFFFF" w:themeColor="background1"/>
           <w:sz w:val="28"/>
         </w:rPr>
       </w:pPr>
-      <w:r>
-        <w:rPr>
-          <w:rFonts w:cs="Arial"/>
+    </w:p>
+    <w:p>
+      <w:pPr>
+        <w:widowControl w:val="0"/>
+        <w:spacing w:after="0" w:line="360" w:lineRule="auto"/>
+        <w:jc w:val="both"/>
+        <w:rPr>
+          <w:rFonts w:ascii="Audiowide" w:hAnsi="Audiowide" w:cs="Arial"/>
           <w:b/>
           <w:color w:val="FFFFFF" w:themeColor="background1"/>
           <w:sz w:val="28"/>
         </w:rPr>
-        <w:t>Jogabilidade</w:t>
-      </w:r>
-    </w:p>
-    <w:p>
-      <w:pPr>
-        <w:widowControl w:val="0"/>
-        <w:spacing w:after="0" w:line="360" w:lineRule="auto"/>
-        <w:jc w:val="both"/>
-        <w:rPr>
-          <w:rFonts w:cs="Arial"/>
-          <w:color w:val="FFFFFF" w:themeColor="background1"/>
-        </w:rPr>
-      </w:pPr>
-      <w:r>
-        <w:rPr>
-          <w:rFonts w:cs="Arial"/>
+      </w:pPr>
+      <w:r>
+        <w:rPr>
+          <w:rFonts w:ascii="Audiowide" w:hAnsi="Audiowide" w:cs="Arial"/>
           <w:b/>
           <w:color w:val="FFFFFF" w:themeColor="background1"/>
           <w:sz w:val="28"/>
         </w:rPr>
-        <w:tab/>
-      </w:r>
-      <w:r>
-        <w:rPr>
-          <w:rFonts w:cs="Arial"/>
-          <w:color w:val="FFFFFF" w:themeColor="background1"/>
-        </w:rPr>
-        <w:t xml:space="preserve">O jogador deve </w:t>
-      </w:r>
-      <w:r>
-        <w:rPr>
-          <w:rFonts w:cs="Arial"/>
-          <w:b/>
-          <w:color w:val="FFFFFF" w:themeColor="background1"/>
-        </w:rPr>
-        <w:t>resolver desafios de lógica utilizando cartas de programação</w:t>
-      </w:r>
-      <w:r>
-        <w:rPr>
-          <w:rFonts w:cs="Arial"/>
-          <w:color w:val="FFFFFF" w:themeColor="background1"/>
-        </w:rPr>
-        <w:t>, que são uma forma resumida de conceitos de programação.</w:t>
-      </w:r>
-    </w:p>
-    <w:p>
-      <w:pPr>
-        <w:widowControl w:val="0"/>
-        <w:spacing w:after="0" w:line="360" w:lineRule="auto"/>
-        <w:jc w:val="both"/>
-        <w:rPr>
-          <w:rFonts w:cs="Arial"/>
-          <w:color w:val="FFFFFF" w:themeColor="background1"/>
-        </w:rPr>
-      </w:pPr>
-      <w:r>
-        <w:rPr>
-          <w:rFonts w:cs="Arial"/>
-          <w:color w:val="FFFFFF" w:themeColor="background1"/>
-        </w:rPr>
-        <w:tab/>
-      </w:r>
-      <w:r>
-        <w:rPr>
-          <w:rFonts w:cs="Arial"/>
-          <w:color w:val="FFFFFF" w:themeColor="background1"/>
-        </w:rPr>
-        <w:t xml:space="preserve">Ele recebe cartas para resolver o desafio lógico, devendo </w:t>
-      </w:r>
-      <w:r>
-        <w:rPr>
-          <w:rFonts w:cs="Arial"/>
-          <w:b/>
-          <w:color w:val="FFFFFF" w:themeColor="background1"/>
-        </w:rPr>
-        <w:t>colocá-las uma ao lado da outra, numa ordem que formem um algoritmo</w:t>
-      </w:r>
-      <w:r>
-        <w:rPr>
-          <w:rFonts w:cs="Arial"/>
-          <w:color w:val="FFFFFF" w:themeColor="background1"/>
-        </w:rPr>
-        <w:t xml:space="preserve"> capaz de resolver aquele desafio, assim seguindo para a próxima fase.</w:t>
-      </w:r>
-    </w:p>
-    <w:p>
-      <w:pPr>
-        <w:widowControl w:val="0"/>
-        <w:spacing w:after="0" w:line="360" w:lineRule="auto"/>
-        <w:jc w:val="both"/>
-        <w:rPr>
-          <w:rFonts w:cs="Arial"/>
-          <w:b/>
-          <w:color w:val="FFFFFF" w:themeColor="background1"/>
-          <w:sz w:val="28"/>
-        </w:rPr>
-      </w:pPr>
-      <w:r>
-        <w:rPr>
-          <w:rFonts w:cs="Arial"/>
-          <w:color w:val="FFFFFF" w:themeColor="background1"/>
-          <w:sz w:val="28"/>
-        </w:rPr>
-        <w:tab/>
-      </w:r>
-      <w:r>
-        <w:rPr>
-          <w:rFonts w:cs="Arial"/>
-          <w:color w:val="FFFFFF" w:themeColor="background1"/>
-        </w:rPr>
-        <w:t xml:space="preserve">Conforme avança no jogo, o jogador </w:t>
-      </w:r>
-      <w:r>
-        <w:rPr>
-          <w:rFonts w:cs="Arial"/>
-          <w:b/>
-          <w:color w:val="FFFFFF" w:themeColor="background1"/>
-        </w:rPr>
-        <w:t>recebe mais cartas e os desafios se tornam mais difíceis.</w:t>
-      </w:r>
-    </w:p>
-    <w:p>
-      <w:pPr>
-        <w:widowControl w:val="0"/>
-        <w:spacing w:after="0" w:line="360" w:lineRule="auto"/>
-        <w:jc w:val="both"/>
-        <w:rPr>
-          <w:rFonts w:cs="Arial"/>
-          <w:b/>
-          <w:color w:val="FFFFFF" w:themeColor="background1"/>
-          <w:sz w:val="28"/>
-        </w:rPr>
-      </w:pPr>
-    </w:p>
-    <w:p>
-      <w:pPr>
-        <w:widowControl w:val="0"/>
-        <w:spacing w:after="0" w:line="360" w:lineRule="auto"/>
-        <w:jc w:val="both"/>
-        <w:rPr>
-          <w:rFonts w:cs="Arial"/>
-          <w:b/>
-          <w:color w:val="FFFFFF" w:themeColor="background1"/>
-          <w:sz w:val="28"/>
-        </w:rPr>
-      </w:pPr>
-      <w:r>
-        <w:rPr>
-          <w:rFonts w:cs="Arial"/>
-          <w:b/>
-          <w:color w:val="FFFFFF" w:themeColor="background1"/>
-          <w:sz w:val="28"/>
-        </w:rPr>
         <w:t>Modos de Jogo</w:t>
       </w:r>
     </w:p>
@@ -723,13 +945,13 @@
         <w:spacing w:after="0" w:line="360" w:lineRule="auto"/>
         <w:jc w:val="both"/>
         <w:rPr>
-          <w:rFonts w:cs="Arial"/>
-          <w:color w:val="FFFFFF" w:themeColor="background1"/>
-        </w:rPr>
-      </w:pPr>
-      <w:r>
-        <w:rPr>
-          <w:rFonts w:cs="Arial"/>
+          <w:rFonts w:ascii="8-bit Operator+ 8" w:hAnsi="8-bit Operator+ 8" w:cs="Arial"/>
+          <w:color w:val="FFFFFF" w:themeColor="background1"/>
+        </w:rPr>
+      </w:pPr>
+      <w:r>
+        <w:rPr>
+          <w:rFonts w:ascii="8-bit Operator+ 8" w:hAnsi="8-bit Operator+ 8" w:cs="Arial"/>
           <w:color w:val="FFFFFF" w:themeColor="background1"/>
         </w:rPr>
         <w:t>Há três modos de jogo</w:t>
@@ -746,13 +968,13 @@
         <w:spacing w:after="0" w:line="360" w:lineRule="auto"/>
         <w:jc w:val="both"/>
         <w:rPr>
-          <w:rFonts w:cs="Arial"/>
-          <w:color w:val="FFFFFF" w:themeColor="background1"/>
-        </w:rPr>
-      </w:pPr>
-      <w:r>
-        <w:rPr>
-          <w:rFonts w:cs="Arial"/>
+          <w:rFonts w:ascii="8-bit Operator+ 8" w:hAnsi="8-bit Operator+ 8" w:cs="Arial"/>
+          <w:color w:val="FFFFFF" w:themeColor="background1"/>
+        </w:rPr>
+      </w:pPr>
+      <w:r>
+        <w:rPr>
+          <w:rFonts w:ascii="8-bit Operator+ 8" w:hAnsi="8-bit Operator+ 8" w:cs="Arial"/>
           <w:b/>
           <w:color w:val="FFFFFF" w:themeColor="background1"/>
         </w:rPr>
@@ -760,7 +982,7 @@
       </w:r>
       <w:r>
         <w:rPr>
-          <w:rFonts w:cs="Arial"/>
+          <w:rFonts w:ascii="8-bit Operator+ 8" w:hAnsi="8-bit Operator+ 8" w:cs="Arial"/>
           <w:b/>
           <w:color w:val="FFFFFF" w:themeColor="background1"/>
         </w:rPr>
@@ -768,50 +990,42 @@
       </w:r>
       <w:r>
         <w:rPr>
-          <w:rFonts w:cs="Arial"/>
+          <w:rFonts w:ascii="8-bit Operator+ 8" w:hAnsi="8-bit Operator+ 8" w:cs="Arial"/>
           <w:color w:val="FFFFFF" w:themeColor="background1"/>
         </w:rPr>
         <w:t xml:space="preserve"> Jogo com narrativa</w:t>
       </w:r>
       <w:r>
         <w:rPr>
-          <w:rFonts w:cs="Arial"/>
+          <w:rFonts w:ascii="8-bit Operator+ 8" w:hAnsi="8-bit Operator+ 8" w:cs="Arial"/>
           <w:color w:val="FFFFFF" w:themeColor="background1"/>
         </w:rPr>
         <w:t>,</w:t>
       </w:r>
       <w:r>
         <w:rPr>
-          <w:rFonts w:cs="Arial"/>
+          <w:rFonts w:ascii="8-bit Operator+ 8" w:hAnsi="8-bit Operator+ 8" w:cs="Arial"/>
           <w:color w:val="FFFFFF" w:themeColor="background1"/>
         </w:rPr>
         <w:t xml:space="preserve"> </w:t>
       </w:r>
       <w:r>
         <w:rPr>
-          <w:rFonts w:cs="Arial"/>
+          <w:rFonts w:ascii="8-bit Operator+ 8" w:hAnsi="8-bit Operator+ 8" w:cs="Arial"/>
           <w:color w:val="FFFFFF" w:themeColor="background1"/>
         </w:rPr>
         <w:t>o jogador pode retomar o último ponto salvo</w:t>
       </w:r>
       <w:r>
         <w:rPr>
-          <w:rFonts w:cs="Arial"/>
-          <w:color w:val="FFFFFF" w:themeColor="background1"/>
-        </w:rPr>
-        <w:t xml:space="preserve"> </w:t>
-      </w:r>
-      <w:r>
-        <w:rPr>
-          <w:rFonts w:cs="Arial"/>
-          <w:color w:val="FFFFFF" w:themeColor="background1"/>
-        </w:rPr>
-        <w:lastRenderedPageBreak/>
-        <w:t>quando perde</w:t>
-      </w:r>
-      <w:r>
-        <w:rPr>
-          <w:rFonts w:cs="Arial"/>
+          <w:rFonts w:ascii="8-bit Operator+ 8" w:hAnsi="8-bit Operator+ 8" w:cs="Arial"/>
+          <w:color w:val="FFFFFF" w:themeColor="background1"/>
+        </w:rPr>
+        <w:t xml:space="preserve"> quando perde</w:t>
+      </w:r>
+      <w:r>
+        <w:rPr>
+          <w:rFonts w:ascii="8-bit Operator+ 8" w:hAnsi="8-bit Operator+ 8" w:cs="Arial"/>
           <w:color w:val="FFFFFF" w:themeColor="background1"/>
         </w:rPr>
         <w:t>.</w:t>
@@ -828,13 +1042,13 @@
         <w:spacing w:after="0" w:line="360" w:lineRule="auto"/>
         <w:jc w:val="both"/>
         <w:rPr>
-          <w:rFonts w:cs="Arial"/>
-          <w:color w:val="FFFFFF" w:themeColor="background1"/>
-        </w:rPr>
-      </w:pPr>
-      <w:r>
-        <w:rPr>
-          <w:rFonts w:cs="Arial"/>
+          <w:rFonts w:ascii="8-bit Operator+ 8" w:hAnsi="8-bit Operator+ 8" w:cs="Arial"/>
+          <w:color w:val="FFFFFF" w:themeColor="background1"/>
+        </w:rPr>
+      </w:pPr>
+      <w:r>
+        <w:rPr>
+          <w:rFonts w:ascii="8-bit Operator+ 8" w:hAnsi="8-bit Operator+ 8" w:cs="Arial"/>
           <w:b/>
           <w:color w:val="FFFFFF" w:themeColor="background1"/>
         </w:rPr>
@@ -842,7 +1056,7 @@
       </w:r>
       <w:r>
         <w:rPr>
-          <w:rFonts w:cs="Arial"/>
+          <w:rFonts w:ascii="8-bit Operator+ 8" w:hAnsi="8-bit Operator+ 8" w:cs="Arial"/>
           <w:b/>
           <w:color w:val="FFFFFF" w:themeColor="background1"/>
         </w:rPr>
@@ -850,28 +1064,28 @@
       </w:r>
       <w:r>
         <w:rPr>
-          <w:rFonts w:cs="Arial"/>
+          <w:rFonts w:ascii="8-bit Operator+ 8" w:hAnsi="8-bit Operator+ 8" w:cs="Arial"/>
           <w:color w:val="FFFFFF" w:themeColor="background1"/>
         </w:rPr>
         <w:t xml:space="preserve"> </w:t>
       </w:r>
       <w:r>
         <w:rPr>
-          <w:rFonts w:cs="Arial"/>
+          <w:rFonts w:ascii="8-bit Operator+ 8" w:hAnsi="8-bit Operator+ 8" w:cs="Arial"/>
           <w:color w:val="FFFFFF" w:themeColor="background1"/>
         </w:rPr>
         <w:t>Jogo sem narrativa, apenas as fases, o jogador pode retomar o último ponto salvo</w:t>
       </w:r>
       <w:r>
         <w:rPr>
-          <w:rFonts w:cs="Arial"/>
+          <w:rFonts w:ascii="8-bit Operator+ 8" w:hAnsi="8-bit Operator+ 8" w:cs="Arial"/>
           <w:color w:val="FFFFFF" w:themeColor="background1"/>
         </w:rPr>
         <w:t xml:space="preserve"> quando perde</w:t>
       </w:r>
       <w:r>
         <w:rPr>
-          <w:rFonts w:cs="Arial"/>
+          <w:rFonts w:ascii="8-bit Operator+ 8" w:hAnsi="8-bit Operator+ 8" w:cs="Arial"/>
           <w:color w:val="FFFFFF" w:themeColor="background1"/>
         </w:rPr>
         <w:t>.</w:t>
@@ -888,7 +1102,104 @@
         <w:spacing w:after="0" w:line="360" w:lineRule="auto"/>
         <w:jc w:val="both"/>
         <w:rPr>
+          <w:rFonts w:ascii="8-bit Operator+ 8" w:hAnsi="8-bit Operator+ 8" w:cs="Arial"/>
+          <w:color w:val="FFFFFF" w:themeColor="background1"/>
+        </w:rPr>
+      </w:pPr>
+      <w:r>
+        <w:rPr>
+          <w:rFonts w:ascii="8-bit Operator+ 8" w:hAnsi="8-bit Operator+ 8" w:cs="Arial"/>
+          <w:b/>
+          <w:color w:val="FFFFFF" w:themeColor="background1"/>
+        </w:rPr>
+        <w:t>D</w:t>
+      </w:r>
+      <w:r>
+        <w:rPr>
+          <w:rFonts w:ascii="8-bit Operator+ 8" w:hAnsi="8-bit Operator+ 8" w:cs="Arial"/>
+          <w:b/>
+          <w:color w:val="FFFFFF" w:themeColor="background1"/>
+        </w:rPr>
+        <w:t>esafio:</w:t>
+      </w:r>
+      <w:r>
+        <w:rPr>
+          <w:rFonts w:ascii="8-bit Operator+ 8" w:hAnsi="8-bit Operator+ 8" w:cs="Arial"/>
+          <w:color w:val="FFFFFF" w:themeColor="background1"/>
+        </w:rPr>
+        <w:t xml:space="preserve"> Jogo contínuo, sem checkpoints, </w:t>
+      </w:r>
+      <w:r>
+        <w:rPr>
+          <w:rFonts w:ascii="8-bit Operator+ 8" w:hAnsi="8-bit Operator+ 8" w:cs="Arial"/>
+          <w:color w:val="FFFFFF" w:themeColor="background1"/>
+        </w:rPr>
+        <w:t xml:space="preserve">o jogador </w:t>
+      </w:r>
+      <w:r>
+        <w:rPr>
+          <w:rFonts w:ascii="8-bit Operator+ 8" w:hAnsi="8-bit Operator+ 8" w:cs="Arial"/>
+          <w:color w:val="FFFFFF" w:themeColor="background1"/>
+        </w:rPr>
+        <w:t>deve iniciar do começo</w:t>
+      </w:r>
+      <w:r>
+        <w:rPr>
+          <w:rFonts w:ascii="8-bit Operator+ 8" w:hAnsi="8-bit Operator+ 8" w:cs="Arial"/>
+          <w:color w:val="FFFFFF" w:themeColor="background1"/>
+        </w:rPr>
+        <w:t xml:space="preserve"> quando perde</w:t>
+      </w:r>
+      <w:r>
+        <w:rPr>
+          <w:rFonts w:ascii="8-bit Operator+ 8" w:hAnsi="8-bit Operator+ 8" w:cs="Arial"/>
+          <w:color w:val="FFFFFF" w:themeColor="background1"/>
+        </w:rPr>
+        <w:t>.</w:t>
+      </w:r>
+    </w:p>
+    <w:p>
+      <w:pPr>
+        <w:widowControl w:val="0"/>
+        <w:spacing w:after="0" w:line="360" w:lineRule="auto"/>
+        <w:jc w:val="both"/>
+        <w:rPr>
           <w:rFonts w:cs="Arial"/>
+          <w:b/>
+          <w:color w:val="FFFFFF" w:themeColor="background1"/>
+          <w:sz w:val="28"/>
+        </w:rPr>
+      </w:pPr>
+    </w:p>
+    <w:p>
+      <w:pPr>
+        <w:widowControl w:val="0"/>
+        <w:spacing w:after="0" w:line="360" w:lineRule="auto"/>
+        <w:jc w:val="both"/>
+        <w:rPr>
+          <w:rFonts w:ascii="Audiowide" w:hAnsi="Audiowide" w:cs="Arial"/>
+          <w:b/>
+          <w:color w:val="FFFFFF" w:themeColor="background1"/>
+          <w:sz w:val="28"/>
+        </w:rPr>
+      </w:pPr>
+      <w:r>
+        <w:rPr>
+          <w:rFonts w:ascii="Audiowide" w:hAnsi="Audiowide" w:cs="Arial"/>
+          <w:b/>
+          <w:color w:val="FFFFFF" w:themeColor="background1"/>
+          <w:sz w:val="28"/>
+        </w:rPr>
+        <w:t>Tempo</w:t>
+      </w:r>
+    </w:p>
+    <w:p>
+      <w:pPr>
+        <w:widowControl w:val="0"/>
+        <w:spacing w:after="0" w:line="360" w:lineRule="auto"/>
+        <w:jc w:val="both"/>
+        <w:rPr>
+          <w:rFonts w:ascii="8-bit Operator+ 8" w:hAnsi="8-bit Operator+ 8" w:cs="Arial"/>
           <w:color w:val="FFFFFF" w:themeColor="background1"/>
         </w:rPr>
       </w:pPr>
@@ -897,120 +1208,45 @@
           <w:rFonts w:cs="Arial"/>
           <w:b/>
           <w:color w:val="FFFFFF" w:themeColor="background1"/>
-        </w:rPr>
-        <w:t>D</w:t>
-      </w:r>
-      <w:r>
-        <w:rPr>
-          <w:rFonts w:cs="Arial"/>
-          <w:b/>
-          <w:color w:val="FFFFFF" w:themeColor="background1"/>
-        </w:rPr>
-        <w:t>esafio:</w:t>
-      </w:r>
-      <w:r>
-        <w:rPr>
-          <w:rFonts w:cs="Arial"/>
-          <w:color w:val="FFFFFF" w:themeColor="background1"/>
-        </w:rPr>
-        <w:t xml:space="preserve"> Jogo contínuo, sem checkpoints, quando perde, </w:t>
-      </w:r>
-      <w:r>
-        <w:rPr>
-          <w:rFonts w:cs="Arial"/>
-          <w:color w:val="FFFFFF" w:themeColor="background1"/>
-        </w:rPr>
-        <w:t xml:space="preserve">o jogador </w:t>
-      </w:r>
-      <w:r>
-        <w:rPr>
-          <w:rFonts w:cs="Arial"/>
-          <w:color w:val="FFFFFF" w:themeColor="background1"/>
-        </w:rPr>
-        <w:t>deve iniciar do começo</w:t>
-      </w:r>
-      <w:r>
-        <w:rPr>
-          <w:rFonts w:cs="Arial"/>
-          <w:color w:val="FFFFFF" w:themeColor="background1"/>
-        </w:rPr>
-        <w:t xml:space="preserve"> quando perde</w:t>
-      </w:r>
-      <w:r>
-        <w:rPr>
-          <w:rFonts w:cs="Arial"/>
-          <w:color w:val="FFFFFF" w:themeColor="background1"/>
-        </w:rPr>
-        <w:t>.</w:t>
-      </w:r>
-    </w:p>
-    <w:p>
-      <w:pPr>
-        <w:widowControl w:val="0"/>
-        <w:spacing w:after="0" w:line="360" w:lineRule="auto"/>
-        <w:jc w:val="both"/>
-        <w:rPr>
-          <w:rFonts w:cs="Arial"/>
-          <w:b/>
-          <w:color w:val="FFFFFF" w:themeColor="background1"/>
           <w:sz w:val="28"/>
         </w:rPr>
-      </w:pPr>
-    </w:p>
-    <w:p>
-      <w:pPr>
-        <w:widowControl w:val="0"/>
-        <w:spacing w:after="0" w:line="360" w:lineRule="auto"/>
-        <w:jc w:val="both"/>
-        <w:rPr>
-          <w:rFonts w:cs="Arial"/>
-          <w:b/>
-          <w:color w:val="FFFFFF" w:themeColor="background1"/>
-          <w:sz w:val="28"/>
-        </w:rPr>
-      </w:pPr>
-      <w:r>
-        <w:rPr>
-          <w:rFonts w:cs="Arial"/>
-          <w:b/>
-          <w:color w:val="FFFFFF" w:themeColor="background1"/>
-          <w:sz w:val="28"/>
-        </w:rPr>
-        <w:t>Tempo</w:t>
-      </w:r>
-    </w:p>
-    <w:p>
-      <w:pPr>
-        <w:widowControl w:val="0"/>
-        <w:spacing w:after="0" w:line="360" w:lineRule="auto"/>
-        <w:jc w:val="both"/>
-        <w:rPr>
-          <w:rFonts w:cs="Arial"/>
-          <w:color w:val="FFFFFF" w:themeColor="background1"/>
-        </w:rPr>
-      </w:pPr>
-      <w:r>
-        <w:rPr>
-          <w:rFonts w:cs="Arial"/>
-          <w:b/>
-          <w:color w:val="FFFFFF" w:themeColor="background1"/>
-          <w:sz w:val="28"/>
-        </w:rPr>
+        <w:lastRenderedPageBreak/>
         <w:tab/>
       </w:r>
       <w:r>
         <w:rPr>
-          <w:rFonts w:cs="Arial"/>
+          <w:rFonts w:ascii="8-bit Operator+ 8" w:hAnsi="8-bit Operator+ 8" w:cs="Arial"/>
           <w:color w:val="FFFFFF" w:themeColor="background1"/>
         </w:rPr>
         <w:t>Cada fase possui um tempo limite</w:t>
       </w:r>
       <w:r>
         <w:rPr>
-          <w:rFonts w:cs="Arial"/>
-          <w:color w:val="FFFFFF" w:themeColor="background1"/>
-        </w:rPr>
-        <w:t>, de acordo com a campanha</w:t>
+          <w:rFonts w:ascii="8-bit Operator+ 8" w:hAnsi="8-bit Operator+ 8" w:cs="Arial"/>
+          <w:color w:val="FFFFFF" w:themeColor="background1"/>
+        </w:rPr>
+        <w:t xml:space="preserve"> para se resolver um desafio</w:t>
+      </w:r>
+      <w:r>
+        <w:rPr>
+          <w:rFonts w:ascii="8-bit Operator+ 8" w:hAnsi="8-bit Operator+ 8" w:cs="Arial"/>
+          <w:color w:val="FFFFFF" w:themeColor="background1"/>
+        </w:rPr>
+        <w:t>,</w:t>
+      </w:r>
+      <w:r>
+        <w:rPr>
+          <w:rFonts w:ascii="8-bit Operator+ 8" w:hAnsi="8-bit Operator+ 8" w:cs="Arial"/>
+          <w:color w:val="FFFFFF" w:themeColor="background1"/>
+        </w:rPr>
+        <w:t xml:space="preserve"> isso varia d</w:t>
+      </w:r>
+      <w:r>
+        <w:rPr>
+          <w:rFonts w:ascii="8-bit Operator+ 8" w:hAnsi="8-bit Operator+ 8" w:cs="Arial"/>
+          <w:color w:val="FFFFFF" w:themeColor="background1"/>
+        </w:rPr>
+        <w:t>e acordo com a campanha</w:t>
       </w:r>
     </w:p>
     <w:p>
@@ -1024,13 +1260,13 @@
         <w:spacing w:after="0" w:line="360" w:lineRule="auto"/>
         <w:jc w:val="both"/>
         <w:rPr>
-          <w:rFonts w:cs="Arial"/>
-          <w:color w:val="FFFFFF" w:themeColor="background1"/>
-        </w:rPr>
-      </w:pPr>
-      <w:r>
-        <w:rPr>
-          <w:rFonts w:cs="Arial"/>
+          <w:rFonts w:ascii="8-bit Operator+ 8" w:hAnsi="8-bit Operator+ 8" w:cs="Arial"/>
+          <w:color w:val="FFFFFF" w:themeColor="background1"/>
+        </w:rPr>
+      </w:pPr>
+      <w:r>
+        <w:rPr>
+          <w:rFonts w:ascii="8-bit Operator+ 8" w:hAnsi="8-bit Operator+ 8" w:cs="Arial"/>
           <w:b/>
           <w:color w:val="FFFFFF" w:themeColor="background1"/>
         </w:rPr>
@@ -1038,7 +1274,7 @@
       </w:r>
       <w:r>
         <w:rPr>
-          <w:rFonts w:cs="Arial"/>
+          <w:rFonts w:ascii="8-bit Operator+ 8" w:hAnsi="8-bit Operator+ 8" w:cs="Arial"/>
           <w:color w:val="FFFFFF" w:themeColor="background1"/>
         </w:rPr>
         <w:t>: 5 minutos</w:t>
@@ -1055,13 +1291,13 @@
         <w:spacing w:after="0" w:line="360" w:lineRule="auto"/>
         <w:jc w:val="both"/>
         <w:rPr>
-          <w:rFonts w:cs="Arial"/>
-          <w:color w:val="FFFFFF" w:themeColor="background1"/>
-        </w:rPr>
-      </w:pPr>
-      <w:r>
-        <w:rPr>
-          <w:rFonts w:cs="Arial"/>
+          <w:rFonts w:ascii="8-bit Operator+ 8" w:hAnsi="8-bit Operator+ 8" w:cs="Arial"/>
+          <w:color w:val="FFFFFF" w:themeColor="background1"/>
+        </w:rPr>
+      </w:pPr>
+      <w:r>
+        <w:rPr>
+          <w:rFonts w:ascii="8-bit Operator+ 8" w:hAnsi="8-bit Operator+ 8" w:cs="Arial"/>
           <w:b/>
           <w:color w:val="FFFFFF" w:themeColor="background1"/>
         </w:rPr>
@@ -1069,7 +1305,7 @@
       </w:r>
       <w:r>
         <w:rPr>
-          <w:rFonts w:cs="Arial"/>
+          <w:rFonts w:ascii="8-bit Operator+ 8" w:hAnsi="8-bit Operator+ 8" w:cs="Arial"/>
           <w:color w:val="FFFFFF" w:themeColor="background1"/>
         </w:rPr>
         <w:t>: 5 minutos</w:t>
@@ -1086,8 +1322,68 @@
         <w:spacing w:after="0" w:line="360" w:lineRule="auto"/>
         <w:jc w:val="both"/>
         <w:rPr>
+          <w:rFonts w:ascii="8-bit Operator+ 8" w:hAnsi="8-bit Operator+ 8" w:cs="Arial"/>
+          <w:color w:val="FFFFFF" w:themeColor="background1"/>
+        </w:rPr>
+      </w:pPr>
+      <w:r>
+        <w:rPr>
+          <w:rFonts w:ascii="8-bit Operator+ 8" w:hAnsi="8-bit Operator+ 8" w:cs="Arial"/>
+          <w:b/>
+          <w:color w:val="FFFFFF" w:themeColor="background1"/>
+        </w:rPr>
+        <w:t>Desafio</w:t>
+      </w:r>
+      <w:r>
+        <w:rPr>
+          <w:rFonts w:ascii="8-bit Operator+ 8" w:hAnsi="8-bit Operator+ 8" w:cs="Arial"/>
+          <w:color w:val="FFFFFF" w:themeColor="background1"/>
+        </w:rPr>
+        <w:t>:  2 minutos</w:t>
+      </w:r>
+    </w:p>
+    <w:p>
+      <w:pPr>
+        <w:widowControl w:val="0"/>
+        <w:spacing w:after="0" w:line="360" w:lineRule="auto"/>
+        <w:jc w:val="both"/>
+        <w:rPr>
           <w:rFonts w:cs="Arial"/>
           <w:color w:val="FFFFFF" w:themeColor="background1"/>
+          <w:sz w:val="28"/>
+        </w:rPr>
+      </w:pPr>
+    </w:p>
+    <w:p>
+      <w:pPr>
+        <w:widowControl w:val="0"/>
+        <w:spacing w:after="0" w:line="360" w:lineRule="auto"/>
+        <w:jc w:val="both"/>
+        <w:rPr>
+          <w:rFonts w:ascii="Audiowide" w:hAnsi="Audiowide" w:cs="Arial"/>
+          <w:b/>
+          <w:color w:val="FFFFFF" w:themeColor="background1"/>
+          <w:sz w:val="28"/>
+        </w:rPr>
+      </w:pPr>
+      <w:r>
+        <w:rPr>
+          <w:rFonts w:ascii="Audiowide" w:hAnsi="Audiowide" w:cs="Arial"/>
+          <w:b/>
+          <w:color w:val="FFFFFF" w:themeColor="background1"/>
+          <w:sz w:val="28"/>
+        </w:rPr>
+        <w:t>Pontuação</w:t>
+      </w:r>
+    </w:p>
+    <w:p>
+      <w:pPr>
+        <w:widowControl w:val="0"/>
+        <w:spacing w:after="0" w:line="360" w:lineRule="auto"/>
+        <w:jc w:val="both"/>
+        <w:rPr>
+          <w:rFonts w:ascii="8-bit Operator+ 8" w:hAnsi="8-bit Operator+ 8" w:cs="Arial"/>
+          <w:color w:val="FFFFFF" w:themeColor="background1"/>
         </w:rPr>
       </w:pPr>
       <w:r>
@@ -1095,155 +1391,95 @@
           <w:rFonts w:cs="Arial"/>
           <w:b/>
           <w:color w:val="FFFFFF" w:themeColor="background1"/>
-        </w:rPr>
-        <w:t>Desafio</w:t>
-      </w:r>
-      <w:r>
+          <w:sz w:val="28"/>
+        </w:rPr>
+        <w:tab/>
+      </w:r>
+      <w:r>
+        <w:rPr>
+          <w:rFonts w:ascii="8-bit Operator+ 8" w:hAnsi="8-bit Operator+ 8" w:cs="Arial"/>
+          <w:color w:val="FFFFFF" w:themeColor="background1"/>
+        </w:rPr>
+        <w:t xml:space="preserve">Cada fase concluída aumenta sua pontuação no jogo, </w:t>
+      </w:r>
+      <w:r>
+        <w:rPr>
+          <w:rFonts w:ascii="8-bit Operator+ 8" w:hAnsi="8-bit Operator+ 8" w:cs="Arial"/>
+          <w:color w:val="FFFFFF" w:themeColor="background1"/>
+        </w:rPr>
+        <w:t>sua pontuação na fase será o tempo restante do desafio, então quanto mais rápido for resolvido mais pontos se ganha.</w:t>
+      </w:r>
+      <w:r>
+        <w:rPr>
+          <w:rFonts w:ascii="8-bit Operator+ 8" w:hAnsi="8-bit Operator+ 8" w:cs="Arial"/>
+          <w:color w:val="FFFFFF" w:themeColor="background1"/>
+        </w:rPr>
+        <w:t xml:space="preserve"> </w:t>
+      </w:r>
+    </w:p>
+    <w:p>
+      <w:pPr>
+        <w:widowControl w:val="0"/>
+        <w:spacing w:after="0" w:line="360" w:lineRule="auto"/>
+        <w:jc w:val="both"/>
         <w:rPr>
           <w:rFonts w:cs="Arial"/>
           <w:color w:val="FFFFFF" w:themeColor="background1"/>
-        </w:rPr>
-        <w:t>:  2 minutos</w:t>
-      </w:r>
-    </w:p>
-    <w:p>
-      <w:pPr>
-        <w:widowControl w:val="0"/>
-        <w:spacing w:after="0" w:line="360" w:lineRule="auto"/>
-        <w:jc w:val="both"/>
+          <w:sz w:val="28"/>
+        </w:rPr>
+      </w:pPr>
+    </w:p>
+    <w:p>
+      <w:pPr>
+        <w:widowControl w:val="0"/>
+        <w:spacing w:after="0" w:line="360" w:lineRule="auto"/>
+        <w:jc w:val="both"/>
+        <w:rPr>
+          <w:rFonts w:ascii="Audiowide" w:hAnsi="Audiowide" w:cs="Arial"/>
+          <w:b/>
+          <w:color w:val="FFFFFF" w:themeColor="background1"/>
+          <w:sz w:val="28"/>
+        </w:rPr>
+      </w:pPr>
+      <w:r>
+        <w:rPr>
+          <w:rFonts w:ascii="Audiowide" w:hAnsi="Audiowide" w:cs="Arial"/>
+          <w:b/>
+          <w:color w:val="FFFFFF" w:themeColor="background1"/>
+          <w:sz w:val="28"/>
+        </w:rPr>
+        <w:t>Bônus</w:t>
+      </w:r>
+    </w:p>
+    <w:p>
+      <w:pPr>
+        <w:widowControl w:val="0"/>
+        <w:spacing w:after="0" w:line="360" w:lineRule="auto"/>
+        <w:jc w:val="both"/>
+        <w:rPr>
+          <w:rFonts w:ascii="8-bit Operator+ 8" w:hAnsi="8-bit Operator+ 8" w:cs="Arial"/>
+          <w:color w:val="FFFFFF" w:themeColor="background1"/>
+        </w:rPr>
+      </w:pPr>
+      <w:r>
         <w:rPr>
           <w:rFonts w:cs="Arial"/>
+          <w:b/>
           <w:color w:val="FFFFFF" w:themeColor="background1"/>
           <w:sz w:val="28"/>
         </w:rPr>
-      </w:pPr>
-    </w:p>
-    <w:p>
-      <w:pPr>
-        <w:widowControl w:val="0"/>
-        <w:spacing w:after="0" w:line="360" w:lineRule="auto"/>
-        <w:jc w:val="both"/>
-        <w:rPr>
-          <w:rFonts w:cs="Arial"/>
-          <w:b/>
-          <w:color w:val="FFFFFF" w:themeColor="background1"/>
-          <w:sz w:val="28"/>
-        </w:rPr>
-      </w:pPr>
-      <w:r>
-        <w:rPr>
-          <w:rFonts w:cs="Arial"/>
-          <w:b/>
-          <w:color w:val="FFFFFF" w:themeColor="background1"/>
-          <w:sz w:val="28"/>
-        </w:rPr>
-        <w:t>Pontuação</w:t>
-      </w:r>
-    </w:p>
-    <w:p>
-      <w:pPr>
-        <w:widowControl w:val="0"/>
-        <w:spacing w:after="0" w:line="360" w:lineRule="auto"/>
-        <w:jc w:val="both"/>
-        <w:rPr>
-          <w:rFonts w:cs="Arial"/>
-          <w:color w:val="FFFFFF" w:themeColor="background1"/>
-        </w:rPr>
-      </w:pPr>
-      <w:r>
-        <w:rPr>
-          <w:rFonts w:cs="Arial"/>
-          <w:b/>
-          <w:color w:val="FFFFFF" w:themeColor="background1"/>
-          <w:sz w:val="28"/>
-        </w:rPr>
         <w:tab/>
       </w:r>
       <w:r>
         <w:rPr>
-          <w:rFonts w:cs="Arial"/>
-          <w:color w:val="FFFFFF" w:themeColor="background1"/>
-        </w:rPr>
-        <w:t>Cada fase concluída aumenta sua pontuação no jogo, levando em conta o tempo que foi gasto no desafio</w:t>
-      </w:r>
-      <w:r>
-        <w:rPr>
-          <w:rFonts w:cs="Arial"/>
-          <w:color w:val="FFFFFF" w:themeColor="background1"/>
-        </w:rPr>
-        <w:t>.</w:t>
-      </w:r>
-      <w:r>
-        <w:rPr>
-          <w:rFonts w:cs="Arial"/>
-          <w:color w:val="FFFFFF" w:themeColor="background1"/>
-        </w:rPr>
-        <w:t xml:space="preserve"> </w:t>
-      </w:r>
-    </w:p>
-    <w:p>
-      <w:pPr>
-        <w:widowControl w:val="0"/>
-        <w:spacing w:after="0" w:line="360" w:lineRule="auto"/>
-        <w:jc w:val="both"/>
-        <w:rPr>
-          <w:rFonts w:cs="Arial"/>
-          <w:color w:val="FFFFFF" w:themeColor="background1"/>
-          <w:sz w:val="28"/>
-        </w:rPr>
-      </w:pPr>
-    </w:p>
-    <w:p>
-      <w:pPr>
-        <w:widowControl w:val="0"/>
-        <w:spacing w:after="0" w:line="360" w:lineRule="auto"/>
-        <w:jc w:val="both"/>
-        <w:rPr>
-          <w:rFonts w:cs="Arial"/>
-          <w:b/>
-          <w:color w:val="FFFFFF" w:themeColor="background1"/>
-          <w:sz w:val="28"/>
-        </w:rPr>
-      </w:pPr>
-      <w:r>
-        <w:rPr>
-          <w:rFonts w:cs="Arial"/>
-          <w:b/>
-          <w:color w:val="FFFFFF" w:themeColor="background1"/>
-          <w:sz w:val="28"/>
-        </w:rPr>
-        <w:t>Bônus</w:t>
-      </w:r>
-    </w:p>
-    <w:p>
-      <w:pPr>
-        <w:widowControl w:val="0"/>
-        <w:spacing w:after="0" w:line="360" w:lineRule="auto"/>
-        <w:jc w:val="both"/>
-        <w:rPr>
-          <w:rFonts w:cs="Arial"/>
-          <w:color w:val="FFFFFF" w:themeColor="background1"/>
-        </w:rPr>
-      </w:pPr>
-      <w:r>
-        <w:rPr>
-          <w:rFonts w:cs="Arial"/>
-          <w:b/>
-          <w:color w:val="FFFFFF" w:themeColor="background1"/>
-          <w:sz w:val="28"/>
-        </w:rPr>
-        <w:tab/>
-      </w:r>
-      <w:r>
-        <w:rPr>
-          <w:rFonts w:cs="Arial"/>
+          <w:rFonts w:ascii="8-bit Operator+ 8" w:hAnsi="8-bit Operator+ 8" w:cs="Arial"/>
           <w:color w:val="FFFFFF" w:themeColor="background1"/>
         </w:rPr>
         <w:t>O jogador pode comprar bônus na loja,</w:t>
       </w:r>
       <w:r>
         <w:rPr>
-          <w:rFonts w:cs="Arial"/>
+          <w:rFonts w:ascii="8-bit Operator+ 8" w:hAnsi="8-bit Operator+ 8" w:cs="Arial"/>
           <w:color w:val="FFFFFF" w:themeColor="background1"/>
         </w:rPr>
         <w:t xml:space="preserve"> diminuindo sua pontuação final, esses bônus são:</w:t>
@@ -1260,13 +1496,13 @@
         <w:spacing w:after="0" w:line="360" w:lineRule="auto"/>
         <w:jc w:val="both"/>
         <w:rPr>
-          <w:rFonts w:cs="Arial"/>
-          <w:color w:val="FFFFFF" w:themeColor="background1"/>
-        </w:rPr>
-      </w:pPr>
-      <w:r>
-        <w:rPr>
-          <w:rFonts w:cs="Arial"/>
+          <w:rFonts w:ascii="8-bit Operator+ 8" w:hAnsi="8-bit Operator+ 8" w:cs="Arial"/>
+          <w:color w:val="FFFFFF" w:themeColor="background1"/>
+        </w:rPr>
+      </w:pPr>
+      <w:r>
+        <w:rPr>
+          <w:rFonts w:ascii="8-bit Operator+ 8" w:hAnsi="8-bit Operator+ 8" w:cs="Arial"/>
           <w:b/>
           <w:color w:val="FFFFFF" w:themeColor="background1"/>
         </w:rPr>
@@ -1274,7 +1510,7 @@
       </w:r>
       <w:r>
         <w:rPr>
-          <w:rFonts w:cs="Arial"/>
+          <w:rFonts w:ascii="8-bit Operator+ 8" w:hAnsi="8-bit Operator+ 8" w:cs="Arial"/>
           <w:color w:val="FFFFFF" w:themeColor="background1"/>
         </w:rPr>
         <w:t xml:space="preserve"> O jogador pode aumentar o limite de tempo de uma fase.</w:t>
@@ -1291,13 +1527,13 @@
         <w:spacing w:after="0" w:line="360" w:lineRule="auto"/>
         <w:jc w:val="both"/>
         <w:rPr>
-          <w:rFonts w:cs="Arial"/>
-          <w:color w:val="FFFFFF" w:themeColor="background1"/>
-        </w:rPr>
-      </w:pPr>
-      <w:r>
-        <w:rPr>
-          <w:rFonts w:cs="Arial"/>
+          <w:rFonts w:ascii="8-bit Operator+ 8" w:hAnsi="8-bit Operator+ 8" w:cs="Arial"/>
+          <w:color w:val="FFFFFF" w:themeColor="background1"/>
+        </w:rPr>
+      </w:pPr>
+      <w:r>
+        <w:rPr>
+          <w:rFonts w:ascii="8-bit Operator+ 8" w:hAnsi="8-bit Operator+ 8" w:cs="Arial"/>
           <w:b/>
           <w:color w:val="FFFFFF" w:themeColor="background1"/>
         </w:rPr>
@@ -1305,7 +1541,7 @@
       </w:r>
       <w:r>
         <w:rPr>
-          <w:rFonts w:cs="Arial"/>
+          <w:rFonts w:ascii="8-bit Operator+ 8" w:hAnsi="8-bit Operator+ 8" w:cs="Arial"/>
           <w:color w:val="FFFFFF" w:themeColor="background1"/>
         </w:rPr>
         <w:t xml:space="preserve"> O jogador pode receber dicas de como resolver aquela fase.</w:t>
@@ -1322,90 +1558,90 @@
         <w:spacing w:after="0" w:line="360" w:lineRule="auto"/>
         <w:jc w:val="both"/>
         <w:rPr>
+          <w:rFonts w:ascii="8-bit Operator+ 8" w:hAnsi="8-bit Operator+ 8" w:cs="Arial"/>
+          <w:color w:val="FFFFFF" w:themeColor="background1"/>
+        </w:rPr>
+      </w:pPr>
+      <w:r>
+        <w:rPr>
+          <w:rFonts w:ascii="8-bit Operator+ 8" w:hAnsi="8-bit Operator+ 8" w:cs="Arial"/>
+          <w:b/>
+          <w:color w:val="FFFFFF" w:themeColor="background1"/>
+        </w:rPr>
+        <w:t>Tentativas extras no modo desafio:</w:t>
+      </w:r>
+      <w:r>
+        <w:rPr>
+          <w:rFonts w:ascii="8-bit Operator+ 8" w:hAnsi="8-bit Operator+ 8" w:cs="Arial"/>
+          <w:color w:val="FFFFFF" w:themeColor="background1"/>
+        </w:rPr>
+        <w:t xml:space="preserve"> O jogador pode gastar uma tentativa para retomar o jogo no modo desafio de onde parou.</w:t>
+      </w:r>
+    </w:p>
+    <w:p>
+      <w:pPr>
+        <w:pStyle w:val="PargrafodaLista"/>
+        <w:widowControl w:val="0"/>
+        <w:spacing w:after="0" w:line="360" w:lineRule="auto"/>
+        <w:ind w:left="1426"/>
+        <w:jc w:val="both"/>
+        <w:rPr>
+          <w:rFonts w:ascii="8-bit Operator+ 8" w:hAnsi="8-bit Operator+ 8" w:cs="Arial"/>
+          <w:color w:val="FFFFFF" w:themeColor="background1"/>
+        </w:rPr>
+      </w:pPr>
+    </w:p>
+    <w:p>
+      <w:pPr>
+        <w:widowControl w:val="0"/>
+        <w:spacing w:after="0" w:line="360" w:lineRule="auto"/>
+        <w:jc w:val="both"/>
+        <w:rPr>
+          <w:rFonts w:ascii="Audiowide" w:hAnsi="Audiowide" w:cs="Arial"/>
+          <w:b/>
+          <w:color w:val="FFFFFF" w:themeColor="background1"/>
+          <w:sz w:val="28"/>
+        </w:rPr>
+      </w:pPr>
+      <w:r>
+        <w:rPr>
+          <w:rFonts w:ascii="Audiowide" w:hAnsi="Audiowide" w:cs="Arial"/>
+          <w:b/>
+          <w:color w:val="FFFFFF" w:themeColor="background1"/>
+          <w:sz w:val="28"/>
+        </w:rPr>
+        <w:t>Conquistas</w:t>
+      </w:r>
+    </w:p>
+    <w:p>
+      <w:pPr>
+        <w:widowControl w:val="0"/>
+        <w:spacing w:after="0" w:line="360" w:lineRule="auto"/>
+        <w:jc w:val="both"/>
+        <w:rPr>
+          <w:rFonts w:ascii="8-bit Operator+ 8" w:hAnsi="8-bit Operator+ 8" w:cs="Arial"/>
+          <w:color w:val="FFFFFF" w:themeColor="background1"/>
+        </w:rPr>
+      </w:pPr>
+      <w:r>
+        <w:rPr>
           <w:rFonts w:cs="Arial"/>
-          <w:color w:val="FFFFFF" w:themeColor="background1"/>
-        </w:rPr>
-      </w:pPr>
-      <w:r>
-        <w:rPr>
-          <w:rFonts w:cs="Arial"/>
-          <w:b/>
-          <w:color w:val="FFFFFF" w:themeColor="background1"/>
-        </w:rPr>
-        <w:t>Tentativas extras no modo desafio:</w:t>
-      </w:r>
-      <w:r>
-        <w:rPr>
-          <w:rFonts w:cs="Arial"/>
-          <w:color w:val="FFFFFF" w:themeColor="background1"/>
-        </w:rPr>
-        <w:t xml:space="preserve"> O jogador pode gastar uma tentativa para retomar o jogo no modo desafio de onde parou.</w:t>
-      </w:r>
-    </w:p>
-    <w:p>
-      <w:pPr>
-        <w:pStyle w:val="PargrafodaLista"/>
-        <w:widowControl w:val="0"/>
-        <w:spacing w:after="0" w:line="360" w:lineRule="auto"/>
-        <w:ind w:left="1426"/>
-        <w:jc w:val="both"/>
-        <w:rPr>
-          <w:rFonts w:cs="Arial"/>
-          <w:color w:val="FFFFFF" w:themeColor="background1"/>
-        </w:rPr>
-      </w:pPr>
-    </w:p>
-    <w:p>
-      <w:pPr>
-        <w:widowControl w:val="0"/>
-        <w:spacing w:after="0" w:line="360" w:lineRule="auto"/>
-        <w:jc w:val="both"/>
-        <w:rPr>
-          <w:rFonts w:cs="Arial"/>
           <w:b/>
           <w:color w:val="FFFFFF" w:themeColor="background1"/>
           <w:sz w:val="28"/>
         </w:rPr>
-      </w:pPr>
-      <w:r>
-        <w:rPr>
-          <w:rFonts w:cs="Arial"/>
-          <w:b/>
-          <w:color w:val="FFFFFF" w:themeColor="background1"/>
-          <w:sz w:val="28"/>
-        </w:rPr>
-        <w:t>Conquistas</w:t>
-      </w:r>
-    </w:p>
-    <w:p>
-      <w:pPr>
-        <w:widowControl w:val="0"/>
-        <w:spacing w:after="0" w:line="360" w:lineRule="auto"/>
-        <w:jc w:val="both"/>
-        <w:rPr>
-          <w:rFonts w:cs="Arial"/>
-          <w:color w:val="FFFFFF" w:themeColor="background1"/>
-        </w:rPr>
-      </w:pPr>
-      <w:r>
-        <w:rPr>
-          <w:rFonts w:cs="Arial"/>
-          <w:b/>
-          <w:color w:val="FFFFFF" w:themeColor="background1"/>
-          <w:sz w:val="28"/>
-        </w:rPr>
         <w:tab/>
       </w:r>
       <w:r>
         <w:rPr>
-          <w:rFonts w:cs="Arial"/>
+          <w:rFonts w:ascii="8-bit Operator+ 8" w:hAnsi="8-bit Operator+ 8" w:cs="Arial"/>
           <w:color w:val="FFFFFF" w:themeColor="background1"/>
         </w:rPr>
         <w:t>O jogador recebe conquistas po</w:t>
       </w:r>
       <w:r>
         <w:rPr>
-          <w:rFonts w:cs="Arial"/>
+          <w:rFonts w:ascii="8-bit Operator+ 8" w:hAnsi="8-bit Operator+ 8" w:cs="Arial"/>
           <w:color w:val="FFFFFF" w:themeColor="background1"/>
         </w:rPr>
         <w:t>r realizar certas ações no jogo:</w:t>
@@ -1422,14 +1658,14 @@
         <w:spacing w:after="0" w:line="360" w:lineRule="auto"/>
         <w:jc w:val="both"/>
         <w:rPr>
-          <w:rFonts w:cs="Arial"/>
-          <w:b/>
-          <w:color w:val="FFFFFF" w:themeColor="background1"/>
-        </w:rPr>
-      </w:pPr>
-      <w:r>
-        <w:rPr>
-          <w:rFonts w:cs="Arial"/>
+          <w:rFonts w:ascii="8-bit Operator+ 8" w:hAnsi="8-bit Operator+ 8" w:cs="Arial"/>
+          <w:b/>
+          <w:color w:val="FFFFFF" w:themeColor="background1"/>
+        </w:rPr>
+      </w:pPr>
+      <w:r>
+        <w:rPr>
+          <w:rFonts w:ascii="8-bit Operator+ 8" w:hAnsi="8-bit Operator+ 8" w:cs="Arial"/>
           <w:b/>
           <w:color w:val="FFFFFF" w:themeColor="background1"/>
         </w:rPr>
@@ -1447,14 +1683,14 @@
         <w:spacing w:after="0" w:line="360" w:lineRule="auto"/>
         <w:jc w:val="both"/>
         <w:rPr>
-          <w:rFonts w:cs="Arial"/>
-          <w:b/>
-          <w:color w:val="FFFFFF" w:themeColor="background1"/>
-        </w:rPr>
-      </w:pPr>
-      <w:r>
-        <w:rPr>
-          <w:rFonts w:cs="Arial"/>
+          <w:rFonts w:ascii="8-bit Operator+ 8" w:hAnsi="8-bit Operator+ 8" w:cs="Arial"/>
+          <w:b/>
+          <w:color w:val="FFFFFF" w:themeColor="background1"/>
+        </w:rPr>
+      </w:pPr>
+      <w:r>
+        <w:rPr>
+          <w:rFonts w:ascii="8-bit Operator+ 8" w:hAnsi="8-bit Operator+ 8" w:cs="Arial"/>
           <w:b/>
           <w:color w:val="FFFFFF" w:themeColor="background1"/>
         </w:rPr>
@@ -1472,14 +1708,14 @@
         <w:spacing w:after="0" w:line="360" w:lineRule="auto"/>
         <w:jc w:val="both"/>
         <w:rPr>
-          <w:rFonts w:cs="Arial"/>
-          <w:b/>
-          <w:color w:val="FFFFFF" w:themeColor="background1"/>
-        </w:rPr>
-      </w:pPr>
-      <w:r>
-        <w:rPr>
-          <w:rFonts w:cs="Arial"/>
+          <w:rFonts w:ascii="8-bit Operator+ 8" w:hAnsi="8-bit Operator+ 8" w:cs="Arial"/>
+          <w:b/>
+          <w:color w:val="FFFFFF" w:themeColor="background1"/>
+        </w:rPr>
+      </w:pPr>
+      <w:r>
+        <w:rPr>
+          <w:rFonts w:ascii="8-bit Operator+ 8" w:hAnsi="8-bit Operator+ 8" w:cs="Arial"/>
           <w:b/>
           <w:color w:val="FFFFFF" w:themeColor="background1"/>
         </w:rPr>
@@ -1497,14 +1733,14 @@
         <w:spacing w:after="0" w:line="360" w:lineRule="auto"/>
         <w:jc w:val="both"/>
         <w:rPr>
-          <w:rFonts w:cs="Arial"/>
-          <w:b/>
-          <w:color w:val="FFFFFF" w:themeColor="background1"/>
-        </w:rPr>
-      </w:pPr>
-      <w:r>
-        <w:rPr>
-          <w:rFonts w:cs="Arial"/>
+          <w:rFonts w:ascii="8-bit Operator+ 8" w:hAnsi="8-bit Operator+ 8" w:cs="Arial"/>
+          <w:b/>
+          <w:color w:val="FFFFFF" w:themeColor="background1"/>
+        </w:rPr>
+      </w:pPr>
+      <w:r>
+        <w:rPr>
+          <w:rFonts w:ascii="8-bit Operator+ 8" w:hAnsi="8-bit Operator+ 8" w:cs="Arial"/>
           <w:b/>
           <w:color w:val="FFFFFF" w:themeColor="background1"/>
         </w:rPr>
@@ -1522,14 +1758,14 @@
         <w:spacing w:after="0" w:line="360" w:lineRule="auto"/>
         <w:jc w:val="both"/>
         <w:rPr>
-          <w:rFonts w:cs="Arial"/>
-          <w:b/>
-          <w:color w:val="FFFFFF" w:themeColor="background1"/>
-        </w:rPr>
-      </w:pPr>
-      <w:r>
-        <w:rPr>
-          <w:rFonts w:cs="Arial"/>
+          <w:rFonts w:ascii="8-bit Operator+ 8" w:hAnsi="8-bit Operator+ 8" w:cs="Arial"/>
+          <w:b/>
+          <w:color w:val="FFFFFF" w:themeColor="background1"/>
+        </w:rPr>
+      </w:pPr>
+      <w:r>
+        <w:rPr>
+          <w:rFonts w:ascii="8-bit Operator+ 8" w:hAnsi="8-bit Operator+ 8" w:cs="Arial"/>
           <w:b/>
           <w:color w:val="FFFFFF" w:themeColor="background1"/>
         </w:rPr>
@@ -1547,14 +1783,14 @@
         <w:spacing w:after="0" w:line="360" w:lineRule="auto"/>
         <w:jc w:val="both"/>
         <w:rPr>
-          <w:rFonts w:cs="Arial"/>
-          <w:b/>
-          <w:color w:val="FFFFFF" w:themeColor="background1"/>
-        </w:rPr>
-      </w:pPr>
-      <w:r>
-        <w:rPr>
-          <w:rFonts w:cs="Arial"/>
+          <w:rFonts w:ascii="8-bit Operator+ 8" w:hAnsi="8-bit Operator+ 8" w:cs="Arial"/>
+          <w:b/>
+          <w:color w:val="FFFFFF" w:themeColor="background1"/>
+        </w:rPr>
+      </w:pPr>
+      <w:r>
+        <w:rPr>
+          <w:rFonts w:ascii="8-bit Operator+ 8" w:hAnsi="8-bit Operator+ 8" w:cs="Arial"/>
           <w:b/>
           <w:color w:val="FFFFFF" w:themeColor="background1"/>
         </w:rPr>
@@ -1572,84 +1808,91 @@
         <w:spacing w:after="0" w:line="360" w:lineRule="auto"/>
         <w:jc w:val="both"/>
         <w:rPr>
+          <w:rFonts w:ascii="8-bit Operator+ 8" w:hAnsi="8-bit Operator+ 8" w:cs="Arial"/>
+          <w:b/>
+          <w:color w:val="FFFFFF" w:themeColor="background1"/>
+        </w:rPr>
+      </w:pPr>
+      <w:r>
+        <w:rPr>
+          <w:rFonts w:ascii="8-bit Operator+ 8" w:hAnsi="8-bit Operator+ 8" w:cs="Arial"/>
+          <w:b/>
+          <w:color w:val="FFFFFF" w:themeColor="background1"/>
+        </w:rPr>
+        <w:t>Completar o tutorial</w:t>
+      </w:r>
+    </w:p>
+    <w:p>
+      <w:pPr>
+        <w:pStyle w:val="PargrafodaLista"/>
+        <w:widowControl w:val="0"/>
+        <w:spacing w:after="0" w:line="360" w:lineRule="auto"/>
+        <w:ind w:left="1426"/>
+        <w:jc w:val="both"/>
+        <w:rPr>
           <w:rFonts w:cs="Arial"/>
-          <w:b/>
+          <w:color w:val="FFFFFF" w:themeColor="background1"/>
+        </w:rPr>
+      </w:pPr>
+    </w:p>
+    <w:p>
+      <w:pPr>
+        <w:widowControl w:val="0"/>
+        <w:spacing w:after="0" w:line="360" w:lineRule="auto"/>
+        <w:jc w:val="both"/>
+        <w:rPr>
+          <w:rFonts w:ascii="Audiowide" w:hAnsi="Audiowide" w:cs="Arial"/>
+          <w:b/>
+          <w:color w:val="FFFFFF" w:themeColor="background1"/>
+          <w:sz w:val="28"/>
+        </w:rPr>
+      </w:pPr>
+      <w:r>
+        <w:rPr>
+          <w:rFonts w:ascii="Audiowide" w:hAnsi="Audiowide" w:cs="Arial"/>
+          <w:b/>
+          <w:color w:val="FFFFFF" w:themeColor="background1"/>
+          <w:sz w:val="28"/>
+        </w:rPr>
+        <w:t>Cartas</w:t>
+      </w:r>
+    </w:p>
+    <w:p>
+      <w:pPr>
+        <w:widowControl w:val="0"/>
+        <w:spacing w:after="0" w:line="360" w:lineRule="auto"/>
+        <w:jc w:val="both"/>
+        <w:rPr>
+          <w:rFonts w:ascii="8-bit Operator+ 8" w:hAnsi="8-bit Operator+ 8" w:cs="Arial"/>
           <w:color w:val="FFFFFF" w:themeColor="background1"/>
         </w:rPr>
       </w:pPr>
       <w:r>
         <w:rPr>
           <w:rFonts w:cs="Arial"/>
-          <w:b/>
+          <w:color w:val="FFFFFF" w:themeColor="background1"/>
+          <w:sz w:val="28"/>
+        </w:rPr>
+        <w:tab/>
+      </w:r>
+      <w:r>
+        <w:rPr>
+          <w:rFonts w:ascii="8-bit Operator+ 8" w:hAnsi="8-bit Operator+ 8" w:cs="Arial"/>
+          <w:color w:val="FFFFFF" w:themeColor="background1"/>
+        </w:rPr>
+        <w:t xml:space="preserve">As cartas são utilizadas no jogo para formar a lógica de </w:t>
+      </w:r>
+      <w:r>
+        <w:rPr>
+          <w:rFonts w:ascii="8-bit Operator+ 8" w:hAnsi="8-bit Operator+ 8" w:cs="Arial"/>
           <w:color w:val="FFFFFF" w:themeColor="background1"/>
         </w:rPr>
         <w:lastRenderedPageBreak/>
-        <w:t>Completar o tutorial</w:t>
-      </w:r>
-    </w:p>
-    <w:p>
-      <w:pPr>
-        <w:pStyle w:val="PargrafodaLista"/>
-        <w:widowControl w:val="0"/>
-        <w:spacing w:after="0" w:line="360" w:lineRule="auto"/>
-        <w:ind w:left="1426"/>
-        <w:jc w:val="both"/>
-        <w:rPr>
-          <w:rFonts w:cs="Arial"/>
-          <w:color w:val="FFFFFF" w:themeColor="background1"/>
-        </w:rPr>
-      </w:pPr>
-    </w:p>
-    <w:p>
-      <w:pPr>
-        <w:widowControl w:val="0"/>
-        <w:spacing w:after="0" w:line="360" w:lineRule="auto"/>
-        <w:jc w:val="both"/>
-        <w:rPr>
-          <w:rFonts w:cs="Arial"/>
-          <w:b/>
-          <w:color w:val="FFFFFF" w:themeColor="background1"/>
-          <w:sz w:val="28"/>
-        </w:rPr>
-      </w:pPr>
-      <w:r>
-        <w:rPr>
-          <w:rFonts w:cs="Arial"/>
-          <w:b/>
-          <w:color w:val="FFFFFF" w:themeColor="background1"/>
-          <w:sz w:val="28"/>
-        </w:rPr>
-        <w:t>Cartas</w:t>
-      </w:r>
-    </w:p>
-    <w:p>
-      <w:pPr>
-        <w:widowControl w:val="0"/>
-        <w:spacing w:after="0" w:line="360" w:lineRule="auto"/>
-        <w:jc w:val="both"/>
-        <w:rPr>
-          <w:rFonts w:cs="Arial"/>
-          <w:color w:val="FFFFFF" w:themeColor="background1"/>
-        </w:rPr>
-      </w:pPr>
-      <w:r>
-        <w:rPr>
-          <w:rFonts w:cs="Arial"/>
-          <w:color w:val="FFFFFF" w:themeColor="background1"/>
-          <w:sz w:val="28"/>
-        </w:rPr>
-        <w:tab/>
-      </w:r>
-      <w:r>
-        <w:rPr>
-          <w:rFonts w:cs="Arial"/>
-          <w:color w:val="FFFFFF" w:themeColor="background1"/>
-        </w:rPr>
-        <w:t>As cartas são utilizadas no jogo para formar a lógica de programação, sendo elas</w:t>
-      </w:r>
-      <w:r>
-        <w:rPr>
-          <w:rFonts w:cs="Arial"/>
+        <w:t>programação, sendo elas</w:t>
+      </w:r>
+      <w:r>
+        <w:rPr>
+          <w:rFonts w:ascii="8-bit Operator+ 8" w:hAnsi="8-bit Operator+ 8" w:cs="Arial"/>
           <w:color w:val="FFFFFF" w:themeColor="background1"/>
         </w:rPr>
         <w:t>:</w:t>
@@ -1666,13 +1909,13 @@
         <w:spacing w:after="0" w:line="360" w:lineRule="auto"/>
         <w:jc w:val="both"/>
         <w:rPr>
-          <w:rFonts w:cs="Arial"/>
-          <w:color w:val="FFFFFF" w:themeColor="background1"/>
-        </w:rPr>
-      </w:pPr>
-      <w:r>
-        <w:rPr>
-          <w:rFonts w:cs="Arial"/>
+          <w:rFonts w:ascii="8-bit Operator+ 8" w:hAnsi="8-bit Operator+ 8" w:cs="Arial"/>
+          <w:color w:val="FFFFFF" w:themeColor="background1"/>
+        </w:rPr>
+      </w:pPr>
+      <w:r>
+        <w:rPr>
+          <w:rFonts w:ascii="8-bit Operator+ 8" w:hAnsi="8-bit Operator+ 8" w:cs="Arial"/>
           <w:b/>
           <w:color w:val="FFFFFF" w:themeColor="background1"/>
         </w:rPr>
@@ -1680,7 +1923,7 @@
       </w:r>
       <w:r>
         <w:rPr>
-          <w:rFonts w:cs="Arial"/>
+          <w:rFonts w:ascii="8-bit Operator+ 8" w:hAnsi="8-bit Operator+ 8" w:cs="Arial"/>
           <w:b/>
           <w:color w:val="FFFFFF" w:themeColor="background1"/>
         </w:rPr>
@@ -1688,7 +1931,7 @@
       </w:r>
       <w:r>
         <w:rPr>
-          <w:rFonts w:cs="Arial"/>
+          <w:rFonts w:ascii="8-bit Operator+ 8" w:hAnsi="8-bit Operator+ 8" w:cs="Arial"/>
           <w:b/>
           <w:color w:val="FFFFFF" w:themeColor="background1"/>
         </w:rPr>
@@ -1696,28 +1939,28 @@
       </w:r>
       <w:r>
         <w:rPr>
-          <w:rFonts w:cs="Arial"/>
+          <w:rFonts w:ascii="8-bit Operator+ 8" w:hAnsi="8-bit Operator+ 8" w:cs="Arial"/>
           <w:color w:val="FFFFFF" w:themeColor="background1"/>
         </w:rPr>
         <w:t>:</w:t>
       </w:r>
       <w:r>
         <w:rPr>
-          <w:rFonts w:cs="Arial"/>
+          <w:rFonts w:ascii="8-bit Operator+ 8" w:hAnsi="8-bit Operator+ 8" w:cs="Arial"/>
           <w:color w:val="FFFFFF" w:themeColor="background1"/>
         </w:rPr>
         <w:t xml:space="preserve"> Acessa</w:t>
       </w:r>
       <w:r>
         <w:rPr>
-          <w:rFonts w:cs="Arial"/>
+          <w:rFonts w:ascii="8-bit Operator+ 8" w:hAnsi="8-bit Operator+ 8" w:cs="Arial"/>
           <w:color w:val="FFFFFF" w:themeColor="background1"/>
         </w:rPr>
         <w:t xml:space="preserve"> uma</w:t>
       </w:r>
       <w:r>
         <w:rPr>
-          <w:rFonts w:cs="Arial"/>
+          <w:rFonts w:ascii="8-bit Operator+ 8" w:hAnsi="8-bit Operator+ 8" w:cs="Arial"/>
           <w:color w:val="FFFFFF" w:themeColor="background1"/>
         </w:rPr>
         <w:t xml:space="preserve"> variável inteira</w:t>
@@ -1734,13 +1977,13 @@
         <w:spacing w:after="0" w:line="360" w:lineRule="auto"/>
         <w:jc w:val="both"/>
         <w:rPr>
-          <w:rFonts w:cs="Arial"/>
-          <w:color w:val="FFFFFF" w:themeColor="background1"/>
-        </w:rPr>
-      </w:pPr>
-      <w:r>
-        <w:rPr>
-          <w:rFonts w:cs="Arial"/>
+          <w:rFonts w:ascii="8-bit Operator+ 8" w:hAnsi="8-bit Operator+ 8" w:cs="Arial"/>
+          <w:color w:val="FFFFFF" w:themeColor="background1"/>
+        </w:rPr>
+      </w:pPr>
+      <w:r>
+        <w:rPr>
+          <w:rFonts w:ascii="8-bit Operator+ 8" w:hAnsi="8-bit Operator+ 8" w:cs="Arial"/>
           <w:b/>
           <w:color w:val="FFFFFF" w:themeColor="background1"/>
         </w:rPr>
@@ -1748,7 +1991,7 @@
       </w:r>
       <w:r>
         <w:rPr>
-          <w:rFonts w:cs="Arial"/>
+          <w:rFonts w:ascii="8-bit Operator+ 8" w:hAnsi="8-bit Operator+ 8" w:cs="Arial"/>
           <w:b/>
           <w:color w:val="FFFFFF" w:themeColor="background1"/>
         </w:rPr>
@@ -1756,7 +1999,7 @@
       </w:r>
       <w:r>
         <w:rPr>
-          <w:rFonts w:cs="Arial"/>
+          <w:rFonts w:ascii="8-bit Operator+ 8" w:hAnsi="8-bit Operator+ 8" w:cs="Arial"/>
           <w:b/>
           <w:color w:val="FFFFFF" w:themeColor="background1"/>
         </w:rPr>
@@ -1764,7 +2007,7 @@
       </w:r>
       <w:r>
         <w:rPr>
-          <w:rFonts w:cs="Arial"/>
+          <w:rFonts w:ascii="8-bit Operator+ 8" w:hAnsi="8-bit Operator+ 8" w:cs="Arial"/>
           <w:b/>
           <w:color w:val="FFFFFF" w:themeColor="background1"/>
         </w:rPr>
@@ -1772,21 +2015,21 @@
       </w:r>
       <w:r>
         <w:rPr>
-          <w:rFonts w:cs="Arial"/>
+          <w:rFonts w:ascii="8-bit Operator+ 8" w:hAnsi="8-bit Operator+ 8" w:cs="Arial"/>
           <w:color w:val="FFFFFF" w:themeColor="background1"/>
         </w:rPr>
         <w:t>:</w:t>
       </w:r>
       <w:r>
         <w:rPr>
-          <w:rFonts w:cs="Arial"/>
+          <w:rFonts w:ascii="8-bit Operator+ 8" w:hAnsi="8-bit Operator+ 8" w:cs="Arial"/>
           <w:color w:val="FFFFFF" w:themeColor="background1"/>
         </w:rPr>
         <w:t xml:space="preserve"> </w:t>
       </w:r>
       <w:r>
         <w:rPr>
-          <w:rFonts w:cs="Arial"/>
+          <w:rFonts w:ascii="8-bit Operator+ 8" w:hAnsi="8-bit Operator+ 8" w:cs="Arial"/>
           <w:color w:val="FFFFFF" w:themeColor="background1"/>
         </w:rPr>
         <w:t>Acessa uma variável real</w:t>
@@ -1803,13 +2046,13 @@
         <w:spacing w:after="0" w:line="360" w:lineRule="auto"/>
         <w:jc w:val="both"/>
         <w:rPr>
-          <w:rFonts w:cs="Arial"/>
-          <w:color w:val="FFFFFF" w:themeColor="background1"/>
-        </w:rPr>
-      </w:pPr>
-      <w:r>
-        <w:rPr>
-          <w:rFonts w:cs="Arial"/>
+          <w:rFonts w:ascii="8-bit Operator+ 8" w:hAnsi="8-bit Operator+ 8" w:cs="Arial"/>
+          <w:color w:val="FFFFFF" w:themeColor="background1"/>
+        </w:rPr>
+      </w:pPr>
+      <w:r>
+        <w:rPr>
+          <w:rFonts w:ascii="8-bit Operator+ 8" w:hAnsi="8-bit Operator+ 8" w:cs="Arial"/>
           <w:b/>
           <w:color w:val="FFFFFF" w:themeColor="background1"/>
         </w:rPr>
@@ -1817,7 +2060,7 @@
       </w:r>
       <w:r>
         <w:rPr>
-          <w:rFonts w:cs="Arial"/>
+          <w:rFonts w:ascii="8-bit Operator+ 8" w:hAnsi="8-bit Operator+ 8" w:cs="Arial"/>
           <w:b/>
           <w:color w:val="FFFFFF" w:themeColor="background1"/>
         </w:rPr>
@@ -1825,7 +2068,7 @@
       </w:r>
       <w:r>
         <w:rPr>
-          <w:rFonts w:cs="Arial"/>
+          <w:rFonts w:ascii="8-bit Operator+ 8" w:hAnsi="8-bit Operator+ 8" w:cs="Arial"/>
           <w:b/>
           <w:color w:val="FFFFFF" w:themeColor="background1"/>
         </w:rPr>
@@ -1833,21 +2076,21 @@
       </w:r>
       <w:r>
         <w:rPr>
-          <w:rFonts w:cs="Arial"/>
+          <w:rFonts w:ascii="8-bit Operator+ 8" w:hAnsi="8-bit Operator+ 8" w:cs="Arial"/>
           <w:color w:val="FFFFFF" w:themeColor="background1"/>
         </w:rPr>
         <w:t>:</w:t>
       </w:r>
       <w:r>
         <w:rPr>
-          <w:rFonts w:cs="Arial"/>
+          <w:rFonts w:ascii="8-bit Operator+ 8" w:hAnsi="8-bit Operator+ 8" w:cs="Arial"/>
           <w:color w:val="FFFFFF" w:themeColor="background1"/>
         </w:rPr>
         <w:t xml:space="preserve"> </w:t>
       </w:r>
       <w:r>
         <w:rPr>
-          <w:rFonts w:cs="Arial"/>
+          <w:rFonts w:ascii="8-bit Operator+ 8" w:hAnsi="8-bit Operator+ 8" w:cs="Arial"/>
           <w:color w:val="FFFFFF" w:themeColor="background1"/>
         </w:rPr>
         <w:t>Acessa uma variável caractere</w:t>
@@ -1864,13 +2107,13 @@
         <w:spacing w:after="0" w:line="360" w:lineRule="auto"/>
         <w:jc w:val="both"/>
         <w:rPr>
-          <w:rFonts w:cs="Arial"/>
-          <w:color w:val="FFFFFF" w:themeColor="background1"/>
-        </w:rPr>
-      </w:pPr>
-      <w:r>
-        <w:rPr>
-          <w:rFonts w:cs="Arial"/>
+          <w:rFonts w:ascii="8-bit Operator+ 8" w:hAnsi="8-bit Operator+ 8" w:cs="Arial"/>
+          <w:color w:val="FFFFFF" w:themeColor="background1"/>
+        </w:rPr>
+      </w:pPr>
+      <w:r>
+        <w:rPr>
+          <w:rFonts w:ascii="8-bit Operator+ 8" w:hAnsi="8-bit Operator+ 8" w:cs="Arial"/>
           <w:b/>
           <w:color w:val="FFFFFF" w:themeColor="background1"/>
         </w:rPr>
@@ -1878,7 +2121,7 @@
       </w:r>
       <w:r>
         <w:rPr>
-          <w:rFonts w:cs="Arial"/>
+          <w:rFonts w:ascii="8-bit Operator+ 8" w:hAnsi="8-bit Operator+ 8" w:cs="Arial"/>
           <w:b/>
           <w:color w:val="FFFFFF" w:themeColor="background1"/>
         </w:rPr>
@@ -1886,7 +2129,7 @@
       </w:r>
       <w:r>
         <w:rPr>
-          <w:rFonts w:cs="Arial"/>
+          <w:rFonts w:ascii="8-bit Operator+ 8" w:hAnsi="8-bit Operator+ 8" w:cs="Arial"/>
           <w:b/>
           <w:color w:val="FFFFFF" w:themeColor="background1"/>
         </w:rPr>
@@ -1894,7 +2137,7 @@
       </w:r>
       <w:r>
         <w:rPr>
-          <w:rFonts w:cs="Arial"/>
+          <w:rFonts w:ascii="8-bit Operator+ 8" w:hAnsi="8-bit Operator+ 8" w:cs="Arial"/>
           <w:b/>
           <w:color w:val="FFFFFF" w:themeColor="background1"/>
         </w:rPr>
@@ -1902,21 +2145,21 @@
       </w:r>
       <w:r>
         <w:rPr>
-          <w:rFonts w:cs="Arial"/>
+          <w:rFonts w:ascii="8-bit Operator+ 8" w:hAnsi="8-bit Operator+ 8" w:cs="Arial"/>
           <w:color w:val="FFFFFF" w:themeColor="background1"/>
         </w:rPr>
         <w:t>:</w:t>
       </w:r>
       <w:r>
         <w:rPr>
-          <w:rFonts w:cs="Arial"/>
+          <w:rFonts w:ascii="8-bit Operator+ 8" w:hAnsi="8-bit Operator+ 8" w:cs="Arial"/>
           <w:color w:val="FFFFFF" w:themeColor="background1"/>
         </w:rPr>
         <w:t xml:space="preserve"> </w:t>
       </w:r>
       <w:r>
         <w:rPr>
-          <w:rFonts w:cs="Arial"/>
+          <w:rFonts w:ascii="8-bit Operator+ 8" w:hAnsi="8-bit Operator+ 8" w:cs="Arial"/>
           <w:color w:val="FFFFFF" w:themeColor="background1"/>
         </w:rPr>
         <w:t>Acessa uma variável booleana</w:t>
@@ -1933,13 +2176,13 @@
         <w:spacing w:after="0" w:line="360" w:lineRule="auto"/>
         <w:jc w:val="both"/>
         <w:rPr>
-          <w:rFonts w:cs="Arial"/>
-          <w:color w:val="FFFFFF" w:themeColor="background1"/>
-        </w:rPr>
-      </w:pPr>
-      <w:r>
-        <w:rPr>
-          <w:rFonts w:cs="Arial"/>
+          <w:rFonts w:ascii="8-bit Operator+ 8" w:hAnsi="8-bit Operator+ 8" w:cs="Arial"/>
+          <w:color w:val="FFFFFF" w:themeColor="background1"/>
+        </w:rPr>
+      </w:pPr>
+      <w:r>
+        <w:rPr>
+          <w:rFonts w:ascii="8-bit Operator+ 8" w:hAnsi="8-bit Operator+ 8" w:cs="Arial"/>
           <w:b/>
           <w:color w:val="FFFFFF" w:themeColor="background1"/>
         </w:rPr>
@@ -1947,7 +2190,7 @@
       </w:r>
       <w:r>
         <w:rPr>
-          <w:rFonts w:cs="Arial"/>
+          <w:rFonts w:ascii="8-bit Operator+ 8" w:hAnsi="8-bit Operator+ 8" w:cs="Arial"/>
           <w:b/>
           <w:color w:val="FFFFFF" w:themeColor="background1"/>
         </w:rPr>
@@ -1955,14 +2198,14 @@
       </w:r>
       <w:r>
         <w:rPr>
-          <w:rFonts w:cs="Arial"/>
+          <w:rFonts w:ascii="8-bit Operator+ 8" w:hAnsi="8-bit Operator+ 8" w:cs="Arial"/>
           <w:color w:val="FFFFFF" w:themeColor="background1"/>
         </w:rPr>
         <w:t>:</w:t>
       </w:r>
       <w:r>
         <w:rPr>
-          <w:rFonts w:cs="Arial"/>
+          <w:rFonts w:ascii="8-bit Operator+ 8" w:hAnsi="8-bit Operator+ 8" w:cs="Arial"/>
           <w:color w:val="FFFFFF" w:themeColor="background1"/>
         </w:rPr>
         <w:t xml:space="preserve"> Exibe o valor de alguma variável</w:t>
@@ -1979,13 +2222,13 @@
         <w:spacing w:after="0" w:line="360" w:lineRule="auto"/>
         <w:jc w:val="both"/>
         <w:rPr>
-          <w:rFonts w:cs="Arial"/>
-          <w:color w:val="FFFFFF" w:themeColor="background1"/>
-        </w:rPr>
-      </w:pPr>
-      <w:r>
-        <w:rPr>
-          <w:rFonts w:cs="Arial"/>
+          <w:rFonts w:ascii="8-bit Operator+ 8" w:hAnsi="8-bit Operator+ 8" w:cs="Arial"/>
+          <w:color w:val="FFFFFF" w:themeColor="background1"/>
+        </w:rPr>
+      </w:pPr>
+      <w:r>
+        <w:rPr>
+          <w:rFonts w:ascii="8-bit Operator+ 8" w:hAnsi="8-bit Operator+ 8" w:cs="Arial"/>
           <w:b/>
           <w:color w:val="FFFFFF" w:themeColor="background1"/>
         </w:rPr>
@@ -1993,14 +2236,14 @@
       </w:r>
       <w:r>
         <w:rPr>
-          <w:rFonts w:cs="Arial"/>
+          <w:rFonts w:ascii="8-bit Operator+ 8" w:hAnsi="8-bit Operator+ 8" w:cs="Arial"/>
           <w:color w:val="FFFFFF" w:themeColor="background1"/>
         </w:rPr>
         <w:t xml:space="preserve"> </w:t>
       </w:r>
       <w:r>
         <w:rPr>
-          <w:rFonts w:cs="Arial"/>
+          <w:rFonts w:ascii="8-bit Operator+ 8" w:hAnsi="8-bit Operator+ 8" w:cs="Arial"/>
           <w:b/>
           <w:color w:val="FFFFFF" w:themeColor="background1"/>
         </w:rPr>
@@ -2008,14 +2251,14 @@
       </w:r>
       <w:r>
         <w:rPr>
-          <w:rFonts w:cs="Arial"/>
+          <w:rFonts w:ascii="8-bit Operator+ 8" w:hAnsi="8-bit Operator+ 8" w:cs="Arial"/>
           <w:color w:val="FFFFFF" w:themeColor="background1"/>
         </w:rPr>
         <w:t>:</w:t>
       </w:r>
       <w:r>
         <w:rPr>
-          <w:rFonts w:cs="Arial"/>
+          <w:rFonts w:ascii="8-bit Operator+ 8" w:hAnsi="8-bit Operator+ 8" w:cs="Arial"/>
           <w:color w:val="FFFFFF" w:themeColor="background1"/>
         </w:rPr>
         <w:t xml:space="preserve"> Altera o valor de alguma variável</w:t>
@@ -2032,13 +2275,13 @@
         <w:spacing w:after="0" w:line="360" w:lineRule="auto"/>
         <w:jc w:val="both"/>
         <w:rPr>
-          <w:rFonts w:cs="Arial"/>
-          <w:color w:val="FFFFFF" w:themeColor="background1"/>
-        </w:rPr>
-      </w:pPr>
-      <w:r>
-        <w:rPr>
-          <w:rFonts w:cs="Arial"/>
+          <w:rFonts w:ascii="8-bit Operator+ 8" w:hAnsi="8-bit Operator+ 8" w:cs="Arial"/>
+          <w:color w:val="FFFFFF" w:themeColor="background1"/>
+        </w:rPr>
+      </w:pPr>
+      <w:r>
+        <w:rPr>
+          <w:rFonts w:ascii="8-bit Operator+ 8" w:hAnsi="8-bit Operator+ 8" w:cs="Arial"/>
           <w:b/>
           <w:color w:val="FFFFFF" w:themeColor="background1"/>
         </w:rPr>
@@ -2046,14 +2289,14 @@
       </w:r>
       <w:r>
         <w:rPr>
-          <w:rFonts w:cs="Arial"/>
+          <w:rFonts w:ascii="8-bit Operator+ 8" w:hAnsi="8-bit Operator+ 8" w:cs="Arial"/>
           <w:color w:val="FFFFFF" w:themeColor="background1"/>
         </w:rPr>
         <w:t xml:space="preserve"> </w:t>
       </w:r>
       <w:r>
         <w:rPr>
-          <w:rFonts w:cs="Arial"/>
+          <w:rFonts w:ascii="8-bit Operator+ 8" w:hAnsi="8-bit Operator+ 8" w:cs="Arial"/>
           <w:b/>
           <w:color w:val="FFFFFF" w:themeColor="background1"/>
         </w:rPr>
@@ -2061,14 +2304,14 @@
       </w:r>
       <w:r>
         <w:rPr>
-          <w:rFonts w:cs="Arial"/>
+          <w:rFonts w:ascii="8-bit Operator+ 8" w:hAnsi="8-bit Operator+ 8" w:cs="Arial"/>
           <w:color w:val="FFFFFF" w:themeColor="background1"/>
         </w:rPr>
         <w:t xml:space="preserve"> </w:t>
       </w:r>
       <w:r>
         <w:rPr>
-          <w:rFonts w:cs="Arial"/>
+          <w:rFonts w:ascii="8-bit Operator+ 8" w:hAnsi="8-bit Operator+ 8" w:cs="Arial"/>
           <w:b/>
           <w:color w:val="FFFFFF" w:themeColor="background1"/>
         </w:rPr>
@@ -2076,14 +2319,14 @@
       </w:r>
       <w:r>
         <w:rPr>
-          <w:rFonts w:cs="Arial"/>
+          <w:rFonts w:ascii="8-bit Operator+ 8" w:hAnsi="8-bit Operator+ 8" w:cs="Arial"/>
           <w:color w:val="FFFFFF" w:themeColor="background1"/>
         </w:rPr>
         <w:t xml:space="preserve"> </w:t>
       </w:r>
       <w:r>
         <w:rPr>
-          <w:rFonts w:cs="Arial"/>
+          <w:rFonts w:ascii="8-bit Operator+ 8" w:hAnsi="8-bit Operator+ 8" w:cs="Arial"/>
           <w:b/>
           <w:color w:val="FFFFFF" w:themeColor="background1"/>
         </w:rPr>
@@ -2091,14 +2334,14 @@
       </w:r>
       <w:r>
         <w:rPr>
-          <w:rFonts w:cs="Arial"/>
+          <w:rFonts w:ascii="8-bit Operator+ 8" w:hAnsi="8-bit Operator+ 8" w:cs="Arial"/>
           <w:color w:val="FFFFFF" w:themeColor="background1"/>
         </w:rPr>
         <w:t xml:space="preserve">: </w:t>
       </w:r>
       <w:r>
         <w:rPr>
-          <w:rFonts w:cs="Arial"/>
+          <w:rFonts w:ascii="8-bit Operator+ 8" w:hAnsi="8-bit Operator+ 8" w:cs="Arial"/>
           <w:color w:val="FFFFFF" w:themeColor="background1"/>
         </w:rPr>
         <w:t>Compara o valor de duas variáveis</w:t>
@@ -2115,61 +2358,75 @@
         <w:spacing w:after="0" w:line="360" w:lineRule="auto"/>
         <w:jc w:val="both"/>
         <w:rPr>
+          <w:rFonts w:ascii="8-bit Operator+ 8" w:hAnsi="8-bit Operator+ 8" w:cs="Arial"/>
+          <w:color w:val="FFFFFF" w:themeColor="background1"/>
+        </w:rPr>
+      </w:pPr>
+      <w:r>
+        <w:rPr>
+          <w:rFonts w:ascii="8-bit Operator+ 8" w:hAnsi="8-bit Operator+ 8" w:cs="Arial"/>
+          <w:b/>
+          <w:color w:val="FFFFFF" w:themeColor="background1"/>
+        </w:rPr>
+        <w:t>Carta</w:t>
+      </w:r>
+      <w:r>
+        <w:rPr>
+          <w:rFonts w:ascii="8-bit Operator+ 8" w:hAnsi="8-bit Operator+ 8" w:cs="Arial"/>
+          <w:color w:val="FFFFFF" w:themeColor="background1"/>
+        </w:rPr>
+        <w:t xml:space="preserve"> </w:t>
+      </w:r>
+      <w:r>
+        <w:rPr>
+          <w:rFonts w:ascii="8-bit Operator+ 8" w:hAnsi="8-bit Operator+ 8" w:cs="Arial"/>
+          <w:b/>
+          <w:color w:val="FFFFFF" w:themeColor="background1"/>
+        </w:rPr>
+        <w:t>Comparação</w:t>
+      </w:r>
+      <w:r>
+        <w:rPr>
+          <w:rFonts w:ascii="8-bit Operator+ 8" w:hAnsi="8-bit Operator+ 8" w:cs="Arial"/>
+          <w:color w:val="FFFFFF" w:themeColor="background1"/>
+        </w:rPr>
+        <w:t xml:space="preserve"> </w:t>
+      </w:r>
+      <w:r>
+        <w:rPr>
+          <w:rFonts w:ascii="8-bit Operator+ 8" w:hAnsi="8-bit Operator+ 8" w:cs="Arial"/>
+          <w:b/>
+          <w:color w:val="FFFFFF" w:themeColor="background1"/>
+        </w:rPr>
+        <w:t>LOWER</w:t>
+      </w:r>
+      <w:r>
+        <w:rPr>
+          <w:rFonts w:ascii="8-bit Operator+ 8" w:hAnsi="8-bit Operator+ 8" w:cs="Arial"/>
+          <w:color w:val="FFFFFF" w:themeColor="background1"/>
+        </w:rPr>
+        <w:t>:</w:t>
+      </w:r>
+      <w:r>
+        <w:rPr>
+          <w:rFonts w:ascii="8-bit Operator+ 8" w:hAnsi="8-bit Operator+ 8" w:cs="Arial"/>
+          <w:color w:val="FFFFFF" w:themeColor="background1"/>
+        </w:rPr>
+        <w:t xml:space="preserve"> Compara o valor de</w:t>
+      </w:r>
+      <w:r>
+        <w:rPr>
           <w:rFonts w:cs="Arial"/>
           <w:color w:val="FFFFFF" w:themeColor="background1"/>
         </w:rPr>
-      </w:pPr>
-      <w:r>
-        <w:rPr>
-          <w:rFonts w:cs="Arial"/>
-          <w:b/>
-          <w:color w:val="FFFFFF" w:themeColor="background1"/>
-        </w:rPr>
-        <w:t>Carta</w:t>
-      </w:r>
-      <w:r>
-        <w:rPr>
-          <w:rFonts w:cs="Arial"/>
-          <w:color w:val="FFFFFF" w:themeColor="background1"/>
-        </w:rPr>
         <w:t xml:space="preserve"> </w:t>
       </w:r>
       <w:r>
         <w:rPr>
-          <w:rFonts w:cs="Arial"/>
-          <w:b/>
-          <w:color w:val="FFFFFF" w:themeColor="background1"/>
-        </w:rPr>
-        <w:t>Comparação</w:t>
-      </w:r>
-      <w:r>
-        <w:rPr>
-          <w:rFonts w:cs="Arial"/>
-          <w:color w:val="FFFFFF" w:themeColor="background1"/>
-        </w:rPr>
-        <w:t xml:space="preserve"> </w:t>
-      </w:r>
-      <w:r>
-        <w:rPr>
-          <w:rFonts w:cs="Arial"/>
-          <w:b/>
-          <w:color w:val="FFFFFF" w:themeColor="background1"/>
-        </w:rPr>
-        <w:t>LOWER</w:t>
-      </w:r>
-      <w:r>
-        <w:rPr>
-          <w:rFonts w:cs="Arial"/>
-          <w:color w:val="FFFFFF" w:themeColor="background1"/>
-        </w:rPr>
-        <w:t>:</w:t>
-      </w:r>
-      <w:r>
-        <w:rPr>
-          <w:rFonts w:cs="Arial"/>
-          <w:color w:val="FFFFFF" w:themeColor="background1"/>
-        </w:rPr>
-        <w:t xml:space="preserve"> Compara o valor de duas variáveis</w:t>
+          <w:rFonts w:ascii="8-bit Operator+ 8" w:hAnsi="8-bit Operator+ 8" w:cs="Arial"/>
+          <w:color w:val="FFFFFF" w:themeColor="background1"/>
+        </w:rPr>
+        <w:t>duas variáveis</w:t>
       </w:r>
     </w:p>
     <w:p>
@@ -2183,13 +2440,13 @@
         <w:spacing w:after="0" w:line="360" w:lineRule="auto"/>
         <w:jc w:val="both"/>
         <w:rPr>
-          <w:rFonts w:cs="Arial"/>
-          <w:color w:val="FFFFFF" w:themeColor="background1"/>
-        </w:rPr>
-      </w:pPr>
-      <w:r>
-        <w:rPr>
-          <w:rFonts w:cs="Arial"/>
+          <w:rFonts w:ascii="8-bit Operator+ 8" w:hAnsi="8-bit Operator+ 8" w:cs="Arial"/>
+          <w:color w:val="FFFFFF" w:themeColor="background1"/>
+        </w:rPr>
+      </w:pPr>
+      <w:r>
+        <w:rPr>
+          <w:rFonts w:ascii="8-bit Operator+ 8" w:hAnsi="8-bit Operator+ 8" w:cs="Arial"/>
           <w:b/>
           <w:color w:val="FFFFFF" w:themeColor="background1"/>
         </w:rPr>
@@ -2197,7 +2454,7 @@
       </w:r>
       <w:r>
         <w:rPr>
-          <w:rFonts w:cs="Arial"/>
+          <w:rFonts w:ascii="8-bit Operator+ 8" w:hAnsi="8-bit Operator+ 8" w:cs="Arial"/>
           <w:b/>
           <w:color w:val="FFFFFF" w:themeColor="background1"/>
         </w:rPr>
@@ -2205,7 +2462,7 @@
       </w:r>
       <w:r>
         <w:rPr>
-          <w:rFonts w:cs="Arial"/>
+          <w:rFonts w:ascii="8-bit Operator+ 8" w:hAnsi="8-bit Operator+ 8" w:cs="Arial"/>
           <w:b/>
           <w:color w:val="FFFFFF" w:themeColor="background1"/>
         </w:rPr>
@@ -2213,7 +2470,7 @@
       </w:r>
       <w:r>
         <w:rPr>
-          <w:rFonts w:cs="Arial"/>
+          <w:rFonts w:ascii="8-bit Operator+ 8" w:hAnsi="8-bit Operator+ 8" w:cs="Arial"/>
           <w:b/>
           <w:color w:val="FFFFFF" w:themeColor="background1"/>
         </w:rPr>
@@ -2221,14 +2478,14 @@
       </w:r>
       <w:r>
         <w:rPr>
-          <w:rFonts w:cs="Arial"/>
+          <w:rFonts w:ascii="8-bit Operator+ 8" w:hAnsi="8-bit Operator+ 8" w:cs="Arial"/>
           <w:color w:val="FFFFFF" w:themeColor="background1"/>
         </w:rPr>
         <w:t>:</w:t>
       </w:r>
       <w:r>
         <w:rPr>
-          <w:rFonts w:cs="Arial"/>
+          <w:rFonts w:ascii="8-bit Operator+ 8" w:hAnsi="8-bit Operator+ 8" w:cs="Arial"/>
           <w:color w:val="FFFFFF" w:themeColor="background1"/>
         </w:rPr>
         <w:t xml:space="preserve"> Compara o valor de duas variáveis</w:t>
@@ -2245,13 +2502,13 @@
         <w:spacing w:after="0" w:line="360" w:lineRule="auto"/>
         <w:jc w:val="both"/>
         <w:rPr>
-          <w:rFonts w:cs="Arial"/>
-          <w:color w:val="FFFFFF" w:themeColor="background1"/>
-        </w:rPr>
-      </w:pPr>
-      <w:r>
-        <w:rPr>
-          <w:rFonts w:cs="Arial"/>
+          <w:rFonts w:ascii="8-bit Operator+ 8" w:hAnsi="8-bit Operator+ 8" w:cs="Arial"/>
+          <w:color w:val="FFFFFF" w:themeColor="background1"/>
+        </w:rPr>
+      </w:pPr>
+      <w:r>
+        <w:rPr>
+          <w:rFonts w:ascii="8-bit Operator+ 8" w:hAnsi="8-bit Operator+ 8" w:cs="Arial"/>
           <w:b/>
           <w:color w:val="FFFFFF" w:themeColor="background1"/>
         </w:rPr>
@@ -2259,7 +2516,7 @@
       </w:r>
       <w:r>
         <w:rPr>
-          <w:rFonts w:cs="Arial"/>
+          <w:rFonts w:ascii="8-bit Operator+ 8" w:hAnsi="8-bit Operator+ 8" w:cs="Arial"/>
           <w:b/>
           <w:color w:val="FFFFFF" w:themeColor="background1"/>
         </w:rPr>
@@ -2267,7 +2524,7 @@
       </w:r>
       <w:r>
         <w:rPr>
-          <w:rFonts w:cs="Arial"/>
+          <w:rFonts w:ascii="8-bit Operator+ 8" w:hAnsi="8-bit Operator+ 8" w:cs="Arial"/>
           <w:b/>
           <w:color w:val="FFFFFF" w:themeColor="background1"/>
         </w:rPr>
@@ -2275,7 +2532,7 @@
       </w:r>
       <w:r>
         <w:rPr>
-          <w:rFonts w:cs="Arial"/>
+          <w:rFonts w:ascii="8-bit Operator+ 8" w:hAnsi="8-bit Operator+ 8" w:cs="Arial"/>
           <w:b/>
           <w:color w:val="FFFFFF" w:themeColor="background1"/>
         </w:rPr>
@@ -2283,21 +2540,21 @@
       </w:r>
       <w:r>
         <w:rPr>
-          <w:rFonts w:cs="Arial"/>
+          <w:rFonts w:ascii="8-bit Operator+ 8" w:hAnsi="8-bit Operator+ 8" w:cs="Arial"/>
           <w:color w:val="FFFFFF" w:themeColor="background1"/>
         </w:rPr>
         <w:t>:</w:t>
       </w:r>
       <w:r>
         <w:rPr>
-          <w:rFonts w:cs="Arial"/>
+          <w:rFonts w:ascii="8-bit Operator+ 8" w:hAnsi="8-bit Operator+ 8" w:cs="Arial"/>
           <w:color w:val="FFFFFF" w:themeColor="background1"/>
         </w:rPr>
         <w:t xml:space="preserve"> </w:t>
       </w:r>
       <w:r>
         <w:rPr>
-          <w:rFonts w:cs="Arial"/>
+          <w:rFonts w:ascii="8-bit Operator+ 8" w:hAnsi="8-bit Operator+ 8" w:cs="Arial"/>
           <w:color w:val="FFFFFF" w:themeColor="background1"/>
         </w:rPr>
         <w:t>Abre uma estrutura de decisão</w:t>
@@ -2314,13 +2571,13 @@
         <w:spacing w:after="0" w:line="360" w:lineRule="auto"/>
         <w:jc w:val="both"/>
         <w:rPr>
-          <w:rFonts w:cs="Arial"/>
-          <w:color w:val="FFFFFF" w:themeColor="background1"/>
-        </w:rPr>
-      </w:pPr>
-      <w:r>
-        <w:rPr>
-          <w:rFonts w:cs="Arial"/>
+          <w:rFonts w:ascii="8-bit Operator+ 8" w:hAnsi="8-bit Operator+ 8" w:cs="Arial"/>
+          <w:color w:val="FFFFFF" w:themeColor="background1"/>
+        </w:rPr>
+      </w:pPr>
+      <w:r>
+        <w:rPr>
+          <w:rFonts w:ascii="8-bit Operator+ 8" w:hAnsi="8-bit Operator+ 8" w:cs="Arial"/>
           <w:b/>
           <w:color w:val="FFFFFF" w:themeColor="background1"/>
         </w:rPr>
@@ -2328,7 +2585,7 @@
       </w:r>
       <w:r>
         <w:rPr>
-          <w:rFonts w:cs="Arial"/>
+          <w:rFonts w:ascii="8-bit Operator+ 8" w:hAnsi="8-bit Operator+ 8" w:cs="Arial"/>
           <w:b/>
           <w:color w:val="FFFFFF" w:themeColor="background1"/>
         </w:rPr>
@@ -2336,7 +2593,7 @@
       </w:r>
       <w:r>
         <w:rPr>
-          <w:rFonts w:cs="Arial"/>
+          <w:rFonts w:ascii="8-bit Operator+ 8" w:hAnsi="8-bit Operator+ 8" w:cs="Arial"/>
           <w:b/>
           <w:color w:val="FFFFFF" w:themeColor="background1"/>
         </w:rPr>
@@ -2344,7 +2601,7 @@
       </w:r>
       <w:r>
         <w:rPr>
-          <w:rFonts w:cs="Arial"/>
+          <w:rFonts w:ascii="8-bit Operator+ 8" w:hAnsi="8-bit Operator+ 8" w:cs="Arial"/>
           <w:color w:val="FFFFFF" w:themeColor="background1"/>
         </w:rPr>
         <w:t>: Cria uma exceção dentro da estrutura de decisão</w:t>
@@ -2361,13 +2618,13 @@
         <w:spacing w:after="0" w:line="360" w:lineRule="auto"/>
         <w:jc w:val="both"/>
         <w:rPr>
-          <w:rFonts w:cs="Arial"/>
-          <w:color w:val="FFFFFF" w:themeColor="background1"/>
-        </w:rPr>
-      </w:pPr>
-      <w:r>
-        <w:rPr>
-          <w:rFonts w:cs="Arial"/>
+          <w:rFonts w:ascii="8-bit Operator+ 8" w:hAnsi="8-bit Operator+ 8" w:cs="Arial"/>
+          <w:color w:val="FFFFFF" w:themeColor="background1"/>
+        </w:rPr>
+      </w:pPr>
+      <w:r>
+        <w:rPr>
+          <w:rFonts w:ascii="8-bit Operator+ 8" w:hAnsi="8-bit Operator+ 8" w:cs="Arial"/>
           <w:b/>
           <w:color w:val="FFFFFF" w:themeColor="background1"/>
         </w:rPr>
@@ -2375,7 +2632,7 @@
       </w:r>
       <w:r>
         <w:rPr>
-          <w:rFonts w:cs="Arial"/>
+          <w:rFonts w:ascii="8-bit Operator+ 8" w:hAnsi="8-bit Operator+ 8" w:cs="Arial"/>
           <w:b/>
           <w:color w:val="FFFFFF" w:themeColor="background1"/>
         </w:rPr>
@@ -2383,7 +2640,7 @@
       </w:r>
       <w:r>
         <w:rPr>
-          <w:rFonts w:cs="Arial"/>
+          <w:rFonts w:ascii="8-bit Operator+ 8" w:hAnsi="8-bit Operator+ 8" w:cs="Arial"/>
           <w:b/>
           <w:color w:val="FFFFFF" w:themeColor="background1"/>
         </w:rPr>
@@ -2391,7 +2648,7 @@
       </w:r>
       <w:r>
         <w:rPr>
-          <w:rFonts w:cs="Arial"/>
+          <w:rFonts w:ascii="8-bit Operator+ 8" w:hAnsi="8-bit Operator+ 8" w:cs="Arial"/>
           <w:color w:val="FFFFFF" w:themeColor="background1"/>
         </w:rPr>
         <w:t>: Fecha uma estrutura de decisão</w:t>
@@ -2408,13 +2665,13 @@
         <w:spacing w:after="0" w:line="360" w:lineRule="auto"/>
         <w:jc w:val="both"/>
         <w:rPr>
-          <w:rFonts w:cs="Arial"/>
-          <w:color w:val="FFFFFF" w:themeColor="background1"/>
-        </w:rPr>
-      </w:pPr>
-      <w:r>
-        <w:rPr>
-          <w:rFonts w:cs="Arial"/>
+          <w:rFonts w:ascii="8-bit Operator+ 8" w:hAnsi="8-bit Operator+ 8" w:cs="Arial"/>
+          <w:color w:val="FFFFFF" w:themeColor="background1"/>
+        </w:rPr>
+      </w:pPr>
+      <w:r>
+        <w:rPr>
+          <w:rFonts w:ascii="8-bit Operator+ 8" w:hAnsi="8-bit Operator+ 8" w:cs="Arial"/>
           <w:b/>
           <w:color w:val="FFFFFF" w:themeColor="background1"/>
         </w:rPr>
@@ -2422,7 +2679,7 @@
       </w:r>
       <w:r>
         <w:rPr>
-          <w:rFonts w:cs="Arial"/>
+          <w:rFonts w:ascii="8-bit Operator+ 8" w:hAnsi="8-bit Operator+ 8" w:cs="Arial"/>
           <w:b/>
           <w:color w:val="FFFFFF" w:themeColor="background1"/>
         </w:rPr>
@@ -2430,7 +2687,7 @@
       </w:r>
       <w:r>
         <w:rPr>
-          <w:rFonts w:cs="Arial"/>
+          <w:rFonts w:ascii="8-bit Operator+ 8" w:hAnsi="8-bit Operator+ 8" w:cs="Arial"/>
           <w:b/>
           <w:color w:val="FFFFFF" w:themeColor="background1"/>
         </w:rPr>
@@ -2438,28 +2695,28 @@
       </w:r>
       <w:r>
         <w:rPr>
-          <w:rFonts w:cs="Arial"/>
+          <w:rFonts w:ascii="8-bit Operator+ 8" w:hAnsi="8-bit Operator+ 8" w:cs="Arial"/>
           <w:color w:val="FFFFFF" w:themeColor="background1"/>
         </w:rPr>
         <w:t>:</w:t>
       </w:r>
       <w:r>
         <w:rPr>
-          <w:rFonts w:cs="Arial"/>
+          <w:rFonts w:ascii="8-bit Operator+ 8" w:hAnsi="8-bit Operator+ 8" w:cs="Arial"/>
           <w:color w:val="FFFFFF" w:themeColor="background1"/>
         </w:rPr>
         <w:t xml:space="preserve"> </w:t>
       </w:r>
       <w:r>
         <w:rPr>
-          <w:rFonts w:cs="Arial"/>
+          <w:rFonts w:ascii="8-bit Operator+ 8" w:hAnsi="8-bit Operator+ 8" w:cs="Arial"/>
           <w:color w:val="FFFFFF" w:themeColor="background1"/>
         </w:rPr>
         <w:t>Abre uma</w:t>
       </w:r>
       <w:r>
         <w:rPr>
-          <w:rFonts w:cs="Arial"/>
+          <w:rFonts w:ascii="8-bit Operator+ 8" w:hAnsi="8-bit Operator+ 8" w:cs="Arial"/>
           <w:color w:val="FFFFFF" w:themeColor="background1"/>
         </w:rPr>
         <w:t xml:space="preserve"> estrutura de repetição</w:t>
@@ -2476,13 +2733,13 @@
         <w:spacing w:after="0" w:line="360" w:lineRule="auto"/>
         <w:jc w:val="both"/>
         <w:rPr>
-          <w:rFonts w:cs="Arial"/>
-          <w:color w:val="FFFFFF" w:themeColor="background1"/>
-        </w:rPr>
-      </w:pPr>
-      <w:r>
-        <w:rPr>
-          <w:rFonts w:cs="Arial"/>
+          <w:rFonts w:ascii="8-bit Operator+ 8" w:hAnsi="8-bit Operator+ 8" w:cs="Arial"/>
+          <w:color w:val="FFFFFF" w:themeColor="background1"/>
+        </w:rPr>
+      </w:pPr>
+      <w:r>
+        <w:rPr>
+          <w:rFonts w:ascii="8-bit Operator+ 8" w:hAnsi="8-bit Operator+ 8" w:cs="Arial"/>
           <w:b/>
           <w:color w:val="FFFFFF" w:themeColor="background1"/>
         </w:rPr>
@@ -2490,7 +2747,7 @@
       </w:r>
       <w:r>
         <w:rPr>
-          <w:rFonts w:cs="Arial"/>
+          <w:rFonts w:ascii="8-bit Operator+ 8" w:hAnsi="8-bit Operator+ 8" w:cs="Arial"/>
           <w:b/>
           <w:color w:val="FFFFFF" w:themeColor="background1"/>
         </w:rPr>
@@ -2498,7 +2755,7 @@
       </w:r>
       <w:r>
         <w:rPr>
-          <w:rFonts w:cs="Arial"/>
+          <w:rFonts w:ascii="8-bit Operator+ 8" w:hAnsi="8-bit Operator+ 8" w:cs="Arial"/>
           <w:b/>
           <w:color w:val="FFFFFF" w:themeColor="background1"/>
         </w:rPr>
@@ -2506,7 +2763,7 @@
       </w:r>
       <w:r>
         <w:rPr>
-          <w:rFonts w:cs="Arial"/>
+          <w:rFonts w:ascii="8-bit Operator+ 8" w:hAnsi="8-bit Operator+ 8" w:cs="Arial"/>
           <w:color w:val="FFFFFF" w:themeColor="background1"/>
         </w:rPr>
         <w:t>: Fecha uma estrutura de decisão</w:t>
@@ -2523,13 +2780,13 @@
         <w:spacing w:after="0" w:line="360" w:lineRule="auto"/>
         <w:jc w:val="both"/>
         <w:rPr>
-          <w:rFonts w:cs="Arial"/>
-          <w:color w:val="FFFFFF" w:themeColor="background1"/>
-        </w:rPr>
-      </w:pPr>
-      <w:r>
-        <w:rPr>
-          <w:rFonts w:cs="Arial"/>
+          <w:rFonts w:ascii="8-bit Operator+ 8" w:hAnsi="8-bit Operator+ 8" w:cs="Arial"/>
+          <w:color w:val="FFFFFF" w:themeColor="background1"/>
+        </w:rPr>
+      </w:pPr>
+      <w:r>
+        <w:rPr>
+          <w:rFonts w:ascii="8-bit Operator+ 8" w:hAnsi="8-bit Operator+ 8" w:cs="Arial"/>
           <w:b/>
           <w:color w:val="FFFFFF" w:themeColor="background1"/>
         </w:rPr>
@@ -2537,7 +2794,7 @@
       </w:r>
       <w:r>
         <w:rPr>
-          <w:rFonts w:cs="Arial"/>
+          <w:rFonts w:ascii="8-bit Operator+ 8" w:hAnsi="8-bit Operator+ 8" w:cs="Arial"/>
           <w:b/>
           <w:color w:val="FFFFFF" w:themeColor="background1"/>
         </w:rPr>
@@ -2545,7 +2802,7 @@
       </w:r>
       <w:r>
         <w:rPr>
-          <w:rFonts w:cs="Arial"/>
+          <w:rFonts w:ascii="8-bit Operator+ 8" w:hAnsi="8-bit Operator+ 8" w:cs="Arial"/>
           <w:b/>
           <w:color w:val="FFFFFF" w:themeColor="background1"/>
         </w:rPr>
@@ -2553,21 +2810,21 @@
       </w:r>
       <w:r>
         <w:rPr>
-          <w:rFonts w:cs="Arial"/>
+          <w:rFonts w:ascii="8-bit Operator+ 8" w:hAnsi="8-bit Operator+ 8" w:cs="Arial"/>
           <w:color w:val="FFFFFF" w:themeColor="background1"/>
         </w:rPr>
         <w:t xml:space="preserve">: </w:t>
       </w:r>
       <w:r>
         <w:rPr>
-          <w:rFonts w:cs="Arial"/>
+          <w:rFonts w:ascii="8-bit Operator+ 8" w:hAnsi="8-bit Operator+ 8" w:cs="Arial"/>
           <w:color w:val="FFFFFF" w:themeColor="background1"/>
         </w:rPr>
         <w:t>Abre uma</w:t>
       </w:r>
       <w:r>
         <w:rPr>
-          <w:rFonts w:cs="Arial"/>
+          <w:rFonts w:ascii="8-bit Operator+ 8" w:hAnsi="8-bit Operator+ 8" w:cs="Arial"/>
           <w:color w:val="FFFFFF" w:themeColor="background1"/>
         </w:rPr>
         <w:t xml:space="preserve"> estrutura de repetição</w:t>
@@ -2584,96 +2841,102 @@
         <w:spacing w:after="0" w:line="360" w:lineRule="auto"/>
         <w:jc w:val="both"/>
         <w:rPr>
+          <w:rFonts w:ascii="8-bit Operator+ 8" w:hAnsi="8-bit Operator+ 8" w:cs="Arial"/>
+          <w:color w:val="FFFFFF" w:themeColor="background1"/>
+        </w:rPr>
+      </w:pPr>
+      <w:r>
+        <w:rPr>
+          <w:rFonts w:ascii="8-bit Operator+ 8" w:hAnsi="8-bit Operator+ 8" w:cs="Arial"/>
+          <w:b/>
+          <w:color w:val="FFFFFF" w:themeColor="background1"/>
+        </w:rPr>
+        <w:t>Carta</w:t>
+      </w:r>
+      <w:r>
+        <w:rPr>
+          <w:rFonts w:ascii="8-bit Operator+ 8" w:hAnsi="8-bit Operator+ 8" w:cs="Arial"/>
+          <w:b/>
+          <w:color w:val="FFFFFF" w:themeColor="background1"/>
+        </w:rPr>
+        <w:t xml:space="preserve"> de repetição</w:t>
+      </w:r>
+      <w:r>
+        <w:rPr>
+          <w:rFonts w:ascii="8-bit Operator+ 8" w:hAnsi="8-bit Operator+ 8" w:cs="Arial"/>
+          <w:b/>
+          <w:color w:val="FFFFFF" w:themeColor="background1"/>
+        </w:rPr>
+        <w:t xml:space="preserve"> ENDWHILE</w:t>
+      </w:r>
+      <w:r>
+        <w:rPr>
+          <w:rFonts w:ascii="8-bit Operator+ 8" w:hAnsi="8-bit Operator+ 8" w:cs="Arial"/>
+          <w:color w:val="FFFFFF" w:themeColor="background1"/>
+        </w:rPr>
+        <w:t>: Fecha uma estrutura de repetição</w:t>
+      </w:r>
+    </w:p>
+    <w:p>
+      <w:pPr>
+        <w:widowControl w:val="0"/>
+        <w:spacing w:after="0" w:line="360" w:lineRule="auto"/>
+        <w:jc w:val="both"/>
+        <w:rPr>
           <w:rFonts w:cs="Arial"/>
           <w:color w:val="FFFFFF" w:themeColor="background1"/>
         </w:rPr>
       </w:pPr>
+    </w:p>
+    <w:p>
+      <w:pPr>
+        <w:widowControl w:val="0"/>
+        <w:spacing w:after="0" w:line="360" w:lineRule="auto"/>
+        <w:jc w:val="both"/>
+        <w:rPr>
+          <w:rFonts w:ascii="Audiowide" w:hAnsi="Audiowide" w:cs="Arial"/>
+          <w:b/>
+          <w:color w:val="FFFFFF" w:themeColor="background1"/>
+          <w:sz w:val="28"/>
+        </w:rPr>
+      </w:pPr>
+      <w:r>
+        <w:rPr>
+          <w:rFonts w:ascii="Audiowide" w:hAnsi="Audiowide" w:cs="Arial"/>
+          <w:b/>
+          <w:color w:val="FFFFFF" w:themeColor="background1"/>
+          <w:sz w:val="28"/>
+        </w:rPr>
+        <w:t>Combinações de Cartas</w:t>
+      </w:r>
+    </w:p>
+    <w:p>
+      <w:pPr>
+        <w:widowControl w:val="0"/>
+        <w:spacing w:after="0" w:line="360" w:lineRule="auto"/>
+        <w:jc w:val="both"/>
+        <w:rPr>
+          <w:rFonts w:ascii="8-bit Operator+ 8" w:hAnsi="8-bit Operator+ 8" w:cs="Arial"/>
+          <w:color w:val="FFFFFF" w:themeColor="background1"/>
+        </w:rPr>
+      </w:pPr>
       <w:r>
         <w:rPr>
           <w:rFonts w:cs="Arial"/>
-          <w:b/>
-          <w:color w:val="FFFFFF" w:themeColor="background1"/>
-        </w:rPr>
-        <w:t>Carta</w:t>
-      </w:r>
-      <w:r>
-        <w:rPr>
-          <w:rFonts w:cs="Arial"/>
-          <w:b/>
-          <w:color w:val="FFFFFF" w:themeColor="background1"/>
-        </w:rPr>
-        <w:t xml:space="preserve"> de repetição</w:t>
-      </w:r>
-      <w:r>
-        <w:rPr>
-          <w:rFonts w:cs="Arial"/>
-          <w:b/>
-          <w:color w:val="FFFFFF" w:themeColor="background1"/>
-        </w:rPr>
-        <w:t xml:space="preserve"> ENDWHILE</w:t>
-      </w:r>
-      <w:r>
-        <w:rPr>
-          <w:rFonts w:cs="Arial"/>
-          <w:color w:val="FFFFFF" w:themeColor="background1"/>
-        </w:rPr>
-        <w:t>: Fecha uma estrutura de repetição</w:t>
-      </w:r>
-    </w:p>
-    <w:p>
-      <w:pPr>
-        <w:widowControl w:val="0"/>
-        <w:spacing w:after="0" w:line="360" w:lineRule="auto"/>
-        <w:jc w:val="both"/>
-        <w:rPr>
-          <w:rFonts w:cs="Arial"/>
-          <w:color w:val="FFFFFF" w:themeColor="background1"/>
-        </w:rPr>
-      </w:pPr>
-    </w:p>
-    <w:p>
-      <w:pPr>
-        <w:widowControl w:val="0"/>
-        <w:spacing w:after="0" w:line="360" w:lineRule="auto"/>
-        <w:jc w:val="both"/>
-        <w:rPr>
-          <w:rFonts w:cs="Arial"/>
-          <w:b/>
-          <w:color w:val="FFFFFF" w:themeColor="background1"/>
-          <w:sz w:val="28"/>
-        </w:rPr>
-      </w:pPr>
-      <w:r>
-        <w:rPr>
-          <w:rFonts w:cs="Arial"/>
-          <w:b/>
-          <w:color w:val="FFFFFF" w:themeColor="background1"/>
-          <w:sz w:val="28"/>
-        </w:rPr>
-        <w:t>Combinações de Cartas</w:t>
-      </w:r>
-    </w:p>
-    <w:p>
-      <w:pPr>
-        <w:widowControl w:val="0"/>
-        <w:spacing w:after="0" w:line="360" w:lineRule="auto"/>
-        <w:jc w:val="both"/>
-        <w:rPr>
-          <w:rFonts w:cs="Arial"/>
-          <w:color w:val="FFFFFF" w:themeColor="background1"/>
-        </w:rPr>
-      </w:pPr>
-      <w:r>
-        <w:rPr>
-          <w:rFonts w:cs="Arial"/>
           <w:color w:val="FFFFFF" w:themeColor="background1"/>
         </w:rPr>
         <w:tab/>
+      </w:r>
+      <w:r>
+        <w:rPr>
+          <w:rFonts w:ascii="8-bit Operator+ 8" w:hAnsi="8-bit Operator+ 8" w:cs="Arial"/>
+          <w:color w:val="FFFFFF" w:themeColor="background1"/>
+        </w:rPr>
         <w:t>Algumas cartas específicas obedecem uma ordem</w:t>
       </w:r>
       <w:r>
         <w:rPr>
-          <w:rFonts w:cs="Arial"/>
+          <w:rFonts w:ascii="8-bit Operator+ 8" w:hAnsi="8-bit Operator+ 8" w:cs="Arial"/>
           <w:color w:val="FFFFFF" w:themeColor="background1"/>
         </w:rPr>
         <w:t>:</w:t>
@@ -2690,13 +2953,13 @@
         <w:spacing w:after="0" w:line="360" w:lineRule="auto"/>
         <w:jc w:val="both"/>
         <w:rPr>
-          <w:rFonts w:cs="Arial"/>
-          <w:color w:val="FFFFFF" w:themeColor="background1"/>
-        </w:rPr>
-      </w:pPr>
-      <w:r>
-        <w:rPr>
-          <w:rFonts w:cs="Arial"/>
+          <w:rFonts w:ascii="8-bit Operator+ 8" w:hAnsi="8-bit Operator+ 8" w:cs="Arial"/>
+          <w:color w:val="FFFFFF" w:themeColor="background1"/>
+        </w:rPr>
+      </w:pPr>
+      <w:r>
+        <w:rPr>
+          <w:rFonts w:ascii="8-bit Operator+ 8" w:hAnsi="8-bit Operator+ 8" w:cs="Arial"/>
           <w:b/>
           <w:color w:val="FFFFFF" w:themeColor="background1"/>
         </w:rPr>
@@ -2704,7 +2967,7 @@
       </w:r>
       <w:r>
         <w:rPr>
-          <w:rFonts w:cs="Arial"/>
+          <w:rFonts w:ascii="8-bit Operator+ 8" w:hAnsi="8-bit Operator+ 8" w:cs="Arial"/>
           <w:color w:val="FFFFFF" w:themeColor="background1"/>
         </w:rPr>
         <w:t xml:space="preserve"> Cria uma estrutura de decisão </w:t>
@@ -2721,13 +2984,13 @@
         <w:spacing w:after="0" w:line="360" w:lineRule="auto"/>
         <w:jc w:val="both"/>
         <w:rPr>
-          <w:rFonts w:cs="Arial"/>
-          <w:color w:val="FFFFFF" w:themeColor="background1"/>
-        </w:rPr>
-      </w:pPr>
-      <w:r>
-        <w:rPr>
-          <w:rFonts w:cs="Arial"/>
+          <w:rFonts w:ascii="8-bit Operator+ 8" w:hAnsi="8-bit Operator+ 8" w:cs="Arial"/>
+          <w:color w:val="FFFFFF" w:themeColor="background1"/>
+        </w:rPr>
+      </w:pPr>
+      <w:r>
+        <w:rPr>
+          <w:rFonts w:ascii="8-bit Operator+ 8" w:hAnsi="8-bit Operator+ 8" w:cs="Arial"/>
           <w:b/>
           <w:color w:val="FFFFFF" w:themeColor="background1"/>
         </w:rPr>
@@ -2735,14 +2998,14 @@
       </w:r>
       <w:r>
         <w:rPr>
-          <w:rFonts w:cs="Arial"/>
+          <w:rFonts w:ascii="8-bit Operator+ 8" w:hAnsi="8-bit Operator+ 8" w:cs="Arial"/>
           <w:color w:val="FFFFFF" w:themeColor="background1"/>
         </w:rPr>
         <w:t xml:space="preserve"> </w:t>
       </w:r>
       <w:r>
         <w:rPr>
-          <w:rFonts w:cs="Arial"/>
+          <w:rFonts w:ascii="8-bit Operator+ 8" w:hAnsi="8-bit Operator+ 8" w:cs="Arial"/>
           <w:b/>
           <w:color w:val="FFFFFF" w:themeColor="background1"/>
         </w:rPr>
@@ -2750,14 +3013,14 @@
       </w:r>
       <w:r>
         <w:rPr>
-          <w:rFonts w:cs="Arial"/>
+          <w:rFonts w:ascii="8-bit Operator+ 8" w:hAnsi="8-bit Operator+ 8" w:cs="Arial"/>
           <w:color w:val="FFFFFF" w:themeColor="background1"/>
         </w:rPr>
         <w:t xml:space="preserve"> </w:t>
       </w:r>
       <w:r>
         <w:rPr>
-          <w:rFonts w:cs="Arial"/>
+          <w:rFonts w:ascii="8-bit Operator+ 8" w:hAnsi="8-bit Operator+ 8" w:cs="Arial"/>
           <w:b/>
           <w:color w:val="FFFFFF" w:themeColor="background1"/>
         </w:rPr>
@@ -2765,14 +3028,14 @@
       </w:r>
       <w:r>
         <w:rPr>
-          <w:rFonts w:cs="Arial"/>
+          <w:rFonts w:ascii="8-bit Operator+ 8" w:hAnsi="8-bit Operator+ 8" w:cs="Arial"/>
           <w:color w:val="FFFFFF" w:themeColor="background1"/>
         </w:rPr>
         <w:t xml:space="preserve"> </w:t>
       </w:r>
       <w:r>
         <w:rPr>
-          <w:rFonts w:cs="Arial"/>
+          <w:rFonts w:ascii="8-bit Operator+ 8" w:hAnsi="8-bit Operator+ 8" w:cs="Arial"/>
           <w:b/>
           <w:color w:val="FFFFFF" w:themeColor="background1"/>
         </w:rPr>
@@ -2780,14 +3043,14 @@
       </w:r>
       <w:r>
         <w:rPr>
-          <w:rFonts w:cs="Arial"/>
+          <w:rFonts w:ascii="8-bit Operator+ 8" w:hAnsi="8-bit Operator+ 8" w:cs="Arial"/>
           <w:color w:val="FFFFFF" w:themeColor="background1"/>
         </w:rPr>
         <w:t xml:space="preserve"> </w:t>
       </w:r>
       <w:r>
         <w:rPr>
-          <w:rFonts w:cs="Arial"/>
+          <w:rFonts w:ascii="8-bit Operator+ 8" w:hAnsi="8-bit Operator+ 8" w:cs="Arial"/>
           <w:b/>
           <w:color w:val="FFFFFF" w:themeColor="background1"/>
         </w:rPr>
@@ -2795,7 +3058,7 @@
       </w:r>
       <w:r>
         <w:rPr>
-          <w:rFonts w:cs="Arial"/>
+          <w:rFonts w:ascii="8-bit Operator+ 8" w:hAnsi="8-bit Operator+ 8" w:cs="Arial"/>
           <w:color w:val="FFFFFF" w:themeColor="background1"/>
         </w:rPr>
         <w:t>: Cria uma estrutura de decisão com exceções</w:t>
@@ -2812,13 +3075,13 @@
         <w:spacing w:after="0" w:line="360" w:lineRule="auto"/>
         <w:jc w:val="both"/>
         <w:rPr>
-          <w:rFonts w:cs="Arial"/>
-          <w:color w:val="FFFFFF" w:themeColor="background1"/>
-        </w:rPr>
-      </w:pPr>
-      <w:r>
-        <w:rPr>
-          <w:rFonts w:cs="Arial"/>
+          <w:rFonts w:ascii="8-bit Operator+ 8" w:hAnsi="8-bit Operator+ 8" w:cs="Arial"/>
+          <w:color w:val="FFFFFF" w:themeColor="background1"/>
+        </w:rPr>
+      </w:pPr>
+      <w:r>
+        <w:rPr>
+          <w:rFonts w:ascii="8-bit Operator+ 8" w:hAnsi="8-bit Operator+ 8" w:cs="Arial"/>
           <w:b/>
           <w:color w:val="FFFFFF" w:themeColor="background1"/>
         </w:rPr>
@@ -2826,14 +3089,14 @@
       </w:r>
       <w:r>
         <w:rPr>
-          <w:rFonts w:cs="Arial"/>
+          <w:rFonts w:ascii="8-bit Operator+ 8" w:hAnsi="8-bit Operator+ 8" w:cs="Arial"/>
           <w:color w:val="FFFFFF" w:themeColor="background1"/>
         </w:rPr>
         <w:t xml:space="preserve"> </w:t>
       </w:r>
       <w:r>
         <w:rPr>
-          <w:rFonts w:cs="Arial"/>
+          <w:rFonts w:ascii="8-bit Operator+ 8" w:hAnsi="8-bit Operator+ 8" w:cs="Arial"/>
           <w:b/>
           <w:color w:val="FFFFFF" w:themeColor="background1"/>
         </w:rPr>
@@ -2841,14 +3104,14 @@
       </w:r>
       <w:r>
         <w:rPr>
-          <w:rFonts w:cs="Arial"/>
+          <w:rFonts w:ascii="8-bit Operator+ 8" w:hAnsi="8-bit Operator+ 8" w:cs="Arial"/>
           <w:color w:val="FFFFFF" w:themeColor="background1"/>
         </w:rPr>
         <w:t xml:space="preserve"> </w:t>
       </w:r>
       <w:r>
         <w:rPr>
-          <w:rFonts w:cs="Arial"/>
+          <w:rFonts w:ascii="8-bit Operator+ 8" w:hAnsi="8-bit Operator+ 8" w:cs="Arial"/>
           <w:b/>
           <w:color w:val="FFFFFF" w:themeColor="background1"/>
         </w:rPr>
@@ -2856,7 +3119,7 @@
       </w:r>
       <w:r>
         <w:rPr>
-          <w:rFonts w:cs="Arial"/>
+          <w:rFonts w:ascii="8-bit Operator+ 8" w:hAnsi="8-bit Operator+ 8" w:cs="Arial"/>
           <w:color w:val="FFFFFF" w:themeColor="background1"/>
         </w:rPr>
         <w:t>: Cria uma estrutura de repetição com contador</w:t>
@@ -2873,13 +3136,13 @@
         <w:spacing w:after="0" w:line="360" w:lineRule="auto"/>
         <w:jc w:val="both"/>
         <w:rPr>
-          <w:rFonts w:cs="Arial"/>
-          <w:color w:val="FFFFFF" w:themeColor="background1"/>
-        </w:rPr>
-      </w:pPr>
-      <w:r>
-        <w:rPr>
-          <w:rFonts w:cs="Arial"/>
+          <w:rFonts w:ascii="8-bit Operator+ 8" w:hAnsi="8-bit Operator+ 8" w:cs="Arial"/>
+          <w:color w:val="FFFFFF" w:themeColor="background1"/>
+        </w:rPr>
+      </w:pPr>
+      <w:r>
+        <w:rPr>
+          <w:rFonts w:ascii="8-bit Operator+ 8" w:hAnsi="8-bit Operator+ 8" w:cs="Arial"/>
           <w:b/>
           <w:color w:val="FFFFFF" w:themeColor="background1"/>
         </w:rPr>
@@ -2887,14 +3150,14 @@
       </w:r>
       <w:r>
         <w:rPr>
-          <w:rFonts w:cs="Arial"/>
+          <w:rFonts w:ascii="8-bit Operator+ 8" w:hAnsi="8-bit Operator+ 8" w:cs="Arial"/>
           <w:color w:val="FFFFFF" w:themeColor="background1"/>
         </w:rPr>
         <w:t xml:space="preserve"> </w:t>
       </w:r>
       <w:r>
         <w:rPr>
-          <w:rFonts w:cs="Arial"/>
+          <w:rFonts w:ascii="8-bit Operator+ 8" w:hAnsi="8-bit Operator+ 8" w:cs="Arial"/>
           <w:b/>
           <w:color w:val="FFFFFF" w:themeColor="background1"/>
         </w:rPr>
@@ -2902,14 +3165,14 @@
       </w:r>
       <w:r>
         <w:rPr>
-          <w:rFonts w:cs="Arial"/>
+          <w:rFonts w:ascii="8-bit Operator+ 8" w:hAnsi="8-bit Operator+ 8" w:cs="Arial"/>
           <w:color w:val="FFFFFF" w:themeColor="background1"/>
         </w:rPr>
         <w:t xml:space="preserve"> </w:t>
       </w:r>
       <w:r>
         <w:rPr>
-          <w:rFonts w:cs="Arial"/>
+          <w:rFonts w:ascii="8-bit Operator+ 8" w:hAnsi="8-bit Operator+ 8" w:cs="Arial"/>
           <w:b/>
           <w:color w:val="FFFFFF" w:themeColor="background1"/>
         </w:rPr>
@@ -2917,7 +3180,7 @@
       </w:r>
       <w:r>
         <w:rPr>
-          <w:rFonts w:cs="Arial"/>
+          <w:rFonts w:ascii="8-bit Operator+ 8" w:hAnsi="8-bit Operator+ 8" w:cs="Arial"/>
           <w:color w:val="FFFFFF" w:themeColor="background1"/>
         </w:rPr>
         <w:t>: Cria uma estrutura de repetição com condição</w:t>
@@ -2934,13 +3197,13 @@
         <w:spacing w:after="0" w:line="360" w:lineRule="auto"/>
         <w:jc w:val="both"/>
         <w:rPr>
-          <w:rFonts w:cs="Arial"/>
-          <w:color w:val="FFFFFF" w:themeColor="background1"/>
-        </w:rPr>
-      </w:pPr>
-      <w:r>
-        <w:rPr>
-          <w:rFonts w:cs="Arial"/>
+          <w:rFonts w:ascii="8-bit Operator+ 8" w:hAnsi="8-bit Operator+ 8" w:cs="Arial"/>
+          <w:color w:val="FFFFFF" w:themeColor="background1"/>
+        </w:rPr>
+      </w:pPr>
+      <w:r>
+        <w:rPr>
+          <w:rFonts w:ascii="8-bit Operator+ 8" w:hAnsi="8-bit Operator+ 8" w:cs="Arial"/>
           <w:b/>
           <w:color w:val="FFFFFF" w:themeColor="background1"/>
         </w:rPr>
@@ -2948,14 +3211,14 @@
       </w:r>
       <w:r>
         <w:rPr>
-          <w:rFonts w:cs="Arial"/>
+          <w:rFonts w:ascii="8-bit Operator+ 8" w:hAnsi="8-bit Operator+ 8" w:cs="Arial"/>
           <w:color w:val="FFFFFF" w:themeColor="background1"/>
         </w:rPr>
         <w:t xml:space="preserve"> </w:t>
       </w:r>
       <w:r>
         <w:rPr>
-          <w:rFonts w:cs="Arial"/>
+          <w:rFonts w:ascii="8-bit Operator+ 8" w:hAnsi="8-bit Operator+ 8" w:cs="Arial"/>
           <w:b/>
           <w:color w:val="FFFFFF" w:themeColor="background1"/>
         </w:rPr>
@@ -2963,14 +3226,14 @@
       </w:r>
       <w:r>
         <w:rPr>
-          <w:rFonts w:cs="Arial"/>
+          <w:rFonts w:ascii="8-bit Operator+ 8" w:hAnsi="8-bit Operator+ 8" w:cs="Arial"/>
           <w:color w:val="FFFFFF" w:themeColor="background1"/>
         </w:rPr>
         <w:t xml:space="preserve"> </w:t>
       </w:r>
       <w:r>
         <w:rPr>
-          <w:rFonts w:cs="Arial"/>
+          <w:rFonts w:ascii="8-bit Operator+ 8" w:hAnsi="8-bit Operator+ 8" w:cs="Arial"/>
           <w:b/>
           <w:color w:val="FFFFFF" w:themeColor="background1"/>
         </w:rPr>
@@ -2978,14 +3241,14 @@
       </w:r>
       <w:r>
         <w:rPr>
-          <w:rFonts w:cs="Arial"/>
+          <w:rFonts w:ascii="8-bit Operator+ 8" w:hAnsi="8-bit Operator+ 8" w:cs="Arial"/>
           <w:color w:val="FFFFFF" w:themeColor="background1"/>
         </w:rPr>
         <w:t xml:space="preserve"> </w:t>
       </w:r>
       <w:r>
         <w:rPr>
-          <w:rFonts w:cs="Arial"/>
+          <w:rFonts w:ascii="8-bit Operator+ 8" w:hAnsi="8-bit Operator+ 8" w:cs="Arial"/>
           <w:b/>
           <w:color w:val="FFFFFF" w:themeColor="background1"/>
         </w:rPr>
@@ -2993,14 +3256,14 @@
       </w:r>
       <w:r>
         <w:rPr>
-          <w:rFonts w:cs="Arial"/>
+          <w:rFonts w:ascii="8-bit Operator+ 8" w:hAnsi="8-bit Operator+ 8" w:cs="Arial"/>
           <w:color w:val="FFFFFF" w:themeColor="background1"/>
         </w:rPr>
         <w:t xml:space="preserve"> </w:t>
       </w:r>
       <w:r>
         <w:rPr>
-          <w:rFonts w:cs="Arial"/>
+          <w:rFonts w:ascii="8-bit Operator+ 8" w:hAnsi="8-bit Operator+ 8" w:cs="Arial"/>
           <w:b/>
           <w:color w:val="FFFFFF" w:themeColor="background1"/>
         </w:rPr>
@@ -3008,7 +3271,7 @@
       </w:r>
       <w:r>
         <w:rPr>
-          <w:rFonts w:cs="Arial"/>
+          <w:rFonts w:ascii="8-bit Operator+ 8" w:hAnsi="8-bit Operator+ 8" w:cs="Arial"/>
           <w:color w:val="FFFFFF" w:themeColor="background1"/>
         </w:rPr>
         <w:t>: Mostra a variável na tela</w:t>
@@ -3025,13 +3288,13 @@
         <w:spacing w:after="0" w:line="360" w:lineRule="auto"/>
         <w:jc w:val="both"/>
         <w:rPr>
-          <w:rFonts w:cs="Arial"/>
-          <w:color w:val="FFFFFF" w:themeColor="background1"/>
-        </w:rPr>
-      </w:pPr>
-      <w:r>
-        <w:rPr>
-          <w:rFonts w:cs="Arial"/>
+          <w:rFonts w:ascii="8-bit Operator+ 8" w:hAnsi="8-bit Operator+ 8" w:cs="Arial"/>
+          <w:color w:val="FFFFFF" w:themeColor="background1"/>
+        </w:rPr>
+      </w:pPr>
+      <w:r>
+        <w:rPr>
+          <w:rFonts w:ascii="8-bit Operator+ 8" w:hAnsi="8-bit Operator+ 8" w:cs="Arial"/>
           <w:b/>
           <w:color w:val="FFFFFF" w:themeColor="background1"/>
         </w:rPr>
@@ -3039,14 +3302,14 @@
       </w:r>
       <w:r>
         <w:rPr>
-          <w:rFonts w:cs="Arial"/>
+          <w:rFonts w:ascii="8-bit Operator+ 8" w:hAnsi="8-bit Operator+ 8" w:cs="Arial"/>
           <w:color w:val="FFFFFF" w:themeColor="background1"/>
         </w:rPr>
         <w:t xml:space="preserve"> </w:t>
       </w:r>
       <w:r>
         <w:rPr>
-          <w:rFonts w:cs="Arial"/>
+          <w:rFonts w:ascii="8-bit Operator+ 8" w:hAnsi="8-bit Operator+ 8" w:cs="Arial"/>
           <w:b/>
           <w:color w:val="FFFFFF" w:themeColor="background1"/>
         </w:rPr>
@@ -3054,14 +3317,14 @@
       </w:r>
       <w:r>
         <w:rPr>
-          <w:rFonts w:cs="Arial"/>
+          <w:rFonts w:ascii="8-bit Operator+ 8" w:hAnsi="8-bit Operator+ 8" w:cs="Arial"/>
           <w:color w:val="FFFFFF" w:themeColor="background1"/>
         </w:rPr>
         <w:t xml:space="preserve"> </w:t>
       </w:r>
       <w:r>
         <w:rPr>
-          <w:rFonts w:cs="Arial"/>
+          <w:rFonts w:ascii="8-bit Operator+ 8" w:hAnsi="8-bit Operator+ 8" w:cs="Arial"/>
           <w:b/>
           <w:color w:val="FFFFFF" w:themeColor="background1"/>
         </w:rPr>
@@ -3069,14 +3332,14 @@
       </w:r>
       <w:r>
         <w:rPr>
-          <w:rFonts w:cs="Arial"/>
+          <w:rFonts w:ascii="8-bit Operator+ 8" w:hAnsi="8-bit Operator+ 8" w:cs="Arial"/>
           <w:color w:val="FFFFFF" w:themeColor="background1"/>
         </w:rPr>
         <w:t xml:space="preserve"> </w:t>
       </w:r>
       <w:r>
         <w:rPr>
-          <w:rFonts w:cs="Arial"/>
+          <w:rFonts w:ascii="8-bit Operator+ 8" w:hAnsi="8-bit Operator+ 8" w:cs="Arial"/>
           <w:b/>
           <w:color w:val="FFFFFF" w:themeColor="background1"/>
         </w:rPr>
@@ -3084,14 +3347,14 @@
       </w:r>
       <w:r>
         <w:rPr>
-          <w:rFonts w:cs="Arial"/>
+          <w:rFonts w:ascii="8-bit Operator+ 8" w:hAnsi="8-bit Operator+ 8" w:cs="Arial"/>
           <w:color w:val="FFFFFF" w:themeColor="background1"/>
         </w:rPr>
         <w:t xml:space="preserve"> </w:t>
       </w:r>
       <w:r>
         <w:rPr>
-          <w:rFonts w:cs="Arial"/>
+          <w:rFonts w:ascii="8-bit Operator+ 8" w:hAnsi="8-bit Operator+ 8" w:cs="Arial"/>
           <w:b/>
           <w:color w:val="FFFFFF" w:themeColor="background1"/>
         </w:rPr>
@@ -3099,7 +3362,7 @@
       </w:r>
       <w:r>
         <w:rPr>
-          <w:rFonts w:cs="Arial"/>
+          <w:rFonts w:ascii="8-bit Operator+ 8" w:hAnsi="8-bit Operator+ 8" w:cs="Arial"/>
           <w:color w:val="FFFFFF" w:themeColor="background1"/>
         </w:rPr>
         <w:t>: Altera o valor de uma variável</w:t>
@@ -3116,13 +3379,13 @@
         <w:spacing w:after="0" w:line="360" w:lineRule="auto"/>
         <w:jc w:val="both"/>
         <w:rPr>
-          <w:rFonts w:cs="Arial"/>
-          <w:color w:val="FFFFFF" w:themeColor="background1"/>
-        </w:rPr>
-      </w:pPr>
-      <w:r>
-        <w:rPr>
-          <w:rFonts w:cs="Arial"/>
+          <w:rFonts w:ascii="8-bit Operator+ 8" w:hAnsi="8-bit Operator+ 8" w:cs="Arial"/>
+          <w:color w:val="FFFFFF" w:themeColor="background1"/>
+        </w:rPr>
+      </w:pPr>
+      <w:r>
+        <w:rPr>
+          <w:rFonts w:ascii="8-bit Operator+ 8" w:hAnsi="8-bit Operator+ 8" w:cs="Arial"/>
           <w:b/>
           <w:color w:val="FFFFFF" w:themeColor="background1"/>
         </w:rPr>
@@ -3130,14 +3393,14 @@
       </w:r>
       <w:r>
         <w:rPr>
-          <w:rFonts w:cs="Arial"/>
+          <w:rFonts w:ascii="8-bit Operator+ 8" w:hAnsi="8-bit Operator+ 8" w:cs="Arial"/>
           <w:color w:val="FFFFFF" w:themeColor="background1"/>
         </w:rPr>
         <w:t xml:space="preserve"> </w:t>
       </w:r>
       <w:r>
         <w:rPr>
-          <w:rFonts w:cs="Arial"/>
+          <w:rFonts w:ascii="8-bit Operator+ 8" w:hAnsi="8-bit Operator+ 8" w:cs="Arial"/>
           <w:b/>
           <w:color w:val="FFFFFF" w:themeColor="background1"/>
         </w:rPr>
@@ -3145,14 +3408,14 @@
       </w:r>
       <w:r>
         <w:rPr>
-          <w:rFonts w:cs="Arial"/>
+          <w:rFonts w:ascii="8-bit Operator+ 8" w:hAnsi="8-bit Operator+ 8" w:cs="Arial"/>
           <w:color w:val="FFFFFF" w:themeColor="background1"/>
         </w:rPr>
         <w:t xml:space="preserve"> </w:t>
       </w:r>
       <w:r>
         <w:rPr>
-          <w:rFonts w:cs="Arial"/>
+          <w:rFonts w:ascii="8-bit Operator+ 8" w:hAnsi="8-bit Operator+ 8" w:cs="Arial"/>
           <w:b/>
           <w:color w:val="FFFFFF" w:themeColor="background1"/>
         </w:rPr>
@@ -3160,14 +3423,14 @@
       </w:r>
       <w:r>
         <w:rPr>
-          <w:rFonts w:cs="Arial"/>
+          <w:rFonts w:ascii="8-bit Operator+ 8" w:hAnsi="8-bit Operator+ 8" w:cs="Arial"/>
           <w:color w:val="FFFFFF" w:themeColor="background1"/>
         </w:rPr>
         <w:t xml:space="preserve"> </w:t>
       </w:r>
       <w:r>
         <w:rPr>
-          <w:rFonts w:cs="Arial"/>
+          <w:rFonts w:ascii="8-bit Operator+ 8" w:hAnsi="8-bit Operator+ 8" w:cs="Arial"/>
           <w:b/>
           <w:color w:val="FFFFFF" w:themeColor="background1"/>
         </w:rPr>
@@ -3175,14 +3438,14 @@
       </w:r>
       <w:r>
         <w:rPr>
-          <w:rFonts w:cs="Arial"/>
+          <w:rFonts w:ascii="8-bit Operator+ 8" w:hAnsi="8-bit Operator+ 8" w:cs="Arial"/>
           <w:color w:val="FFFFFF" w:themeColor="background1"/>
         </w:rPr>
         <w:t xml:space="preserve"> </w:t>
       </w:r>
       <w:r>
         <w:rPr>
-          <w:rFonts w:cs="Arial"/>
+          <w:rFonts w:ascii="8-bit Operator+ 8" w:hAnsi="8-bit Operator+ 8" w:cs="Arial"/>
           <w:b/>
           <w:color w:val="FFFFFF" w:themeColor="background1"/>
         </w:rPr>
@@ -3190,14 +3453,14 @@
       </w:r>
       <w:r>
         <w:rPr>
-          <w:rFonts w:cs="Arial"/>
+          <w:rFonts w:ascii="8-bit Operator+ 8" w:hAnsi="8-bit Operator+ 8" w:cs="Arial"/>
           <w:color w:val="FFFFFF" w:themeColor="background1"/>
         </w:rPr>
         <w:t xml:space="preserve"> </w:t>
       </w:r>
       <w:r>
         <w:rPr>
-          <w:rFonts w:cs="Arial"/>
+          <w:rFonts w:ascii="8-bit Operator+ 8" w:hAnsi="8-bit Operator+ 8" w:cs="Arial"/>
           <w:b/>
           <w:color w:val="FFFFFF" w:themeColor="background1"/>
         </w:rPr>
@@ -3205,14 +3468,14 @@
       </w:r>
       <w:r>
         <w:rPr>
-          <w:rFonts w:cs="Arial"/>
+          <w:rFonts w:ascii="8-bit Operator+ 8" w:hAnsi="8-bit Operator+ 8" w:cs="Arial"/>
           <w:color w:val="FFFFFF" w:themeColor="background1"/>
         </w:rPr>
         <w:t xml:space="preserve"> </w:t>
       </w:r>
       <w:r>
         <w:rPr>
-          <w:rFonts w:cs="Arial"/>
+          <w:rFonts w:ascii="8-bit Operator+ 8" w:hAnsi="8-bit Operator+ 8" w:cs="Arial"/>
           <w:b/>
           <w:color w:val="FFFFFF" w:themeColor="background1"/>
         </w:rPr>
@@ -3220,14 +3483,14 @@
       </w:r>
       <w:r>
         <w:rPr>
-          <w:rFonts w:cs="Arial"/>
+          <w:rFonts w:ascii="8-bit Operator+ 8" w:hAnsi="8-bit Operator+ 8" w:cs="Arial"/>
           <w:color w:val="FFFFFF" w:themeColor="background1"/>
         </w:rPr>
         <w:t xml:space="preserve"> </w:t>
       </w:r>
       <w:r>
         <w:rPr>
-          <w:rFonts w:cs="Arial"/>
+          <w:rFonts w:ascii="8-bit Operator+ 8" w:hAnsi="8-bit Operator+ 8" w:cs="Arial"/>
           <w:b/>
           <w:color w:val="FFFFFF" w:themeColor="background1"/>
         </w:rPr>
@@ -3235,14 +3498,14 @@
       </w:r>
       <w:r>
         <w:rPr>
-          <w:rFonts w:cs="Arial"/>
+          <w:rFonts w:ascii="8-bit Operator+ 8" w:hAnsi="8-bit Operator+ 8" w:cs="Arial"/>
           <w:color w:val="FFFFFF" w:themeColor="background1"/>
         </w:rPr>
         <w:t xml:space="preserve"> </w:t>
       </w:r>
       <w:r>
         <w:rPr>
-          <w:rFonts w:cs="Arial"/>
+          <w:rFonts w:ascii="8-bit Operator+ 8" w:hAnsi="8-bit Operator+ 8" w:cs="Arial"/>
           <w:b/>
           <w:color w:val="FFFFFF" w:themeColor="background1"/>
         </w:rPr>
@@ -3250,19 +3513,19 @@
       </w:r>
       <w:r>
         <w:rPr>
-          <w:rFonts w:cs="Arial"/>
+          <w:rFonts w:ascii="8-bit Operator+ 8" w:hAnsi="8-bit Operator+ 8" w:cs="Arial"/>
           <w:color w:val="FFFFFF" w:themeColor="background1"/>
         </w:rPr>
         <w:t>: Compara duas variáveis</w:t>
       </w:r>
     </w:p>
     <w:sectPr>
-      <w:headerReference w:type="even" r:id="rId8"/>
-      <w:headerReference w:type="default" r:id="rId9"/>
-      <w:footerReference w:type="even" r:id="rId10"/>
-      <w:footerReference w:type="default" r:id="rId11"/>
-      <w:headerReference w:type="first" r:id="rId12"/>
-      <w:footerReference w:type="first" r:id="rId13"/>
+      <w:headerReference w:type="even" r:id="rId9"/>
+      <w:headerReference w:type="default" r:id="rId10"/>
+      <w:footerReference w:type="even" r:id="rId11"/>
+      <w:footerReference w:type="default" r:id="rId12"/>
+      <w:headerReference w:type="first" r:id="rId13"/>
+      <w:footerReference w:type="first" r:id="rId14"/>
       <w:pgSz w:w="11906" w:h="16838"/>
       <w:pgMar w:top="1417" w:right="1701" w:bottom="1417" w:left="1701" w:header="708" w:footer="708" w:gutter="0"/>
       <w:pgBorders w:offsetFrom="page">
@@ -4381,6 +4644,119 @@
     </w:lvl>
   </w:abstractNum>
   <w:abstractNum w:abstractNumId="9">
+    <w:nsid w:val="65995EF8"/>
+    <w:multiLevelType w:val="hybridMultilevel"/>
+    <w:tmpl w:val="64E04BD0"/>
+    <w:lvl w:ilvl="0" w:tplc="F7309550">
+      <w:start w:val="1"/>
+      <w:numFmt w:val="bullet"/>
+      <w:lvlText w:val=""/>
+      <w:lvlJc w:val="center"/>
+      <w:pPr>
+        <w:ind w:left="1426" w:hanging="360"/>
+      </w:pPr>
+      <w:rPr>
+        <w:rFonts w:ascii="Symbol" w:hAnsi="Symbol" w:hint="default"/>
+      </w:rPr>
+    </w:lvl>
+    <w:lvl w:ilvl="1" w:tplc="04160003" w:tentative="1">
+      <w:start w:val="1"/>
+      <w:numFmt w:val="bullet"/>
+      <w:lvlText w:val="o"/>
+      <w:lvlJc w:val="left"/>
+      <w:pPr>
+        <w:ind w:left="2146" w:hanging="360"/>
+      </w:pPr>
+      <w:rPr>
+        <w:rFonts w:ascii="Courier New" w:hAnsi="Courier New" w:cs="Courier New" w:hint="default"/>
+      </w:rPr>
+    </w:lvl>
+    <w:lvl w:ilvl="2" w:tplc="04160005" w:tentative="1">
+      <w:start w:val="1"/>
+      <w:numFmt w:val="bullet"/>
+      <w:lvlText w:val=""/>
+      <w:lvlJc w:val="left"/>
+      <w:pPr>
+        <w:ind w:left="2866" w:hanging="360"/>
+      </w:pPr>
+      <w:rPr>
+        <w:rFonts w:ascii="Wingdings" w:hAnsi="Wingdings" w:hint="default"/>
+      </w:rPr>
+    </w:lvl>
+    <w:lvl w:ilvl="3" w:tplc="04160001" w:tentative="1">
+      <w:start w:val="1"/>
+      <w:numFmt w:val="bullet"/>
+      <w:lvlText w:val=""/>
+      <w:lvlJc w:val="left"/>
+      <w:pPr>
+        <w:ind w:left="3586" w:hanging="360"/>
+      </w:pPr>
+      <w:rPr>
+        <w:rFonts w:ascii="Symbol" w:hAnsi="Symbol" w:hint="default"/>
+      </w:rPr>
+    </w:lvl>
+    <w:lvl w:ilvl="4" w:tplc="04160003" w:tentative="1">
+      <w:start w:val="1"/>
+      <w:numFmt w:val="bullet"/>
+      <w:lvlText w:val="o"/>
+      <w:lvlJc w:val="left"/>
+      <w:pPr>
+        <w:ind w:left="4306" w:hanging="360"/>
+      </w:pPr>
+      <w:rPr>
+        <w:rFonts w:ascii="Courier New" w:hAnsi="Courier New" w:cs="Courier New" w:hint="default"/>
+      </w:rPr>
+    </w:lvl>
+    <w:lvl w:ilvl="5" w:tplc="04160005" w:tentative="1">
+      <w:start w:val="1"/>
+      <w:numFmt w:val="bullet"/>
+      <w:lvlText w:val=""/>
+      <w:lvlJc w:val="left"/>
+      <w:pPr>
+        <w:ind w:left="5026" w:hanging="360"/>
+      </w:pPr>
+      <w:rPr>
+        <w:rFonts w:ascii="Wingdings" w:hAnsi="Wingdings" w:hint="default"/>
+      </w:rPr>
+    </w:lvl>
+    <w:lvl w:ilvl="6" w:tplc="04160001" w:tentative="1">
+      <w:start w:val="1"/>
+      <w:numFmt w:val="bullet"/>
+      <w:lvlText w:val=""/>
+      <w:lvlJc w:val="left"/>
+      <w:pPr>
+        <w:ind w:left="5746" w:hanging="360"/>
+      </w:pPr>
+      <w:rPr>
+        <w:rFonts w:ascii="Symbol" w:hAnsi="Symbol" w:hint="default"/>
+      </w:rPr>
+    </w:lvl>
+    <w:lvl w:ilvl="7" w:tplc="04160003" w:tentative="1">
+      <w:start w:val="1"/>
+      <w:numFmt w:val="bullet"/>
+      <w:lvlText w:val="o"/>
+      <w:lvlJc w:val="left"/>
+      <w:pPr>
+        <w:ind w:left="6466" w:hanging="360"/>
+      </w:pPr>
+      <w:rPr>
+        <w:rFonts w:ascii="Courier New" w:hAnsi="Courier New" w:cs="Courier New" w:hint="default"/>
+      </w:rPr>
+    </w:lvl>
+    <w:lvl w:ilvl="8" w:tplc="04160005" w:tentative="1">
+      <w:start w:val="1"/>
+      <w:numFmt w:val="bullet"/>
+      <w:lvlText w:val=""/>
+      <w:lvlJc w:val="left"/>
+      <w:pPr>
+        <w:ind w:left="7186" w:hanging="360"/>
+      </w:pPr>
+      <w:rPr>
+        <w:rFonts w:ascii="Wingdings" w:hAnsi="Wingdings" w:hint="default"/>
+      </w:rPr>
+    </w:lvl>
+  </w:abstractNum>
+  <w:abstractNum w:abstractNumId="10">
     <w:nsid w:val="71644E2C"/>
     <w:multiLevelType w:val="hybridMultilevel"/>
     <w:tmpl w:val="48D44FD2"/>
@@ -4493,7 +4869,7 @@
       </w:rPr>
     </w:lvl>
   </w:abstractNum>
-  <w:abstractNum w:abstractNumId="10">
+  <w:abstractNum w:abstractNumId="11">
     <w:nsid w:val="72E745D5"/>
     <w:multiLevelType w:val="hybridMultilevel"/>
     <w:tmpl w:val="6586521A"/>
@@ -4606,7 +4982,7 @@
       </w:rPr>
     </w:lvl>
   </w:abstractNum>
-  <w:abstractNum w:abstractNumId="11">
+  <w:abstractNum w:abstractNumId="12">
     <w:nsid w:val="78400F68"/>
     <w:multiLevelType w:val="hybridMultilevel"/>
     <w:tmpl w:val="9C40C634"/>
@@ -4732,10 +5108,10 @@
     <w:abstractNumId w:val="4"/>
   </w:num>
   <w:num w:numId="5">
-    <w:abstractNumId w:val="11"/>
+    <w:abstractNumId w:val="12"/>
   </w:num>
   <w:num w:numId="6">
-    <w:abstractNumId w:val="10"/>
+    <w:abstractNumId w:val="11"/>
   </w:num>
   <w:num w:numId="7">
     <w:abstractNumId w:val="7"/>
@@ -4744,7 +5120,7 @@
     <w:abstractNumId w:val="0"/>
   </w:num>
   <w:num w:numId="9">
-    <w:abstractNumId w:val="9"/>
+    <w:abstractNumId w:val="10"/>
   </w:num>
   <w:num w:numId="10">
     <w:abstractNumId w:val="8"/>
@@ -4754,6 +5130,9 @@
   </w:num>
   <w:num w:numId="12">
     <w:abstractNumId w:val="5"/>
+  </w:num>
+  <w:num w:numId="13">
+    <w:abstractNumId w:val="9"/>
   </w:num>
 </w:numbering>
 </file>

</xml_diff>